<commit_message>
FIX: fixed alg was declared. I hate this...
</commit_message>
<xml_diff>
--- a/lab_05/Якуба 5.docx
+++ b/lab_05/Якуба 5.docx
@@ -286,30 +286,14 @@
           <w:rFonts w:eastAsia="Calibri" w:cs="Times New Roman"/>
           <w:u w:val="single"/>
         </w:rPr>
-        <w:t xml:space="preserve">  </w:t>
-      </w:r>
-      <w:proofErr w:type="gramStart"/>
+        <w:t xml:space="preserve">     </w:t>
+      </w:r>
       <w:r>
         <w:rPr>
           <w:rFonts w:eastAsia="Calibri" w:cs="Times New Roman"/>
           <w:u w:val="single"/>
         </w:rPr>
-        <w:t xml:space="preserve">   </w:t>
-      </w:r>
-      <w:r>
-        <w:rPr>
-          <w:rFonts w:eastAsia="Calibri" w:cs="Times New Roman"/>
-          <w:u w:val="single"/>
-        </w:rPr>
-        <w:t>«</w:t>
-      </w:r>
-      <w:proofErr w:type="gramEnd"/>
-      <w:r>
-        <w:rPr>
-          <w:rFonts w:eastAsia="Calibri" w:cs="Times New Roman"/>
-          <w:u w:val="single"/>
-        </w:rPr>
-        <w:t>Информатика</w:t>
+        <w:t>«Информатика</w:t>
       </w:r>
       <w:r>
         <w:rPr>
@@ -1021,7 +1005,7 @@
           <w:r>
             <w:fldChar w:fldCharType="separate"/>
           </w:r>
-          <w:hyperlink w:anchor="_Toc38891866" w:history="1">
+          <w:hyperlink w:anchor="_Toc38911605" w:history="1">
             <w:r>
               <w:rPr>
                 <w:rStyle w:val="a5"/>
@@ -1048,7 +1032,7 @@
                 <w:noProof/>
                 <w:webHidden/>
               </w:rPr>
-              <w:instrText xml:space="preserve"> PAGEREF _Toc38891866 \h </w:instrText>
+              <w:instrText xml:space="preserve"> PAGEREF _Toc38911605 \h </w:instrText>
             </w:r>
             <w:r>
               <w:rPr>
@@ -1068,7 +1052,7 @@
                 <w:noProof/>
                 <w:webHidden/>
               </w:rPr>
-              <w:t>2</w:t>
+              <w:t>3</w:t>
             </w:r>
             <w:r>
               <w:rPr>
@@ -1092,7 +1076,7 @@
               <w:lang w:eastAsia="ru-RU"/>
             </w:rPr>
           </w:pPr>
-          <w:hyperlink w:anchor="_Toc38891867" w:history="1">
+          <w:hyperlink w:anchor="_Toc38911606" w:history="1">
             <w:r>
               <w:rPr>
                 <w:rStyle w:val="a5"/>
@@ -1119,7 +1103,7 @@
                 <w:noProof/>
                 <w:webHidden/>
               </w:rPr>
-              <w:instrText xml:space="preserve"> PAGEREF _Toc38891867 \h </w:instrText>
+              <w:instrText xml:space="preserve"> PAGEREF _Toc38911606 \h </w:instrText>
             </w:r>
             <w:r>
               <w:rPr>
@@ -1139,7 +1123,7 @@
                 <w:noProof/>
                 <w:webHidden/>
               </w:rPr>
-              <w:t>2</w:t>
+              <w:t>3</w:t>
             </w:r>
             <w:r>
               <w:rPr>
@@ -1163,7 +1147,7 @@
               <w:lang w:eastAsia="ru-RU"/>
             </w:rPr>
           </w:pPr>
-          <w:hyperlink w:anchor="_Toc38891868" w:history="1">
+          <w:hyperlink w:anchor="_Toc38911607" w:history="1">
             <w:r>
               <w:rPr>
                 <w:rStyle w:val="a5"/>
@@ -1190,7 +1174,7 @@
                 <w:noProof/>
                 <w:webHidden/>
               </w:rPr>
-              <w:instrText xml:space="preserve"> PAGEREF _Toc38891868 \h </w:instrText>
+              <w:instrText xml:space="preserve"> PAGEREF _Toc38911607 \h </w:instrText>
             </w:r>
             <w:r>
               <w:rPr>
@@ -1234,7 +1218,7 @@
               <w:lang w:eastAsia="ru-RU"/>
             </w:rPr>
           </w:pPr>
-          <w:hyperlink w:anchor="_Toc38891869" w:history="1">
+          <w:hyperlink w:anchor="_Toc38911608" w:history="1">
             <w:r>
               <w:rPr>
                 <w:rStyle w:val="a5"/>
@@ -1261,7 +1245,7 @@
                 <w:noProof/>
                 <w:webHidden/>
               </w:rPr>
-              <w:instrText xml:space="preserve"> PAGEREF _Toc38891869 \h </w:instrText>
+              <w:instrText xml:space="preserve"> PAGEREF _Toc38911608 \h </w:instrText>
             </w:r>
             <w:r>
               <w:rPr>
@@ -1305,7 +1289,7 @@
               <w:lang w:eastAsia="ru-RU"/>
             </w:rPr>
           </w:pPr>
-          <w:hyperlink w:anchor="_Toc38891870" w:history="1">
+          <w:hyperlink w:anchor="_Toc38911609" w:history="1">
             <w:r>
               <w:rPr>
                 <w:rStyle w:val="a5"/>
@@ -1332,7 +1316,7 @@
                 <w:noProof/>
                 <w:webHidden/>
               </w:rPr>
-              <w:instrText xml:space="preserve"> PAGEREF _Toc38891870 \h </w:instrText>
+              <w:instrText xml:space="preserve"> PAGEREF _Toc38911609 \h </w:instrText>
             </w:r>
             <w:r>
               <w:rPr>
@@ -1352,7 +1336,7 @@
                 <w:noProof/>
                 <w:webHidden/>
               </w:rPr>
-              <w:t>3</w:t>
+              <w:t>4</w:t>
             </w:r>
             <w:r>
               <w:rPr>
@@ -1376,7 +1360,7 @@
               <w:lang w:eastAsia="ru-RU"/>
             </w:rPr>
           </w:pPr>
-          <w:hyperlink w:anchor="_Toc38891871" w:history="1">
+          <w:hyperlink w:anchor="_Toc38911610" w:history="1">
             <w:r>
               <w:rPr>
                 <w:rStyle w:val="a5"/>
@@ -1403,7 +1387,7 @@
                 <w:noProof/>
                 <w:webHidden/>
               </w:rPr>
-              <w:instrText xml:space="preserve"> PAGEREF _Toc38891871 \h </w:instrText>
+              <w:instrText xml:space="preserve"> PAGEREF _Toc38911610 \h </w:instrText>
             </w:r>
             <w:r>
               <w:rPr>
@@ -1423,7 +1407,7 @@
                 <w:noProof/>
                 <w:webHidden/>
               </w:rPr>
-              <w:t>3</w:t>
+              <w:t>4</w:t>
             </w:r>
             <w:r>
               <w:rPr>
@@ -1447,13 +1431,13 @@
               <w:lang w:eastAsia="ru-RU"/>
             </w:rPr>
           </w:pPr>
-          <w:hyperlink w:anchor="_Toc38891872" w:history="1">
+          <w:hyperlink w:anchor="_Toc38911611" w:history="1">
             <w:r>
               <w:rPr>
                 <w:rStyle w:val="a5"/>
                 <w:noProof/>
               </w:rPr>
-              <w:t>Программная реализация алгоритма</w:t>
+              <w:t>Практическая часть</w:t>
             </w:r>
             <w:r>
               <w:rPr>
@@ -1474,7 +1458,7 @@
                 <w:noProof/>
                 <w:webHidden/>
               </w:rPr>
-              <w:instrText xml:space="preserve"> PAGEREF _Toc38891872 \h </w:instrText>
+              <w:instrText xml:space="preserve"> PAGEREF _Toc38911611 \h </w:instrText>
             </w:r>
             <w:r>
               <w:rPr>
@@ -1495,6 +1479,227 @@
                 <w:webHidden/>
               </w:rPr>
               <w:t>4</w:t>
+            </w:r>
+            <w:r>
+              <w:rPr>
+                <w:noProof/>
+                <w:webHidden/>
+              </w:rPr>
+              <w:fldChar w:fldCharType="end"/>
+            </w:r>
+          </w:hyperlink>
+        </w:p>
+        <w:p>
+          <w:pPr>
+            <w:pStyle w:val="21"/>
+            <w:tabs>
+              <w:tab w:val="right" w:leader="dot" w:pos="9345"/>
+            </w:tabs>
+            <w:rPr>
+              <w:rFonts w:asciiTheme="minorHAnsi" w:eastAsiaTheme="minorEastAsia" w:hAnsiTheme="minorHAnsi"/>
+              <w:noProof/>
+              <w:sz w:val="22"/>
+              <w:lang w:eastAsia="ru-RU"/>
+            </w:rPr>
+          </w:pPr>
+          <w:hyperlink w:anchor="_Toc38911612" w:history="1">
+            <w:r>
+              <w:rPr>
+                <w:rStyle w:val="a5"/>
+                <w:noProof/>
+              </w:rPr>
+              <w:t xml:space="preserve">Программная реализация алгоритма на ЯП </w:t>
+            </w:r>
+            <w:r>
+              <w:rPr>
+                <w:rStyle w:val="a5"/>
+                <w:noProof/>
+                <w:lang w:val="en-US"/>
+              </w:rPr>
+              <w:t>Python</w:t>
+            </w:r>
+            <w:r>
+              <w:rPr>
+                <w:noProof/>
+                <w:webHidden/>
+              </w:rPr>
+              <w:tab/>
+            </w:r>
+            <w:r>
+              <w:rPr>
+                <w:noProof/>
+                <w:webHidden/>
+              </w:rPr>
+              <w:fldChar w:fldCharType="begin"/>
+            </w:r>
+            <w:r>
+              <w:rPr>
+                <w:noProof/>
+                <w:webHidden/>
+              </w:rPr>
+              <w:instrText xml:space="preserve"> PAGEREF _Toc38911612 \h </w:instrText>
+            </w:r>
+            <w:r>
+              <w:rPr>
+                <w:noProof/>
+                <w:webHidden/>
+              </w:rPr>
+            </w:r>
+            <w:r>
+              <w:rPr>
+                <w:noProof/>
+                <w:webHidden/>
+              </w:rPr>
+              <w:fldChar w:fldCharType="separate"/>
+            </w:r>
+            <w:r>
+              <w:rPr>
+                <w:noProof/>
+                <w:webHidden/>
+              </w:rPr>
+              <w:t>4</w:t>
+            </w:r>
+            <w:r>
+              <w:rPr>
+                <w:noProof/>
+                <w:webHidden/>
+              </w:rPr>
+              <w:fldChar w:fldCharType="end"/>
+            </w:r>
+          </w:hyperlink>
+        </w:p>
+        <w:p>
+          <w:pPr>
+            <w:pStyle w:val="21"/>
+            <w:tabs>
+              <w:tab w:val="right" w:leader="dot" w:pos="9345"/>
+            </w:tabs>
+            <w:rPr>
+              <w:rFonts w:asciiTheme="minorHAnsi" w:eastAsiaTheme="minorEastAsia" w:hAnsiTheme="minorHAnsi"/>
+              <w:noProof/>
+              <w:sz w:val="22"/>
+              <w:lang w:eastAsia="ru-RU"/>
+            </w:rPr>
+          </w:pPr>
+          <w:hyperlink w:anchor="_Toc38911613" w:history="1">
+            <w:r>
+              <w:rPr>
+                <w:rStyle w:val="a5"/>
+                <w:noProof/>
+              </w:rPr>
+              <w:t>Пользовательский интерфейс</w:t>
+            </w:r>
+            <w:r>
+              <w:rPr>
+                <w:noProof/>
+                <w:webHidden/>
+              </w:rPr>
+              <w:tab/>
+            </w:r>
+            <w:r>
+              <w:rPr>
+                <w:noProof/>
+                <w:webHidden/>
+              </w:rPr>
+              <w:fldChar w:fldCharType="begin"/>
+            </w:r>
+            <w:r>
+              <w:rPr>
+                <w:noProof/>
+                <w:webHidden/>
+              </w:rPr>
+              <w:instrText xml:space="preserve"> PAGEREF _Toc38911613 \h </w:instrText>
+            </w:r>
+            <w:r>
+              <w:rPr>
+                <w:noProof/>
+                <w:webHidden/>
+              </w:rPr>
+            </w:r>
+            <w:r>
+              <w:rPr>
+                <w:noProof/>
+                <w:webHidden/>
+              </w:rPr>
+              <w:fldChar w:fldCharType="separate"/>
+            </w:r>
+            <w:r>
+              <w:rPr>
+                <w:noProof/>
+                <w:webHidden/>
+              </w:rPr>
+              <w:t>6</w:t>
+            </w:r>
+            <w:r>
+              <w:rPr>
+                <w:noProof/>
+                <w:webHidden/>
+              </w:rPr>
+              <w:fldChar w:fldCharType="end"/>
+            </w:r>
+          </w:hyperlink>
+        </w:p>
+        <w:p>
+          <w:pPr>
+            <w:pStyle w:val="21"/>
+            <w:tabs>
+              <w:tab w:val="right" w:leader="dot" w:pos="9345"/>
+            </w:tabs>
+            <w:rPr>
+              <w:rFonts w:asciiTheme="minorHAnsi" w:eastAsiaTheme="minorEastAsia" w:hAnsiTheme="minorHAnsi"/>
+              <w:noProof/>
+              <w:sz w:val="22"/>
+              <w:lang w:eastAsia="ru-RU"/>
+            </w:rPr>
+          </w:pPr>
+          <w:hyperlink w:anchor="_Toc38911614" w:history="1">
+            <w:r>
+              <w:rPr>
+                <w:rStyle w:val="a5"/>
+                <w:noProof/>
+              </w:rPr>
+              <w:t>Демонстрация работы алгоритма</w:t>
+            </w:r>
+            <w:r>
+              <w:rPr>
+                <w:noProof/>
+                <w:webHidden/>
+              </w:rPr>
+              <w:tab/>
+            </w:r>
+            <w:r>
+              <w:rPr>
+                <w:noProof/>
+                <w:webHidden/>
+              </w:rPr>
+              <w:fldChar w:fldCharType="begin"/>
+            </w:r>
+            <w:r>
+              <w:rPr>
+                <w:noProof/>
+                <w:webHidden/>
+              </w:rPr>
+              <w:instrText xml:space="preserve"> PAGEREF _Toc38911614 \h </w:instrText>
+            </w:r>
+            <w:r>
+              <w:rPr>
+                <w:noProof/>
+                <w:webHidden/>
+              </w:rPr>
+            </w:r>
+            <w:r>
+              <w:rPr>
+                <w:noProof/>
+                <w:webHidden/>
+              </w:rPr>
+              <w:fldChar w:fldCharType="separate"/>
+            </w:r>
+            <w:r>
+              <w:rPr>
+                <w:noProof/>
+                <w:webHidden/>
+              </w:rPr>
+              <w:t>6</w:t>
             </w:r>
             <w:r>
               <w:rPr>
@@ -1518,7 +1723,7 @@
               <w:lang w:eastAsia="ru-RU"/>
             </w:rPr>
           </w:pPr>
-          <w:hyperlink w:anchor="_Toc38891873" w:history="1">
+          <w:hyperlink w:anchor="_Toc38911615" w:history="1">
             <w:r>
               <w:rPr>
                 <w:rStyle w:val="a5"/>
@@ -1545,7 +1750,7 @@
                 <w:noProof/>
                 <w:webHidden/>
               </w:rPr>
-              <w:instrText xml:space="preserve"> PAGEREF _Toc38891873 \h </w:instrText>
+              <w:instrText xml:space="preserve"> PAGEREF _Toc38911615 \h </w:instrText>
             </w:r>
             <w:r>
               <w:rPr>
@@ -1565,7 +1770,7 @@
                 <w:noProof/>
                 <w:webHidden/>
               </w:rPr>
-              <w:t>4</w:t>
+              <w:t>6</w:t>
             </w:r>
             <w:r>
               <w:rPr>
@@ -1616,13 +1821,11 @@
     <w:p/>
     <w:p/>
     <w:p/>
-    <w:p/>
-    <w:p/>
     <w:p>
       <w:pPr>
         <w:pStyle w:val="1"/>
       </w:pPr>
-      <w:bookmarkStart w:id="0" w:name="_Toc38891866"/>
+      <w:bookmarkStart w:id="0" w:name="_Toc38911605"/>
       <w:r>
         <w:lastRenderedPageBreak/>
         <w:t>Цель работы</w:t>
@@ -1658,7 +1861,7 @@
       <w:pPr>
         <w:pStyle w:val="1"/>
       </w:pPr>
-      <w:bookmarkStart w:id="1" w:name="_Toc38891867"/>
+      <w:bookmarkStart w:id="1" w:name="_Toc38911606"/>
       <w:r>
         <w:t>Техническое задание</w:t>
       </w:r>
@@ -1717,7 +1920,7 @@
       <w:pPr>
         <w:pStyle w:val="1"/>
       </w:pPr>
-      <w:bookmarkStart w:id="2" w:name="_Toc38891868"/>
+      <w:bookmarkStart w:id="2" w:name="_Toc38911607"/>
       <w:r>
         <w:t>Теоретическая часть</w:t>
       </w:r>
@@ -1728,16 +1931,7 @@
         <w:t xml:space="preserve">Растровая развёртка сплошных областей – генерация сплошных областей из описаний рёбер или вершин. В методах растровой развёртки </w:t>
       </w:r>
       <w:r>
-        <w:t xml:space="preserve">пытаются определить в порядке сканирования строк (сканирующая строка – это </w:t>
-      </w:r>
-      <w:r>
-        <w:t>строк</w:t>
-      </w:r>
-      <w:r>
-        <w:t>а</w:t>
-      </w:r>
-      <w:r>
-        <w:t xml:space="preserve"> экрана с определённым текущим, можно сказать, значением координаты </w:t>
+        <w:t xml:space="preserve">пытаются определить в порядке сканирования строк (сканирующая строка – это строка экрана с определённым текущим, можно сказать, значением координаты </w:t>
       </w:r>
       <w:r>
         <w:rPr>
@@ -1805,7 +1999,7 @@
       <w:pPr>
         <w:pStyle w:val="2"/>
       </w:pPr>
-      <w:bookmarkStart w:id="3" w:name="_Toc38891869"/>
+      <w:bookmarkStart w:id="3" w:name="_Toc38911608"/>
       <w:r>
         <w:t>Алгоритм со списком рёбер и флагом</w:t>
       </w:r>
@@ -1828,7 +2022,7 @@
       <w:pPr>
         <w:pStyle w:val="3"/>
       </w:pPr>
-      <w:bookmarkStart w:id="4" w:name="_Toc38891870"/>
+      <w:bookmarkStart w:id="4" w:name="_Toc38911609"/>
       <w:r>
         <w:lastRenderedPageBreak/>
         <w:t>Обрисовка контура</w:t>
@@ -1921,14 +2115,123 @@
         <w:t xml:space="preserve"> правый от точки пересечения пиксел. Цвет метки не должен совпадать с цветом фона или цветом фигуры, которую мы закрашиваем.</w:t>
       </w:r>
     </w:p>
-    <w:p/>
-    <w:p/>
-    <w:p/>
+    <w:p>
+      <w:pPr>
+        <w:rPr>
+          <w:rFonts w:cs="Times New Roman"/>
+          <w:b/>
+          <w:bCs/>
+          <w:sz w:val="24"/>
+          <w:szCs w:val="24"/>
+          <w:lang w:val="en-US"/>
+        </w:rPr>
+      </w:pPr>
+      <w:r>
+        <w:rPr>
+          <w:rFonts w:cs="Times New Roman"/>
+          <w:b/>
+          <w:bCs/>
+          <w:sz w:val="24"/>
+          <w:szCs w:val="24"/>
+        </w:rPr>
+        <w:t>При использовании этого алгоритма следует учитывать, что ребра</w:t>
+      </w:r>
+      <w:r>
+        <w:rPr>
+          <w:rFonts w:cs="Times New Roman"/>
+          <w:b/>
+          <w:bCs/>
+          <w:sz w:val="24"/>
+          <w:szCs w:val="24"/>
+        </w:rPr>
+        <w:t xml:space="preserve"> </w:t>
+      </w:r>
+      <w:r>
+        <w:rPr>
+          <w:rFonts w:cs="Times New Roman"/>
+          <w:b/>
+          <w:bCs/>
+          <w:sz w:val="24"/>
+          <w:szCs w:val="24"/>
+        </w:rPr>
+        <w:t>многоугольника, образующие очень малый угол, могут сливаться, поэтому при</w:t>
+      </w:r>
+      <w:r>
+        <w:rPr>
+          <w:rFonts w:cs="Times New Roman"/>
+          <w:b/>
+          <w:bCs/>
+          <w:sz w:val="24"/>
+          <w:szCs w:val="24"/>
+        </w:rPr>
+        <w:t xml:space="preserve"> </w:t>
+      </w:r>
+      <w:r>
+        <w:rPr>
+          <w:rFonts w:cs="Times New Roman"/>
+          <w:b/>
+          <w:bCs/>
+          <w:sz w:val="24"/>
+          <w:szCs w:val="24"/>
+        </w:rPr>
+        <w:t>обрисовке контура, начиная со второго ребра, надо проверять, не совпадает ли</w:t>
+      </w:r>
+      <w:r>
+        <w:rPr>
+          <w:rFonts w:cs="Times New Roman"/>
+          <w:b/>
+          <w:bCs/>
+          <w:sz w:val="24"/>
+          <w:szCs w:val="24"/>
+        </w:rPr>
+        <w:t xml:space="preserve"> </w:t>
+      </w:r>
+      <w:r>
+        <w:rPr>
+          <w:rFonts w:cs="Times New Roman"/>
+          <w:b/>
+          <w:bCs/>
+          <w:sz w:val="24"/>
+          <w:szCs w:val="24"/>
+        </w:rPr>
+        <w:t>точка нового ребра с уже высвеченным пикселом. Если совпадает, то следует</w:t>
+      </w:r>
+      <w:r>
+        <w:rPr>
+          <w:rFonts w:cs="Times New Roman"/>
+          <w:b/>
+          <w:bCs/>
+          <w:sz w:val="24"/>
+          <w:szCs w:val="24"/>
+        </w:rPr>
+        <w:t xml:space="preserve"> </w:t>
+      </w:r>
+      <w:r>
+        <w:rPr>
+          <w:rFonts w:cs="Times New Roman"/>
+          <w:b/>
+          <w:bCs/>
+          <w:sz w:val="24"/>
+          <w:szCs w:val="24"/>
+        </w:rPr>
+        <w:t>высветить соседний пиксел</w:t>
+      </w:r>
+      <w:r>
+        <w:rPr>
+          <w:rFonts w:cs="Times New Roman"/>
+          <w:b/>
+          <w:bCs/>
+          <w:sz w:val="24"/>
+          <w:szCs w:val="24"/>
+        </w:rPr>
+        <w:t>.</w:t>
+      </w:r>
+    </w:p>
     <w:p>
       <w:pPr>
         <w:pStyle w:val="3"/>
       </w:pPr>
-      <w:bookmarkStart w:id="5" w:name="_Toc38891871"/>
+      <w:bookmarkStart w:id="5" w:name="_Toc38911610"/>
       <w:r>
         <w:t>Заполнение</w:t>
       </w:r>
@@ -2547,15 +2850,7 @@
           <w:sz w:val="24"/>
           <w:szCs w:val="24"/>
         </w:rPr>
-        <w:t>]</w:t>
-      </w:r>
-      <w:r>
-        <w:rPr>
-          <w:rFonts w:cs="Times New Roman"/>
-          <w:sz w:val="24"/>
-          <w:szCs w:val="24"/>
-        </w:rPr>
-        <w:t xml:space="preserve"> цветом </w:t>
+        <w:t xml:space="preserve">] цветом </w:t>
       </w:r>
       <w:r>
         <w:rPr>
@@ -2572,11 +2867,20 @@
       <w:pPr>
         <w:pStyle w:val="1"/>
       </w:pPr>
-      <w:bookmarkStart w:id="6" w:name="_Toc38891872"/>
+      <w:bookmarkStart w:id="6" w:name="_Toc38911611"/>
+      <w:r>
+        <w:t>Практическая часть</w:t>
+      </w:r>
+      <w:bookmarkEnd w:id="6"/>
+    </w:p>
+    <w:p>
+      <w:pPr>
+        <w:pStyle w:val="2"/>
+      </w:pPr>
+      <w:bookmarkStart w:id="7" w:name="_Toc38911612"/>
       <w:r>
         <w:t>Программная реализация алгоритма</w:t>
       </w:r>
-      <w:bookmarkEnd w:id="6"/>
       <w:r>
         <w:t xml:space="preserve"> </w:t>
       </w:r>
@@ -2589,6 +2893,7 @@
         </w:rPr>
         <w:t>Python</w:t>
       </w:r>
+      <w:bookmarkEnd w:id="7"/>
     </w:p>
     <w:p/>
     <w:p>
@@ -2606,7 +2911,6 @@
         <w:t xml:space="preserve">def </w:t>
       </w:r>
       <w:proofErr w:type="spellStart"/>
-      <w:proofErr w:type="gramStart"/>
       <w:r>
         <w:rPr>
           <w:sz w:val="22"/>
@@ -2620,23 +2924,458 @@
           <w:sz w:val="22"/>
           <w:lang w:val="en-US"/>
         </w:rPr>
+        <w:t xml:space="preserve">(img, edge, </w:t>
+      </w:r>
+      <w:proofErr w:type="spellStart"/>
+      <w:r>
+        <w:rPr>
+          <w:sz w:val="22"/>
+          <w:lang w:val="en-US"/>
+        </w:rPr>
+        <w:t>isFE</w:t>
+      </w:r>
+      <w:proofErr w:type="spellEnd"/>
+      <w:r>
+        <w:rPr>
+          <w:sz w:val="22"/>
+          <w:lang w:val="en-US"/>
+        </w:rPr>
+        <w:t xml:space="preserve">, </w:t>
+      </w:r>
+      <w:proofErr w:type="spellStart"/>
+      <w:r>
+        <w:rPr>
+          <w:sz w:val="22"/>
+          <w:lang w:val="en-US"/>
+        </w:rPr>
+        <w:t>isSE</w:t>
+      </w:r>
+      <w:proofErr w:type="spellEnd"/>
+      <w:r>
+        <w:rPr>
+          <w:sz w:val="22"/>
+          <w:lang w:val="en-US"/>
+        </w:rPr>
+        <w:t>):</w:t>
+      </w:r>
+    </w:p>
+    <w:p>
+      <w:pPr>
+        <w:rPr>
+          <w:sz w:val="22"/>
+          <w:lang w:val="en-US"/>
+        </w:rPr>
+      </w:pPr>
+      <w:r>
+        <w:rPr>
+          <w:sz w:val="22"/>
+          <w:lang w:val="en-US"/>
+        </w:rPr>
+        <w:t xml:space="preserve">    if edge[0][1] == edge[1][1]:</w:t>
+      </w:r>
+    </w:p>
+    <w:p>
+      <w:pPr>
+        <w:rPr>
+          <w:sz w:val="22"/>
+          <w:lang w:val="en-US"/>
+        </w:rPr>
+      </w:pPr>
+      <w:r>
+        <w:rPr>
+          <w:sz w:val="22"/>
+          <w:lang w:val="en-US"/>
+        </w:rPr>
+        <w:t xml:space="preserve">        return</w:t>
+      </w:r>
+    </w:p>
+    <w:p>
+      <w:pPr>
+        <w:rPr>
+          <w:sz w:val="22"/>
+          <w:lang w:val="en-US"/>
+        </w:rPr>
+      </w:pPr>
+      <w:r>
+        <w:rPr>
+          <w:sz w:val="22"/>
+          <w:lang w:val="en-US"/>
+        </w:rPr>
+        <w:t xml:space="preserve">    if edge[0][1] &gt; edge[1][1]:</w:t>
+      </w:r>
+    </w:p>
+    <w:p>
+      <w:pPr>
+        <w:rPr>
+          <w:sz w:val="22"/>
+          <w:lang w:val="en-US"/>
+        </w:rPr>
+      </w:pPr>
+      <w:r>
+        <w:rPr>
+          <w:sz w:val="22"/>
+          <w:lang w:val="en-US"/>
+        </w:rPr>
+        <w:t xml:space="preserve">        edge[1], edge[0] = edge[0], edge[1]</w:t>
+      </w:r>
+    </w:p>
+    <w:p>
+      <w:pPr>
+        <w:rPr>
+          <w:sz w:val="22"/>
+          <w:lang w:val="en-US"/>
+        </w:rPr>
+      </w:pPr>
+      <w:r>
+        <w:rPr>
+          <w:sz w:val="22"/>
+          <w:lang w:val="en-US"/>
+        </w:rPr>
+        <w:t xml:space="preserve">        </w:t>
+      </w:r>
+      <w:proofErr w:type="spellStart"/>
+      <w:r>
+        <w:rPr>
+          <w:sz w:val="22"/>
+          <w:lang w:val="en-US"/>
+        </w:rPr>
+        <w:t>isFE</w:t>
+      </w:r>
+      <w:proofErr w:type="spellEnd"/>
+      <w:r>
+        <w:rPr>
+          <w:sz w:val="22"/>
+          <w:lang w:val="en-US"/>
+        </w:rPr>
+        <w:t xml:space="preserve">, </w:t>
+      </w:r>
+      <w:proofErr w:type="spellStart"/>
+      <w:r>
+        <w:rPr>
+          <w:sz w:val="22"/>
+          <w:lang w:val="en-US"/>
+        </w:rPr>
+        <w:t>isSE</w:t>
+      </w:r>
+      <w:proofErr w:type="spellEnd"/>
+      <w:r>
+        <w:rPr>
+          <w:sz w:val="22"/>
+          <w:lang w:val="en-US"/>
+        </w:rPr>
+        <w:t xml:space="preserve"> = </w:t>
+      </w:r>
+      <w:proofErr w:type="spellStart"/>
+      <w:r>
+        <w:rPr>
+          <w:sz w:val="22"/>
+          <w:lang w:val="en-US"/>
+        </w:rPr>
+        <w:t>isSE</w:t>
+      </w:r>
+      <w:proofErr w:type="spellEnd"/>
+      <w:r>
+        <w:rPr>
+          <w:sz w:val="22"/>
+          <w:lang w:val="en-US"/>
+        </w:rPr>
+        <w:t xml:space="preserve">, </w:t>
+      </w:r>
+      <w:proofErr w:type="spellStart"/>
+      <w:r>
+        <w:rPr>
+          <w:sz w:val="22"/>
+          <w:lang w:val="en-US"/>
+        </w:rPr>
+        <w:t>isFE</w:t>
+      </w:r>
+      <w:proofErr w:type="spellEnd"/>
+    </w:p>
+    <w:p>
+      <w:pPr>
+        <w:rPr>
+          <w:sz w:val="22"/>
+          <w:lang w:val="en-US"/>
+        </w:rPr>
+      </w:pPr>
+      <w:r>
+        <w:rPr>
+          <w:sz w:val="22"/>
+          <w:lang w:val="en-US"/>
+        </w:rPr>
+        <w:lastRenderedPageBreak/>
+        <w:t xml:space="preserve">    </w:t>
+      </w:r>
+      <w:proofErr w:type="spellStart"/>
+      <w:r>
+        <w:rPr>
+          <w:sz w:val="22"/>
+          <w:lang w:val="en-US"/>
+        </w:rPr>
+        <w:t>stepX</w:t>
+      </w:r>
+      <w:proofErr w:type="spellEnd"/>
+      <w:r>
+        <w:rPr>
+          <w:sz w:val="22"/>
+          <w:lang w:val="en-US"/>
+        </w:rPr>
+        <w:t xml:space="preserve"> = (edge[1][0] - edge[0][0])/(edge[1][1] - edge[0][1])</w:t>
+      </w:r>
+    </w:p>
+    <w:p>
+      <w:pPr>
+        <w:rPr>
+          <w:sz w:val="22"/>
+          <w:lang w:val="en-US"/>
+        </w:rPr>
+      </w:pPr>
+      <w:r>
+        <w:rPr>
+          <w:sz w:val="22"/>
+          <w:lang w:val="en-US"/>
+        </w:rPr>
+        <w:t xml:space="preserve">    if </w:t>
+      </w:r>
+      <w:proofErr w:type="spellStart"/>
+      <w:r>
+        <w:rPr>
+          <w:sz w:val="22"/>
+          <w:lang w:val="en-US"/>
+        </w:rPr>
+        <w:t>isFE</w:t>
+      </w:r>
+      <w:proofErr w:type="spellEnd"/>
+      <w:r>
+        <w:rPr>
+          <w:sz w:val="22"/>
+          <w:lang w:val="en-US"/>
+        </w:rPr>
+        <w:t>:</w:t>
+      </w:r>
+    </w:p>
+    <w:p>
+      <w:pPr>
+        <w:rPr>
+          <w:sz w:val="22"/>
+          <w:lang w:val="en-US"/>
+        </w:rPr>
+      </w:pPr>
+      <w:r>
+        <w:rPr>
+          <w:sz w:val="22"/>
+          <w:lang w:val="en-US"/>
+        </w:rPr>
+        <w:t xml:space="preserve">        edge[0][0] += </w:t>
+      </w:r>
+      <w:proofErr w:type="spellStart"/>
+      <w:r>
+        <w:rPr>
+          <w:sz w:val="22"/>
+          <w:lang w:val="en-US"/>
+        </w:rPr>
+        <w:t>stepX</w:t>
+      </w:r>
+      <w:proofErr w:type="spellEnd"/>
+    </w:p>
+    <w:p>
+      <w:pPr>
+        <w:rPr>
+          <w:sz w:val="22"/>
+          <w:lang w:val="en-US"/>
+        </w:rPr>
+      </w:pPr>
+      <w:r>
+        <w:rPr>
+          <w:sz w:val="22"/>
+          <w:lang w:val="en-US"/>
+        </w:rPr>
+        <w:t xml:space="preserve">        edge[0][1] += 1</w:t>
+      </w:r>
+    </w:p>
+    <w:p>
+      <w:pPr>
+        <w:rPr>
+          <w:sz w:val="22"/>
+          <w:lang w:val="en-US"/>
+        </w:rPr>
+      </w:pPr>
+      <w:r>
+        <w:rPr>
+          <w:sz w:val="22"/>
+          <w:lang w:val="en-US"/>
+        </w:rPr>
+        <w:t xml:space="preserve">    if </w:t>
+      </w:r>
+      <w:proofErr w:type="spellStart"/>
+      <w:r>
+        <w:rPr>
+          <w:sz w:val="22"/>
+          <w:lang w:val="en-US"/>
+        </w:rPr>
+        <w:t>isSE</w:t>
+      </w:r>
+      <w:proofErr w:type="spellEnd"/>
+      <w:r>
+        <w:rPr>
+          <w:sz w:val="22"/>
+          <w:lang w:val="en-US"/>
+        </w:rPr>
+        <w:t>:</w:t>
+      </w:r>
+    </w:p>
+    <w:p>
+      <w:pPr>
+        <w:rPr>
+          <w:sz w:val="22"/>
+          <w:lang w:val="en-US"/>
+        </w:rPr>
+      </w:pPr>
+      <w:r>
+        <w:rPr>
+          <w:sz w:val="22"/>
+          <w:lang w:val="en-US"/>
+        </w:rPr>
+        <w:t xml:space="preserve">        edge[1][0] -= </w:t>
+      </w:r>
+      <w:proofErr w:type="spellStart"/>
+      <w:r>
+        <w:rPr>
+          <w:sz w:val="22"/>
+          <w:lang w:val="en-US"/>
+        </w:rPr>
+        <w:t>stepX</w:t>
+      </w:r>
+      <w:proofErr w:type="spellEnd"/>
+    </w:p>
+    <w:p>
+      <w:pPr>
+        <w:rPr>
+          <w:sz w:val="22"/>
+          <w:lang w:val="en-US"/>
+        </w:rPr>
+      </w:pPr>
+      <w:r>
+        <w:rPr>
+          <w:sz w:val="22"/>
+          <w:lang w:val="en-US"/>
+        </w:rPr>
+        <w:t xml:space="preserve">        edge[1][1] -= 1</w:t>
+      </w:r>
+    </w:p>
+    <w:p>
+      <w:pPr>
+        <w:rPr>
+          <w:sz w:val="22"/>
+          <w:lang w:val="en-US"/>
+        </w:rPr>
+      </w:pPr>
+      <w:r>
+        <w:rPr>
+          <w:sz w:val="22"/>
+          <w:lang w:val="en-US"/>
+        </w:rPr>
+        <w:t xml:space="preserve">    curX = edge[0][0]</w:t>
+      </w:r>
+    </w:p>
+    <w:p>
+      <w:pPr>
+        <w:rPr>
+          <w:sz w:val="22"/>
+          <w:lang w:val="en-US"/>
+        </w:rPr>
+      </w:pPr>
+      <w:r>
+        <w:rPr>
+          <w:sz w:val="22"/>
+          <w:lang w:val="en-US"/>
+        </w:rPr>
+        <w:t xml:space="preserve">    curY = edge[0][1]</w:t>
+      </w:r>
+    </w:p>
+    <w:p>
+      <w:pPr>
+        <w:rPr>
+          <w:sz w:val="22"/>
+          <w:lang w:val="en-US"/>
+        </w:rPr>
+      </w:pPr>
+      <w:r>
+        <w:rPr>
+          <w:sz w:val="22"/>
+          <w:lang w:val="en-US"/>
+        </w:rPr>
+        <w:t xml:space="preserve">    while curY &lt; edge[1][1]:</w:t>
+      </w:r>
+    </w:p>
+    <w:p>
+      <w:pPr>
+        <w:rPr>
+          <w:sz w:val="22"/>
+          <w:lang w:val="en-US"/>
+        </w:rPr>
+      </w:pPr>
+      <w:r>
+        <w:rPr>
+          <w:sz w:val="22"/>
+          <w:lang w:val="en-US"/>
+        </w:rPr>
+        <w:t xml:space="preserve">        if </w:t>
+      </w:r>
+      <w:proofErr w:type="spellStart"/>
+      <w:r>
+        <w:rPr>
+          <w:sz w:val="22"/>
+          <w:lang w:val="en-US"/>
+        </w:rPr>
+        <w:t>img.get</w:t>
+      </w:r>
+      <w:proofErr w:type="spellEnd"/>
+      <w:r>
+        <w:rPr>
+          <w:sz w:val="22"/>
+          <w:lang w:val="en-US"/>
+        </w:rPr>
+        <w:t>(int(curX) + 1, curY) != noteColorCheck:</w:t>
+      </w:r>
+    </w:p>
+    <w:p>
+      <w:pPr>
+        <w:rPr>
+          <w:sz w:val="22"/>
+          <w:lang w:val="en-US"/>
+        </w:rPr>
+      </w:pPr>
+      <w:r>
+        <w:rPr>
+          <w:sz w:val="22"/>
+          <w:lang w:val="en-US"/>
+        </w:rPr>
+        <w:t xml:space="preserve">            </w:t>
+      </w:r>
+      <w:proofErr w:type="spellStart"/>
+      <w:r>
+        <w:rPr>
+          <w:sz w:val="22"/>
+          <w:lang w:val="en-US"/>
+        </w:rPr>
+        <w:t>img.put</w:t>
+      </w:r>
+      <w:proofErr w:type="spellEnd"/>
+      <w:r>
+        <w:rPr>
+          <w:sz w:val="22"/>
+          <w:lang w:val="en-US"/>
+        </w:rPr>
         <w:t>(</w:t>
       </w:r>
-      <w:proofErr w:type="gramEnd"/>
-      <w:r>
-        <w:rPr>
-          <w:sz w:val="22"/>
-          <w:lang w:val="en-US"/>
-        </w:rPr>
-        <w:t xml:space="preserve">img, edge, </w:t>
-      </w:r>
       <w:proofErr w:type="spellStart"/>
       <w:r>
         <w:rPr>
           <w:sz w:val="22"/>
           <w:lang w:val="en-US"/>
         </w:rPr>
-        <w:t>isFE</w:t>
+        <w:t>noteColor</w:t>
       </w:r>
       <w:proofErr w:type="spellEnd"/>
       <w:r>
@@ -2644,7 +3383,37 @@
           <w:sz w:val="22"/>
           <w:lang w:val="en-US"/>
         </w:rPr>
-        <w:t xml:space="preserve">, </w:t>
+        <w:t>, (int(curX) + 1, curY))</w:t>
+      </w:r>
+    </w:p>
+    <w:p>
+      <w:pPr>
+        <w:rPr>
+          <w:sz w:val="22"/>
+          <w:lang w:val="en-US"/>
+        </w:rPr>
+      </w:pPr>
+      <w:r>
+        <w:rPr>
+          <w:sz w:val="22"/>
+          <w:lang w:val="en-US"/>
+        </w:rPr>
+        <w:t xml:space="preserve">        else:</w:t>
+      </w:r>
+    </w:p>
+    <w:p>
+      <w:pPr>
+        <w:rPr>
+          <w:sz w:val="22"/>
+          <w:lang w:val="en-US"/>
+        </w:rPr>
+      </w:pPr>
+      <w:r>
+        <w:rPr>
+          <w:sz w:val="22"/>
+          <w:lang w:val="en-US"/>
+        </w:rPr>
+        <w:t xml:space="preserve">            </w:t>
       </w:r>
       <w:proofErr w:type="spellStart"/>
       <w:r>
@@ -2652,7 +3421,7 @@
           <w:sz w:val="22"/>
           <w:lang w:val="en-US"/>
         </w:rPr>
-        <w:t>isSE</w:t>
+        <w:t>img.put</w:t>
       </w:r>
       <w:proofErr w:type="spellEnd"/>
       <w:r>
@@ -2660,6 +3429,193 @@
           <w:sz w:val="22"/>
           <w:lang w:val="en-US"/>
         </w:rPr>
+        <w:t>(curColorBackground, (int(curX) + 1, curY))</w:t>
+      </w:r>
+    </w:p>
+    <w:p>
+      <w:pPr>
+        <w:rPr>
+          <w:sz w:val="22"/>
+          <w:lang w:val="en-US"/>
+        </w:rPr>
+      </w:pPr>
+      <w:r>
+        <w:rPr>
+          <w:sz w:val="22"/>
+          <w:lang w:val="en-US"/>
+        </w:rPr>
+        <w:t xml:space="preserve">        curX += </w:t>
+      </w:r>
+      <w:proofErr w:type="spellStart"/>
+      <w:r>
+        <w:rPr>
+          <w:sz w:val="22"/>
+          <w:lang w:val="en-US"/>
+        </w:rPr>
+        <w:t>stepX</w:t>
+      </w:r>
+      <w:proofErr w:type="spellEnd"/>
+    </w:p>
+    <w:p>
+      <w:pPr>
+        <w:rPr>
+          <w:sz w:val="22"/>
+          <w:lang w:val="en-US"/>
+        </w:rPr>
+      </w:pPr>
+      <w:r>
+        <w:rPr>
+          <w:sz w:val="22"/>
+          <w:lang w:val="en-US"/>
+        </w:rPr>
+        <w:t xml:space="preserve">        curY += 1</w:t>
+      </w:r>
+    </w:p>
+    <w:p>
+      <w:pPr>
+        <w:rPr>
+          <w:sz w:val="22"/>
+          <w:lang w:val="en-US"/>
+        </w:rPr>
+      </w:pPr>
+    </w:p>
+    <w:p>
+      <w:pPr>
+        <w:rPr>
+          <w:sz w:val="22"/>
+          <w:lang w:val="en-US"/>
+        </w:rPr>
+      </w:pPr>
+      <w:r>
+        <w:rPr>
+          <w:sz w:val="22"/>
+          <w:lang w:val="en-US"/>
+        </w:rPr>
+        <w:t>def leadRoundFigure(img, edgesArray):</w:t>
+      </w:r>
+    </w:p>
+    <w:p>
+      <w:pPr>
+        <w:rPr>
+          <w:sz w:val="22"/>
+          <w:lang w:val="en-US"/>
+        </w:rPr>
+      </w:pPr>
+      <w:r>
+        <w:rPr>
+          <w:sz w:val="22"/>
+          <w:lang w:val="en-US"/>
+        </w:rPr>
+        <w:t xml:space="preserve">    for figure in range(</w:t>
+      </w:r>
+      <w:proofErr w:type="spellStart"/>
+      <w:r>
+        <w:rPr>
+          <w:sz w:val="22"/>
+          <w:lang w:val="en-US"/>
+        </w:rPr>
+        <w:t>len</w:t>
+      </w:r>
+      <w:proofErr w:type="spellEnd"/>
+      <w:r>
+        <w:rPr>
+          <w:sz w:val="22"/>
+          <w:lang w:val="en-US"/>
+        </w:rPr>
+        <w:t>(edgesArray)):</w:t>
+      </w:r>
+    </w:p>
+    <w:p>
+      <w:pPr>
+        <w:rPr>
+          <w:sz w:val="22"/>
+          <w:lang w:val="en-US"/>
+        </w:rPr>
+      </w:pPr>
+      <w:r>
+        <w:rPr>
+          <w:sz w:val="22"/>
+          <w:lang w:val="en-US"/>
+        </w:rPr>
+        <w:t xml:space="preserve">        </w:t>
+      </w:r>
+      <w:proofErr w:type="spellStart"/>
+      <w:r>
+        <w:rPr>
+          <w:sz w:val="22"/>
+          <w:lang w:val="en-US"/>
+        </w:rPr>
+        <w:t>arrEnd</w:t>
+      </w:r>
+      <w:proofErr w:type="spellEnd"/>
+      <w:r>
+        <w:rPr>
+          <w:sz w:val="22"/>
+          <w:lang w:val="en-US"/>
+        </w:rPr>
+        <w:t xml:space="preserve"> = </w:t>
+      </w:r>
+      <w:proofErr w:type="spellStart"/>
+      <w:r>
+        <w:rPr>
+          <w:sz w:val="22"/>
+          <w:lang w:val="en-US"/>
+        </w:rPr>
+        <w:t>len</w:t>
+      </w:r>
+      <w:proofErr w:type="spellEnd"/>
+      <w:r>
+        <w:rPr>
+          <w:sz w:val="22"/>
+          <w:lang w:val="en-US"/>
+        </w:rPr>
+        <w:t>(edgesArray[figure]) - 1</w:t>
+      </w:r>
+    </w:p>
+    <w:p>
+      <w:pPr>
+        <w:rPr>
+          <w:sz w:val="22"/>
+          <w:lang w:val="en-US"/>
+        </w:rPr>
+      </w:pPr>
+      <w:r>
+        <w:rPr>
+          <w:sz w:val="22"/>
+          <w:lang w:val="en-US"/>
+        </w:rPr>
+        <w:t xml:space="preserve">        for </w:t>
+      </w:r>
+      <w:proofErr w:type="spellStart"/>
+      <w:r>
+        <w:rPr>
+          <w:sz w:val="22"/>
+          <w:lang w:val="en-US"/>
+        </w:rPr>
+        <w:t>i</w:t>
+      </w:r>
+      <w:proofErr w:type="spellEnd"/>
+      <w:r>
+        <w:rPr>
+          <w:sz w:val="22"/>
+          <w:lang w:val="en-US"/>
+        </w:rPr>
+        <w:t xml:space="preserve"> in range(</w:t>
+      </w:r>
+      <w:proofErr w:type="spellStart"/>
+      <w:r>
+        <w:rPr>
+          <w:sz w:val="22"/>
+          <w:lang w:val="en-US"/>
+        </w:rPr>
+        <w:t>arrEnd</w:t>
+      </w:r>
+      <w:proofErr w:type="spellEnd"/>
+      <w:r>
+        <w:rPr>
+          <w:sz w:val="22"/>
+          <w:lang w:val="en-US"/>
+        </w:rPr>
         <w:t>):</w:t>
       </w:r>
     </w:p>
@@ -2675,69 +3631,103 @@
           <w:sz w:val="22"/>
           <w:lang w:val="en-US"/>
         </w:rPr>
-        <w:t xml:space="preserve">    if </w:t>
-      </w:r>
-      <w:proofErr w:type="gramStart"/>
-      <w:r>
-        <w:rPr>
-          <w:sz w:val="22"/>
-          <w:lang w:val="en-US"/>
-        </w:rPr>
-        <w:t>edge[</w:t>
-      </w:r>
-      <w:proofErr w:type="gramEnd"/>
-      <w:r>
-        <w:rPr>
-          <w:sz w:val="22"/>
-          <w:lang w:val="en-US"/>
-        </w:rPr>
-        <w:t>0][1] == edge[1][1]:</w:t>
-      </w:r>
-    </w:p>
-    <w:p>
-      <w:pPr>
-        <w:rPr>
-          <w:sz w:val="22"/>
-          <w:lang w:val="en-US"/>
-        </w:rPr>
-      </w:pPr>
-      <w:r>
-        <w:rPr>
-          <w:sz w:val="22"/>
-          <w:lang w:val="en-US"/>
-        </w:rPr>
-        <w:t xml:space="preserve">        return</w:t>
-      </w:r>
-    </w:p>
-    <w:p>
-      <w:pPr>
-        <w:rPr>
-          <w:sz w:val="22"/>
-          <w:lang w:val="en-US"/>
-        </w:rPr>
-      </w:pPr>
-      <w:r>
-        <w:rPr>
-          <w:sz w:val="22"/>
-          <w:lang w:val="en-US"/>
-        </w:rPr>
-        <w:t xml:space="preserve">    if </w:t>
-      </w:r>
-      <w:proofErr w:type="gramStart"/>
-      <w:r>
-        <w:rPr>
-          <w:sz w:val="22"/>
-          <w:lang w:val="en-US"/>
-        </w:rPr>
-        <w:t>edge[</w:t>
-      </w:r>
-      <w:proofErr w:type="gramEnd"/>
-      <w:r>
-        <w:rPr>
-          <w:sz w:val="22"/>
-          <w:lang w:val="en-US"/>
-        </w:rPr>
-        <w:t>0][1] &gt; edge[1][1]:</w:t>
+        <w:t xml:space="preserve">            </w:t>
+      </w:r>
+      <w:proofErr w:type="spellStart"/>
+      <w:r>
+        <w:rPr>
+          <w:sz w:val="22"/>
+          <w:lang w:val="en-US"/>
+        </w:rPr>
+        <w:t>leadRoundEdge</w:t>
+      </w:r>
+      <w:proofErr w:type="spellEnd"/>
+      <w:r>
+        <w:rPr>
+          <w:sz w:val="22"/>
+          <w:lang w:val="en-US"/>
+        </w:rPr>
+        <w:t>(img, edgesArray[figure][</w:t>
+      </w:r>
+      <w:proofErr w:type="spellStart"/>
+      <w:r>
+        <w:rPr>
+          <w:sz w:val="22"/>
+          <w:lang w:val="en-US"/>
+        </w:rPr>
+        <w:t>i</w:t>
+      </w:r>
+      <w:proofErr w:type="spellEnd"/>
+      <w:r>
+        <w:rPr>
+          <w:sz w:val="22"/>
+          <w:lang w:val="en-US"/>
+        </w:rPr>
+        <w:t xml:space="preserve">], </w:t>
+      </w:r>
+      <w:proofErr w:type="spellStart"/>
+      <w:r>
+        <w:rPr>
+          <w:sz w:val="22"/>
+          <w:lang w:val="en-US"/>
+        </w:rPr>
+        <w:t>extrems</w:t>
+      </w:r>
+      <w:proofErr w:type="spellEnd"/>
+      <w:r>
+        <w:rPr>
+          <w:sz w:val="22"/>
+          <w:lang w:val="en-US"/>
+        </w:rPr>
+        <w:t>[figure][</w:t>
+      </w:r>
+      <w:proofErr w:type="spellStart"/>
+      <w:r>
+        <w:rPr>
+          <w:sz w:val="22"/>
+          <w:lang w:val="en-US"/>
+        </w:rPr>
+        <w:t>i</w:t>
+      </w:r>
+      <w:proofErr w:type="spellEnd"/>
+      <w:r>
+        <w:rPr>
+          <w:sz w:val="22"/>
+          <w:lang w:val="en-US"/>
+        </w:rPr>
+        <w:t xml:space="preserve">], </w:t>
+      </w:r>
+      <w:proofErr w:type="spellStart"/>
+      <w:r>
+        <w:rPr>
+          <w:sz w:val="22"/>
+          <w:lang w:val="en-US"/>
+        </w:rPr>
+        <w:t>extrems</w:t>
+      </w:r>
+      <w:proofErr w:type="spellEnd"/>
+      <w:r>
+        <w:rPr>
+          <w:sz w:val="22"/>
+          <w:lang w:val="en-US"/>
+        </w:rPr>
+        <w:t>[figure][</w:t>
+      </w:r>
+      <w:proofErr w:type="spellStart"/>
+      <w:r>
+        <w:rPr>
+          <w:sz w:val="22"/>
+          <w:lang w:val="en-US"/>
+        </w:rPr>
+        <w:t>i</w:t>
+      </w:r>
+      <w:proofErr w:type="spellEnd"/>
+      <w:r>
+        <w:rPr>
+          <w:sz w:val="22"/>
+          <w:lang w:val="en-US"/>
+        </w:rPr>
+        <w:t xml:space="preserve"> + 1])</w:t>
       </w:r>
     </w:p>
     <w:p>
@@ -2754,21 +3744,168 @@
         </w:rPr>
         <w:t xml:space="preserve">        </w:t>
       </w:r>
-      <w:proofErr w:type="gramStart"/>
-      <w:r>
-        <w:rPr>
-          <w:sz w:val="22"/>
-          <w:lang w:val="en-US"/>
-        </w:rPr>
-        <w:t>edge[</w:t>
-      </w:r>
-      <w:proofErr w:type="gramEnd"/>
-      <w:r>
-        <w:rPr>
-          <w:sz w:val="22"/>
-          <w:lang w:val="en-US"/>
-        </w:rPr>
-        <w:t>1], edge[0] = edge[0], edge[1]</w:t>
+      <w:proofErr w:type="spellStart"/>
+      <w:r>
+        <w:rPr>
+          <w:sz w:val="22"/>
+          <w:lang w:val="en-US"/>
+        </w:rPr>
+        <w:t>leadRoundEdge</w:t>
+      </w:r>
+      <w:proofErr w:type="spellEnd"/>
+      <w:r>
+        <w:rPr>
+          <w:sz w:val="22"/>
+          <w:lang w:val="en-US"/>
+        </w:rPr>
+        <w:t>(img, edgesArray[figure][</w:t>
+      </w:r>
+      <w:proofErr w:type="spellStart"/>
+      <w:r>
+        <w:rPr>
+          <w:sz w:val="22"/>
+          <w:lang w:val="en-US"/>
+        </w:rPr>
+        <w:t>arrEnd</w:t>
+      </w:r>
+      <w:proofErr w:type="spellEnd"/>
+      <w:r>
+        <w:rPr>
+          <w:sz w:val="22"/>
+          <w:lang w:val="en-US"/>
+        </w:rPr>
+        <w:t xml:space="preserve">], </w:t>
+      </w:r>
+      <w:proofErr w:type="spellStart"/>
+      <w:r>
+        <w:rPr>
+          <w:sz w:val="22"/>
+          <w:lang w:val="en-US"/>
+        </w:rPr>
+        <w:t>extrems</w:t>
+      </w:r>
+      <w:proofErr w:type="spellEnd"/>
+      <w:r>
+        <w:rPr>
+          <w:sz w:val="22"/>
+          <w:lang w:val="en-US"/>
+        </w:rPr>
+        <w:t xml:space="preserve">[figure][0], </w:t>
+      </w:r>
+      <w:proofErr w:type="spellStart"/>
+      <w:r>
+        <w:rPr>
+          <w:sz w:val="22"/>
+          <w:lang w:val="en-US"/>
+        </w:rPr>
+        <w:t>extrems</w:t>
+      </w:r>
+      <w:proofErr w:type="spellEnd"/>
+      <w:r>
+        <w:rPr>
+          <w:sz w:val="22"/>
+          <w:lang w:val="en-US"/>
+        </w:rPr>
+        <w:t>[figure][</w:t>
+      </w:r>
+      <w:proofErr w:type="spellStart"/>
+      <w:r>
+        <w:rPr>
+          <w:sz w:val="22"/>
+          <w:lang w:val="en-US"/>
+        </w:rPr>
+        <w:t>arrEnd</w:t>
+      </w:r>
+      <w:proofErr w:type="spellEnd"/>
+      <w:r>
+        <w:rPr>
+          <w:sz w:val="22"/>
+          <w:lang w:val="en-US"/>
+        </w:rPr>
+        <w:t>])</w:t>
+      </w:r>
+    </w:p>
+    <w:p>
+      <w:pPr>
+        <w:rPr>
+          <w:sz w:val="22"/>
+          <w:lang w:val="en-US"/>
+        </w:rPr>
+      </w:pPr>
+    </w:p>
+    <w:p>
+      <w:pPr>
+        <w:rPr>
+          <w:sz w:val="22"/>
+          <w:lang w:val="en-US"/>
+        </w:rPr>
+      </w:pPr>
+      <w:r>
+        <w:rPr>
+          <w:sz w:val="22"/>
+          <w:lang w:val="en-US"/>
+        </w:rPr>
+        <w:t>def rasterScanWithFlag(img, edgesArray, sides):</w:t>
+      </w:r>
+    </w:p>
+    <w:p>
+      <w:pPr>
+        <w:rPr>
+          <w:sz w:val="22"/>
+          <w:lang w:val="en-US"/>
+        </w:rPr>
+      </w:pPr>
+      <w:r>
+        <w:rPr>
+          <w:sz w:val="22"/>
+          <w:lang w:val="en-US"/>
+        </w:rPr>
+        <w:t xml:space="preserve">    leadRoundFigure(img, edgesArray)</w:t>
+      </w:r>
+    </w:p>
+    <w:p>
+      <w:pPr>
+        <w:rPr>
+          <w:sz w:val="22"/>
+          <w:lang w:val="en-US"/>
+        </w:rPr>
+      </w:pPr>
+      <w:r>
+        <w:rPr>
+          <w:sz w:val="22"/>
+          <w:lang w:val="en-US"/>
+        </w:rPr>
+        <w:t xml:space="preserve">    for curY in range(sides[0], sides[2] + 1):</w:t>
+      </w:r>
+    </w:p>
+    <w:p>
+      <w:pPr>
+        <w:rPr>
+          <w:sz w:val="22"/>
+          <w:lang w:val="en-US"/>
+        </w:rPr>
+      </w:pPr>
+      <w:r>
+        <w:rPr>
+          <w:sz w:val="22"/>
+          <w:lang w:val="en-US"/>
+        </w:rPr>
+        <w:t xml:space="preserve">        curColor = curColorBackground</w:t>
+      </w:r>
+    </w:p>
+    <w:p>
+      <w:pPr>
+        <w:rPr>
+          <w:sz w:val="22"/>
+          <w:lang w:val="en-US"/>
+        </w:rPr>
+      </w:pPr>
+      <w:r>
+        <w:rPr>
+          <w:sz w:val="22"/>
+          <w:lang w:val="en-US"/>
+        </w:rPr>
+        <w:t xml:space="preserve">        invColor = curColorLines</w:t>
       </w:r>
     </w:p>
     <w:p>
@@ -2791,7 +3928,7 @@
           <w:sz w:val="22"/>
           <w:lang w:val="en-US"/>
         </w:rPr>
-        <w:t>isFE</w:t>
+        <w:t>curPointScanString</w:t>
       </w:r>
       <w:proofErr w:type="spellEnd"/>
       <w:r>
@@ -2799,7 +3936,37 @@
           <w:sz w:val="22"/>
           <w:lang w:val="en-US"/>
         </w:rPr>
-        <w:t xml:space="preserve">, </w:t>
+        <w:t xml:space="preserve"> = sides[3]</w:t>
+      </w:r>
+    </w:p>
+    <w:p>
+      <w:pPr>
+        <w:rPr>
+          <w:sz w:val="22"/>
+          <w:lang w:val="en-US"/>
+        </w:rPr>
+      </w:pPr>
+      <w:r>
+        <w:rPr>
+          <w:sz w:val="22"/>
+          <w:lang w:val="en-US"/>
+        </w:rPr>
+        <w:t xml:space="preserve">        for curX in range(sides[3], sides[1] + 1):</w:t>
+      </w:r>
+    </w:p>
+    <w:p>
+      <w:pPr>
+        <w:rPr>
+          <w:sz w:val="22"/>
+          <w:lang w:val="en-US"/>
+        </w:rPr>
+      </w:pPr>
+      <w:r>
+        <w:rPr>
+          <w:sz w:val="22"/>
+          <w:lang w:val="en-US"/>
+        </w:rPr>
+        <w:t xml:space="preserve">            if </w:t>
       </w:r>
       <w:proofErr w:type="spellStart"/>
       <w:r>
@@ -2807,7 +3974,7 @@
           <w:sz w:val="22"/>
           <w:lang w:val="en-US"/>
         </w:rPr>
-        <w:t>isSE</w:t>
+        <w:t>img.get</w:t>
       </w:r>
       <w:proofErr w:type="spellEnd"/>
       <w:r>
@@ -2815,7 +3982,22 @@
           <w:sz w:val="22"/>
           <w:lang w:val="en-US"/>
         </w:rPr>
-        <w:t xml:space="preserve"> = </w:t>
+        <w:t>(curX, curY) == noteColorCheck:</w:t>
+      </w:r>
+    </w:p>
+    <w:p>
+      <w:pPr>
+        <w:rPr>
+          <w:sz w:val="22"/>
+          <w:lang w:val="en-US"/>
+        </w:rPr>
+      </w:pPr>
+      <w:r>
+        <w:rPr>
+          <w:sz w:val="22"/>
+          <w:lang w:val="en-US"/>
+        </w:rPr>
+        <w:t xml:space="preserve">                </w:t>
       </w:r>
       <w:proofErr w:type="spellStart"/>
       <w:r>
@@ -2823,7 +4005,7 @@
           <w:sz w:val="22"/>
           <w:lang w:val="en-US"/>
         </w:rPr>
-        <w:t>isSE</w:t>
+        <w:t>img.put</w:t>
       </w:r>
       <w:proofErr w:type="spellEnd"/>
       <w:r>
@@ -2831,7 +4013,7 @@
           <w:sz w:val="22"/>
           <w:lang w:val="en-US"/>
         </w:rPr>
-        <w:t xml:space="preserve">, </w:t>
+        <w:t>(curColor, (</w:t>
       </w:r>
       <w:proofErr w:type="spellStart"/>
       <w:r>
@@ -2839,23 +4021,45 @@
           <w:sz w:val="22"/>
           <w:lang w:val="en-US"/>
         </w:rPr>
-        <w:t>isFE</w:t>
+        <w:t>curPointScanString</w:t>
       </w:r>
       <w:proofErr w:type="spellEnd"/>
-    </w:p>
-    <w:p>
-      <w:pPr>
-        <w:rPr>
-          <w:sz w:val="22"/>
-          <w:lang w:val="en-US"/>
-        </w:rPr>
-      </w:pPr>
-      <w:r>
-        <w:rPr>
-          <w:sz w:val="22"/>
-          <w:lang w:val="en-US"/>
-        </w:rPr>
-        <w:t xml:space="preserve">    </w:t>
+      <w:r>
+        <w:rPr>
+          <w:sz w:val="22"/>
+          <w:lang w:val="en-US"/>
+        </w:rPr>
+        <w:t>, curY, curX, curY + 1))</w:t>
+      </w:r>
+    </w:p>
+    <w:p>
+      <w:pPr>
+        <w:rPr>
+          <w:sz w:val="22"/>
+          <w:lang w:val="en-US"/>
+        </w:rPr>
+      </w:pPr>
+      <w:r>
+        <w:rPr>
+          <w:sz w:val="22"/>
+          <w:lang w:val="en-US"/>
+        </w:rPr>
+        <w:t xml:space="preserve">                curColor, invColor = invColor, curColor</w:t>
+      </w:r>
+    </w:p>
+    <w:p>
+      <w:pPr>
+        <w:rPr>
+          <w:sz w:val="22"/>
+          <w:lang w:val="en-US"/>
+        </w:rPr>
+      </w:pPr>
+      <w:r>
+        <w:rPr>
+          <w:sz w:val="22"/>
+          <w:lang w:val="en-US"/>
+        </w:rPr>
+        <w:t xml:space="preserve">                </w:t>
       </w:r>
       <w:proofErr w:type="spellStart"/>
       <w:r>
@@ -2863,7 +4067,7 @@
           <w:sz w:val="22"/>
           <w:lang w:val="en-US"/>
         </w:rPr>
-        <w:t>stepX</w:t>
+        <w:t>curPointScanString</w:t>
       </w:r>
       <w:proofErr w:type="spellEnd"/>
       <w:r>
@@ -2871,95 +4075,8 @@
           <w:sz w:val="22"/>
           <w:lang w:val="en-US"/>
         </w:rPr>
-        <w:t xml:space="preserve"> = (</w:t>
-      </w:r>
-      <w:proofErr w:type="gramStart"/>
-      <w:r>
-        <w:rPr>
-          <w:sz w:val="22"/>
-          <w:lang w:val="en-US"/>
-        </w:rPr>
-        <w:t>edge[</w:t>
-      </w:r>
-      <w:proofErr w:type="gramEnd"/>
-      <w:r>
-        <w:rPr>
-          <w:sz w:val="22"/>
-          <w:lang w:val="en-US"/>
-        </w:rPr>
-        <w:t>1][0] - edge[0][0])/(edge[1][1] - edge[0][1])</w:t>
-      </w:r>
-    </w:p>
-    <w:p>
-      <w:pPr>
-        <w:rPr>
-          <w:sz w:val="22"/>
-          <w:lang w:val="en-US"/>
-        </w:rPr>
-      </w:pPr>
-      <w:r>
-        <w:rPr>
-          <w:sz w:val="22"/>
-          <w:lang w:val="en-US"/>
-        </w:rPr>
-        <w:t xml:space="preserve">    if </w:t>
-      </w:r>
-      <w:proofErr w:type="spellStart"/>
-      <w:r>
-        <w:rPr>
-          <w:sz w:val="22"/>
-          <w:lang w:val="en-US"/>
-        </w:rPr>
-        <w:t>isFE</w:t>
-      </w:r>
-      <w:proofErr w:type="spellEnd"/>
-      <w:r>
-        <w:rPr>
-          <w:sz w:val="22"/>
-          <w:lang w:val="en-US"/>
-        </w:rPr>
-        <w:t>:</w:t>
-      </w:r>
-    </w:p>
-    <w:p>
-      <w:pPr>
-        <w:rPr>
-          <w:sz w:val="22"/>
-          <w:lang w:val="en-US"/>
-        </w:rPr>
-      </w:pPr>
-      <w:r>
-        <w:rPr>
-          <w:sz w:val="22"/>
-          <w:lang w:val="en-US"/>
-        </w:rPr>
-        <w:t xml:space="preserve">        </w:t>
-      </w:r>
-      <w:proofErr w:type="gramStart"/>
-      <w:r>
-        <w:rPr>
-          <w:sz w:val="22"/>
-          <w:lang w:val="en-US"/>
-        </w:rPr>
-        <w:t>edge[</w:t>
-      </w:r>
-      <w:proofErr w:type="gramEnd"/>
-      <w:r>
-        <w:rPr>
-          <w:sz w:val="22"/>
-          <w:lang w:val="en-US"/>
-        </w:rPr>
-        <w:t xml:space="preserve">0][0] += </w:t>
-      </w:r>
-      <w:proofErr w:type="spellStart"/>
-      <w:r>
-        <w:rPr>
-          <w:sz w:val="22"/>
-          <w:lang w:val="en-US"/>
-        </w:rPr>
-        <w:t>stepX</w:t>
-      </w:r>
-      <w:proofErr w:type="spellEnd"/>
+        <w:t xml:space="preserve"> = curX</w:t>
+      </w:r>
     </w:p>
     <w:p>
       <w:pPr>
@@ -2976,44 +4093,13 @@
         <w:lastRenderedPageBreak/>
         <w:t xml:space="preserve">        </w:t>
       </w:r>
-      <w:proofErr w:type="gramStart"/>
-      <w:r>
-        <w:rPr>
-          <w:sz w:val="22"/>
-          <w:lang w:val="en-US"/>
-        </w:rPr>
-        <w:t>edge[</w:t>
-      </w:r>
-      <w:proofErr w:type="gramEnd"/>
-      <w:r>
-        <w:rPr>
-          <w:sz w:val="22"/>
-          <w:lang w:val="en-US"/>
-        </w:rPr>
-        <w:t>0][1] += 1</w:t>
-      </w:r>
-    </w:p>
-    <w:p>
-      <w:pPr>
-        <w:rPr>
-          <w:sz w:val="22"/>
-          <w:lang w:val="en-US"/>
-        </w:rPr>
-      </w:pPr>
-      <w:r>
-        <w:rPr>
-          <w:sz w:val="22"/>
-          <w:lang w:val="en-US"/>
-        </w:rPr>
-        <w:t xml:space="preserve">    if </w:t>
-      </w:r>
       <w:proofErr w:type="spellStart"/>
       <w:r>
         <w:rPr>
           <w:sz w:val="22"/>
           <w:lang w:val="en-US"/>
         </w:rPr>
-        <w:t>isSE</w:t>
+        <w:t>img.put</w:t>
       </w:r>
       <w:proofErr w:type="spellEnd"/>
       <w:r>
@@ -3021,38 +4107,7 @@
           <w:sz w:val="22"/>
           <w:lang w:val="en-US"/>
         </w:rPr>
-        <w:t>:</w:t>
-      </w:r>
-    </w:p>
-    <w:p>
-      <w:pPr>
-        <w:rPr>
-          <w:sz w:val="22"/>
-          <w:lang w:val="en-US"/>
-        </w:rPr>
-      </w:pPr>
-      <w:r>
-        <w:rPr>
-          <w:sz w:val="22"/>
-          <w:lang w:val="en-US"/>
-        </w:rPr>
-        <w:t xml:space="preserve">        </w:t>
-      </w:r>
-      <w:proofErr w:type="gramStart"/>
-      <w:r>
-        <w:rPr>
-          <w:sz w:val="22"/>
-          <w:lang w:val="en-US"/>
-        </w:rPr>
-        <w:t>edge[</w:t>
-      </w:r>
-      <w:proofErr w:type="gramEnd"/>
-      <w:r>
-        <w:rPr>
-          <w:sz w:val="22"/>
-          <w:lang w:val="en-US"/>
-        </w:rPr>
-        <w:t xml:space="preserve">1][0] -= </w:t>
+        <w:t>(curColor, (</w:t>
       </w:r>
       <w:proofErr w:type="spellStart"/>
       <w:r>
@@ -3060,1148 +4115,882 @@
           <w:sz w:val="22"/>
           <w:lang w:val="en-US"/>
         </w:rPr>
-        <w:t>stepX</w:t>
+        <w:t>curPointScanString</w:t>
       </w:r>
       <w:proofErr w:type="spellEnd"/>
-    </w:p>
-    <w:p>
-      <w:pPr>
-        <w:rPr>
-          <w:sz w:val="22"/>
-          <w:lang w:val="en-US"/>
-        </w:rPr>
-      </w:pPr>
-      <w:r>
-        <w:rPr>
-          <w:sz w:val="22"/>
-          <w:lang w:val="en-US"/>
-        </w:rPr>
-        <w:t xml:space="preserve">        </w:t>
-      </w:r>
-      <w:proofErr w:type="gramStart"/>
-      <w:r>
-        <w:rPr>
-          <w:sz w:val="22"/>
-          <w:lang w:val="en-US"/>
-        </w:rPr>
-        <w:t>edge[</w:t>
-      </w:r>
-      <w:proofErr w:type="gramEnd"/>
-      <w:r>
-        <w:rPr>
-          <w:sz w:val="22"/>
-          <w:lang w:val="en-US"/>
-        </w:rPr>
-        <w:t>1][1] -= 1</w:t>
-      </w:r>
-    </w:p>
-    <w:p>
-      <w:pPr>
-        <w:rPr>
-          <w:sz w:val="22"/>
-          <w:lang w:val="en-US"/>
-        </w:rPr>
-      </w:pPr>
-      <w:r>
-        <w:rPr>
-          <w:sz w:val="22"/>
-          <w:lang w:val="en-US"/>
-        </w:rPr>
-        <w:t xml:space="preserve">    curX = </w:t>
-      </w:r>
-      <w:proofErr w:type="gramStart"/>
-      <w:r>
-        <w:rPr>
-          <w:sz w:val="22"/>
-          <w:lang w:val="en-US"/>
-        </w:rPr>
-        <w:t>edge[</w:t>
-      </w:r>
-      <w:proofErr w:type="gramEnd"/>
-      <w:r>
-        <w:rPr>
-          <w:sz w:val="22"/>
-          <w:lang w:val="en-US"/>
-        </w:rPr>
-        <w:t>0][0]</w:t>
-      </w:r>
-    </w:p>
-    <w:p>
-      <w:pPr>
-        <w:rPr>
-          <w:sz w:val="22"/>
-          <w:lang w:val="en-US"/>
-        </w:rPr>
-      </w:pPr>
-      <w:r>
-        <w:rPr>
-          <w:sz w:val="22"/>
-          <w:lang w:val="en-US"/>
-        </w:rPr>
-        <w:t xml:space="preserve">    curY = </w:t>
-      </w:r>
-      <w:proofErr w:type="gramStart"/>
-      <w:r>
-        <w:rPr>
-          <w:sz w:val="22"/>
-          <w:lang w:val="en-US"/>
-        </w:rPr>
-        <w:t>edge[</w:t>
-      </w:r>
-      <w:proofErr w:type="gramEnd"/>
-      <w:r>
-        <w:rPr>
-          <w:sz w:val="22"/>
-          <w:lang w:val="en-US"/>
-        </w:rPr>
-        <w:t>0][1]</w:t>
-      </w:r>
-    </w:p>
-    <w:p>
-      <w:pPr>
-        <w:rPr>
-          <w:sz w:val="22"/>
-          <w:lang w:val="en-US"/>
-        </w:rPr>
-      </w:pPr>
-      <w:r>
-        <w:rPr>
-          <w:sz w:val="22"/>
-          <w:lang w:val="en-US"/>
-        </w:rPr>
-        <w:t xml:space="preserve">    while curY &lt; </w:t>
-      </w:r>
-      <w:proofErr w:type="gramStart"/>
-      <w:r>
-        <w:rPr>
-          <w:sz w:val="22"/>
-          <w:lang w:val="en-US"/>
-        </w:rPr>
-        <w:t>edge[</w:t>
-      </w:r>
-      <w:proofErr w:type="gramEnd"/>
-      <w:r>
-        <w:rPr>
-          <w:sz w:val="22"/>
-          <w:lang w:val="en-US"/>
-        </w:rPr>
-        <w:t>1][1]:</w:t>
-      </w:r>
-    </w:p>
-    <w:p>
-      <w:pPr>
-        <w:rPr>
-          <w:sz w:val="22"/>
-          <w:lang w:val="en-US"/>
-        </w:rPr>
-      </w:pPr>
-      <w:r>
-        <w:rPr>
-          <w:sz w:val="22"/>
-          <w:lang w:val="en-US"/>
-        </w:rPr>
-        <w:t xml:space="preserve">        if </w:t>
+      <w:r>
+        <w:rPr>
+          <w:sz w:val="22"/>
+          <w:lang w:val="en-US"/>
+        </w:rPr>
+        <w:t>, curY, curX, curY + 1))</w:t>
+      </w:r>
+    </w:p>
+    <w:p>
+      <w:pPr>
+        <w:pStyle w:val="2"/>
+      </w:pPr>
+      <w:bookmarkStart w:id="8" w:name="_Toc38911613"/>
+      <w:r>
+        <w:t>Пользовательский интерфейс</w:t>
+      </w:r>
+      <w:bookmarkEnd w:id="8"/>
+    </w:p>
+    <w:p>
+      <w:r>
+        <w:drawing>
+          <wp:inline distT="0" distB="0" distL="0" distR="0" wp14:anchorId="200729FB" wp14:editId="41C7B866">
+            <wp:extent cx="5940425" cy="3455035"/>
+            <wp:effectExtent l="0" t="0" r="3175" b="0"/>
+            <wp:docPr id="2" name="Рисунок 2"/>
+            <wp:cNvGraphicFramePr>
+              <a:graphicFrameLocks xmlns:a="http://schemas.openxmlformats.org/drawingml/2006/main" noChangeAspect="1"/>
+            </wp:cNvGraphicFramePr>
+            <a:graphic xmlns:a="http://schemas.openxmlformats.org/drawingml/2006/main">
+              <a:graphicData uri="http://schemas.openxmlformats.org/drawingml/2006/picture">
+                <pic:pic xmlns:pic="http://schemas.openxmlformats.org/drawingml/2006/picture">
+                  <pic:nvPicPr>
+                    <pic:cNvPr id="1" name=""/>
+                    <pic:cNvPicPr/>
+                  </pic:nvPicPr>
+                  <pic:blipFill>
+                    <a:blip r:embed="rId10"/>
+                    <a:stretch>
+                      <a:fillRect/>
+                    </a:stretch>
+                  </pic:blipFill>
+                  <pic:spPr>
+                    <a:xfrm>
+                      <a:off x="0" y="0"/>
+                      <a:ext cx="5940425" cy="3455035"/>
+                    </a:xfrm>
+                    <a:prstGeom prst="rect">
+                      <a:avLst/>
+                    </a:prstGeom>
+                  </pic:spPr>
+                </pic:pic>
+              </a:graphicData>
+            </a:graphic>
+          </wp:inline>
+        </w:drawing>
+      </w:r>
+    </w:p>
+    <w:p>
+      <w:r>
+        <w:t>Предусмотрена очистка плоскости рисования</w:t>
+      </w:r>
+    </w:p>
+    <w:p>
+      <w:r>
+        <w:rPr>
+          <w:noProof/>
+        </w:rPr>
+        <w:drawing>
+          <wp:inline distT="0" distB="0" distL="0" distR="0" wp14:anchorId="24931ED7" wp14:editId="3B12D7CD">
+            <wp:extent cx="5839640" cy="1676634"/>
+            <wp:effectExtent l="0" t="0" r="8890" b="0"/>
+            <wp:docPr id="31" name="Рисунок 31"/>
+            <wp:cNvGraphicFramePr>
+              <a:graphicFrameLocks xmlns:a="http://schemas.openxmlformats.org/drawingml/2006/main" noChangeAspect="1"/>
+            </wp:cNvGraphicFramePr>
+            <a:graphic xmlns:a="http://schemas.openxmlformats.org/drawingml/2006/main">
+              <a:graphicData uri="http://schemas.openxmlformats.org/drawingml/2006/picture">
+                <pic:pic xmlns:pic="http://schemas.openxmlformats.org/drawingml/2006/picture">
+                  <pic:nvPicPr>
+                    <pic:cNvPr id="1" name=""/>
+                    <pic:cNvPicPr/>
+                  </pic:nvPicPr>
+                  <pic:blipFill>
+                    <a:blip r:embed="rId11"/>
+                    <a:stretch>
+                      <a:fillRect/>
+                    </a:stretch>
+                  </pic:blipFill>
+                  <pic:spPr>
+                    <a:xfrm>
+                      <a:off x="0" y="0"/>
+                      <a:ext cx="5839640" cy="1676634"/>
+                    </a:xfrm>
+                    <a:prstGeom prst="rect">
+                      <a:avLst/>
+                    </a:prstGeom>
+                  </pic:spPr>
+                </pic:pic>
+              </a:graphicData>
+            </a:graphic>
+          </wp:inline>
+        </w:drawing>
+      </w:r>
+    </w:p>
+    <w:p>
+      <w:r>
+        <w:t xml:space="preserve">Предусмотрен выбор, каким образом будет </w:t>
       </w:r>
       <w:proofErr w:type="spellStart"/>
       <w:r>
-        <w:rPr>
-          <w:sz w:val="22"/>
-          <w:lang w:val="en-US"/>
-        </w:rPr>
-        <w:t>img.get</w:t>
+        <w:t>отрисовываться</w:t>
       </w:r>
       <w:proofErr w:type="spellEnd"/>
       <w:r>
-        <w:rPr>
-          <w:sz w:val="22"/>
-          <w:lang w:val="en-US"/>
-        </w:rPr>
-        <w:t>(int(curX) + 1, curY</w:t>
-      </w:r>
-      <w:proofErr w:type="gramStart"/>
-      <w:r>
-        <w:rPr>
-          <w:sz w:val="22"/>
-          <w:lang w:val="en-US"/>
-        </w:rPr>
-        <w:t>) !</w:t>
-      </w:r>
-      <w:proofErr w:type="gramEnd"/>
-      <w:r>
-        <w:rPr>
-          <w:sz w:val="22"/>
-          <w:lang w:val="en-US"/>
-        </w:rPr>
-        <w:t>= noteColorCheck:</w:t>
-      </w:r>
-    </w:p>
-    <w:p>
-      <w:pPr>
-        <w:rPr>
-          <w:sz w:val="22"/>
-          <w:lang w:val="en-US"/>
-        </w:rPr>
-      </w:pPr>
-      <w:r>
-        <w:rPr>
-          <w:sz w:val="22"/>
-          <w:lang w:val="en-US"/>
-        </w:rPr>
-        <w:t xml:space="preserve">            </w:t>
-      </w:r>
-      <w:proofErr w:type="spellStart"/>
-      <w:proofErr w:type="gramStart"/>
-      <w:r>
-        <w:rPr>
-          <w:sz w:val="22"/>
-          <w:lang w:val="en-US"/>
-        </w:rPr>
-        <w:t>img.put</w:t>
-      </w:r>
-      <w:proofErr w:type="spellEnd"/>
-      <w:r>
-        <w:rPr>
-          <w:sz w:val="22"/>
-          <w:lang w:val="en-US"/>
-        </w:rPr>
-        <w:t>(</w:t>
-      </w:r>
-      <w:proofErr w:type="spellStart"/>
-      <w:proofErr w:type="gramEnd"/>
-      <w:r>
-        <w:rPr>
-          <w:sz w:val="22"/>
-          <w:lang w:val="en-US"/>
-        </w:rPr>
-        <w:t>noteColor</w:t>
-      </w:r>
-      <w:proofErr w:type="spellEnd"/>
-      <w:r>
-        <w:rPr>
-          <w:sz w:val="22"/>
-          <w:lang w:val="en-US"/>
-        </w:rPr>
-        <w:t>, (int(curX) + 1, curY))</w:t>
-      </w:r>
-    </w:p>
-    <w:p>
-      <w:pPr>
-        <w:rPr>
-          <w:sz w:val="22"/>
-          <w:lang w:val="en-US"/>
-        </w:rPr>
-      </w:pPr>
-      <w:r>
-        <w:rPr>
-          <w:sz w:val="22"/>
-          <w:lang w:val="en-US"/>
-        </w:rPr>
-        <w:t xml:space="preserve">        else:</w:t>
-      </w:r>
-    </w:p>
-    <w:p>
-      <w:pPr>
-        <w:rPr>
-          <w:sz w:val="22"/>
-          <w:lang w:val="en-US"/>
-        </w:rPr>
-      </w:pPr>
-      <w:r>
-        <w:rPr>
-          <w:sz w:val="22"/>
-          <w:lang w:val="en-US"/>
-        </w:rPr>
-        <w:t xml:space="preserve">            </w:t>
-      </w:r>
-      <w:proofErr w:type="spellStart"/>
-      <w:proofErr w:type="gramStart"/>
-      <w:r>
-        <w:rPr>
-          <w:sz w:val="22"/>
-          <w:lang w:val="en-US"/>
-        </w:rPr>
-        <w:t>img.put</w:t>
-      </w:r>
-      <w:proofErr w:type="spellEnd"/>
-      <w:r>
-        <w:rPr>
-          <w:sz w:val="22"/>
-          <w:lang w:val="en-US"/>
-        </w:rPr>
-        <w:t>(</w:t>
-      </w:r>
-      <w:proofErr w:type="gramEnd"/>
-      <w:r>
-        <w:rPr>
-          <w:sz w:val="22"/>
-          <w:lang w:val="en-US"/>
-        </w:rPr>
-        <w:t>curColorBackground, (int(curX) + 1, curY))</w:t>
-      </w:r>
-    </w:p>
-    <w:p>
-      <w:pPr>
-        <w:rPr>
-          <w:sz w:val="22"/>
-          <w:lang w:val="en-US"/>
-        </w:rPr>
-      </w:pPr>
-      <w:r>
-        <w:rPr>
-          <w:sz w:val="22"/>
-          <w:lang w:val="en-US"/>
-        </w:rPr>
-        <w:t xml:space="preserve">        curX += </w:t>
-      </w:r>
-      <w:proofErr w:type="spellStart"/>
-      <w:r>
-        <w:rPr>
-          <w:sz w:val="22"/>
-          <w:lang w:val="en-US"/>
-        </w:rPr>
-        <w:t>stepX</w:t>
-      </w:r>
-      <w:proofErr w:type="spellEnd"/>
-    </w:p>
-    <w:p>
-      <w:pPr>
-        <w:rPr>
-          <w:sz w:val="22"/>
-          <w:lang w:val="en-US"/>
-        </w:rPr>
-      </w:pPr>
-      <w:r>
-        <w:rPr>
-          <w:sz w:val="22"/>
-          <w:lang w:val="en-US"/>
-        </w:rPr>
-        <w:t xml:space="preserve">        curY += 1</w:t>
-      </w:r>
-    </w:p>
-    <w:p>
-      <w:pPr>
-        <w:rPr>
-          <w:sz w:val="22"/>
-          <w:lang w:val="en-US"/>
-        </w:rPr>
-      </w:pPr>
-    </w:p>
-    <w:p>
-      <w:pPr>
-        <w:rPr>
-          <w:sz w:val="22"/>
-          <w:lang w:val="en-US"/>
-        </w:rPr>
-      </w:pPr>
-      <w:r>
-        <w:rPr>
-          <w:sz w:val="22"/>
-          <w:lang w:val="en-US"/>
-        </w:rPr>
-        <w:t xml:space="preserve">def </w:t>
-      </w:r>
-      <w:proofErr w:type="gramStart"/>
-      <w:r>
-        <w:rPr>
-          <w:sz w:val="22"/>
-          <w:lang w:val="en-US"/>
-        </w:rPr>
-        <w:t>leadRoundFigure(</w:t>
-      </w:r>
-      <w:proofErr w:type="gramEnd"/>
-      <w:r>
-        <w:rPr>
-          <w:sz w:val="22"/>
-          <w:lang w:val="en-US"/>
-        </w:rPr>
-        <w:t>img, edgesArray):</w:t>
-      </w:r>
-    </w:p>
-    <w:p>
-      <w:pPr>
-        <w:rPr>
-          <w:sz w:val="22"/>
-          <w:lang w:val="en-US"/>
-        </w:rPr>
-      </w:pPr>
-      <w:r>
-        <w:rPr>
-          <w:sz w:val="22"/>
-          <w:lang w:val="en-US"/>
-        </w:rPr>
-        <w:t xml:space="preserve">    for figure in range(</w:t>
-      </w:r>
-      <w:proofErr w:type="spellStart"/>
-      <w:r>
-        <w:rPr>
-          <w:sz w:val="22"/>
-          <w:lang w:val="en-US"/>
-        </w:rPr>
-        <w:t>len</w:t>
-      </w:r>
-      <w:proofErr w:type="spellEnd"/>
-      <w:r>
-        <w:rPr>
-          <w:sz w:val="22"/>
-          <w:lang w:val="en-US"/>
-        </w:rPr>
-        <w:t>(edgesArray)):</w:t>
-      </w:r>
-    </w:p>
-    <w:p>
-      <w:pPr>
-        <w:rPr>
-          <w:sz w:val="22"/>
-          <w:lang w:val="en-US"/>
-        </w:rPr>
-      </w:pPr>
-      <w:r>
-        <w:rPr>
-          <w:sz w:val="22"/>
-          <w:lang w:val="en-US"/>
-        </w:rPr>
-        <w:t xml:space="preserve">        </w:t>
-      </w:r>
-      <w:proofErr w:type="spellStart"/>
-      <w:r>
-        <w:rPr>
-          <w:sz w:val="22"/>
-          <w:lang w:val="en-US"/>
-        </w:rPr>
-        <w:t>arrEnd</w:t>
-      </w:r>
-      <w:proofErr w:type="spellEnd"/>
-      <w:r>
-        <w:rPr>
-          <w:sz w:val="22"/>
-          <w:lang w:val="en-US"/>
-        </w:rPr>
-        <w:t xml:space="preserve"> = </w:t>
-      </w:r>
-      <w:proofErr w:type="spellStart"/>
-      <w:r>
-        <w:rPr>
-          <w:sz w:val="22"/>
-          <w:lang w:val="en-US"/>
-        </w:rPr>
-        <w:t>len</w:t>
-      </w:r>
-      <w:proofErr w:type="spellEnd"/>
-      <w:r>
-        <w:rPr>
-          <w:sz w:val="22"/>
-          <w:lang w:val="en-US"/>
-        </w:rPr>
-        <w:t>(edgesArray[figure]) - 1</w:t>
-      </w:r>
-    </w:p>
-    <w:p>
-      <w:pPr>
-        <w:rPr>
-          <w:sz w:val="22"/>
-          <w:lang w:val="en-US"/>
-        </w:rPr>
-      </w:pPr>
-      <w:r>
-        <w:rPr>
-          <w:sz w:val="22"/>
-          <w:lang w:val="en-US"/>
-        </w:rPr>
-        <w:t xml:space="preserve">        for </w:t>
-      </w:r>
-      <w:proofErr w:type="spellStart"/>
-      <w:r>
-        <w:rPr>
-          <w:sz w:val="22"/>
-          <w:lang w:val="en-US"/>
-        </w:rPr>
-        <w:t>i</w:t>
-      </w:r>
-      <w:proofErr w:type="spellEnd"/>
-      <w:r>
-        <w:rPr>
-          <w:sz w:val="22"/>
-          <w:lang w:val="en-US"/>
-        </w:rPr>
-        <w:t xml:space="preserve"> in range(</w:t>
-      </w:r>
-      <w:proofErr w:type="spellStart"/>
-      <w:r>
-        <w:rPr>
-          <w:sz w:val="22"/>
-          <w:lang w:val="en-US"/>
-        </w:rPr>
-        <w:t>arrEnd</w:t>
-      </w:r>
-      <w:proofErr w:type="spellEnd"/>
-      <w:r>
-        <w:rPr>
-          <w:sz w:val="22"/>
-          <w:lang w:val="en-US"/>
-        </w:rPr>
-        <w:t>):</w:t>
-      </w:r>
-    </w:p>
-    <w:p>
-      <w:pPr>
-        <w:rPr>
-          <w:sz w:val="22"/>
-          <w:lang w:val="en-US"/>
-        </w:rPr>
-      </w:pPr>
-      <w:r>
-        <w:rPr>
-          <w:sz w:val="22"/>
-          <w:lang w:val="en-US"/>
-        </w:rPr>
-        <w:t xml:space="preserve">            </w:t>
-      </w:r>
-      <w:proofErr w:type="spellStart"/>
-      <w:proofErr w:type="gramStart"/>
-      <w:r>
-        <w:rPr>
-          <w:sz w:val="22"/>
-          <w:lang w:val="en-US"/>
-        </w:rPr>
-        <w:t>leadRoundEdge</w:t>
-      </w:r>
-      <w:proofErr w:type="spellEnd"/>
-      <w:r>
-        <w:rPr>
-          <w:sz w:val="22"/>
-          <w:lang w:val="en-US"/>
-        </w:rPr>
-        <w:t>(</w:t>
-      </w:r>
-      <w:proofErr w:type="gramEnd"/>
-      <w:r>
-        <w:rPr>
-          <w:sz w:val="22"/>
-          <w:lang w:val="en-US"/>
-        </w:rPr>
-        <w:t>img, edgesArray[figure][</w:t>
-      </w:r>
-      <w:proofErr w:type="spellStart"/>
-      <w:r>
-        <w:rPr>
-          <w:sz w:val="22"/>
-          <w:lang w:val="en-US"/>
-        </w:rPr>
-        <w:t>i</w:t>
-      </w:r>
-      <w:proofErr w:type="spellEnd"/>
-      <w:r>
-        <w:rPr>
-          <w:sz w:val="22"/>
-          <w:lang w:val="en-US"/>
-        </w:rPr>
-        <w:t xml:space="preserve">], </w:t>
-      </w:r>
-      <w:proofErr w:type="spellStart"/>
-      <w:r>
-        <w:rPr>
-          <w:sz w:val="22"/>
-          <w:lang w:val="en-US"/>
-        </w:rPr>
-        <w:t>extrems</w:t>
-      </w:r>
-      <w:proofErr w:type="spellEnd"/>
-      <w:r>
-        <w:rPr>
-          <w:sz w:val="22"/>
-          <w:lang w:val="en-US"/>
-        </w:rPr>
-        <w:t>[figure][</w:t>
-      </w:r>
-      <w:proofErr w:type="spellStart"/>
-      <w:r>
-        <w:rPr>
-          <w:sz w:val="22"/>
-          <w:lang w:val="en-US"/>
-        </w:rPr>
-        <w:t>i</w:t>
-      </w:r>
-      <w:proofErr w:type="spellEnd"/>
-      <w:r>
-        <w:rPr>
-          <w:sz w:val="22"/>
-          <w:lang w:val="en-US"/>
-        </w:rPr>
-        <w:t xml:space="preserve">], </w:t>
-      </w:r>
-      <w:proofErr w:type="spellStart"/>
-      <w:r>
-        <w:rPr>
-          <w:sz w:val="22"/>
-          <w:lang w:val="en-US"/>
-        </w:rPr>
-        <w:t>extrems</w:t>
-      </w:r>
-      <w:proofErr w:type="spellEnd"/>
-      <w:r>
-        <w:rPr>
-          <w:sz w:val="22"/>
-          <w:lang w:val="en-US"/>
-        </w:rPr>
-        <w:t>[figure][</w:t>
-      </w:r>
-      <w:proofErr w:type="spellStart"/>
-      <w:r>
-        <w:rPr>
-          <w:sz w:val="22"/>
-          <w:lang w:val="en-US"/>
-        </w:rPr>
-        <w:t>i</w:t>
-      </w:r>
-      <w:proofErr w:type="spellEnd"/>
-      <w:r>
-        <w:rPr>
-          <w:sz w:val="22"/>
-          <w:lang w:val="en-US"/>
-        </w:rPr>
-        <w:t xml:space="preserve"> + 1])</w:t>
-      </w:r>
-    </w:p>
-    <w:p>
-      <w:pPr>
-        <w:rPr>
-          <w:sz w:val="22"/>
-          <w:lang w:val="en-US"/>
-        </w:rPr>
-      </w:pPr>
-      <w:r>
-        <w:rPr>
-          <w:sz w:val="22"/>
-          <w:lang w:val="en-US"/>
-        </w:rPr>
-        <w:t xml:space="preserve">        </w:t>
-      </w:r>
-      <w:proofErr w:type="spellStart"/>
-      <w:proofErr w:type="gramStart"/>
-      <w:r>
-        <w:rPr>
-          <w:sz w:val="22"/>
-          <w:lang w:val="en-US"/>
-        </w:rPr>
-        <w:t>leadRoundEdge</w:t>
-      </w:r>
-      <w:proofErr w:type="spellEnd"/>
-      <w:r>
-        <w:rPr>
-          <w:sz w:val="22"/>
-          <w:lang w:val="en-US"/>
-        </w:rPr>
-        <w:t>(</w:t>
-      </w:r>
-      <w:proofErr w:type="gramEnd"/>
-      <w:r>
-        <w:rPr>
-          <w:sz w:val="22"/>
-          <w:lang w:val="en-US"/>
-        </w:rPr>
-        <w:t>img, edgesArray[figure][</w:t>
-      </w:r>
-      <w:proofErr w:type="spellStart"/>
-      <w:r>
-        <w:rPr>
-          <w:sz w:val="22"/>
-          <w:lang w:val="en-US"/>
-        </w:rPr>
-        <w:t>arrEnd</w:t>
-      </w:r>
-      <w:proofErr w:type="spellEnd"/>
-      <w:r>
-        <w:rPr>
-          <w:sz w:val="22"/>
-          <w:lang w:val="en-US"/>
-        </w:rPr>
-        <w:t xml:space="preserve">], </w:t>
-      </w:r>
-      <w:proofErr w:type="spellStart"/>
-      <w:r>
-        <w:rPr>
-          <w:sz w:val="22"/>
-          <w:lang w:val="en-US"/>
-        </w:rPr>
-        <w:t>extrems</w:t>
-      </w:r>
-      <w:proofErr w:type="spellEnd"/>
-      <w:r>
-        <w:rPr>
-          <w:sz w:val="22"/>
-          <w:lang w:val="en-US"/>
-        </w:rPr>
-        <w:t xml:space="preserve">[figure][0], </w:t>
-      </w:r>
-      <w:proofErr w:type="spellStart"/>
-      <w:r>
-        <w:rPr>
-          <w:sz w:val="22"/>
-          <w:lang w:val="en-US"/>
-        </w:rPr>
-        <w:t>extrems</w:t>
-      </w:r>
-      <w:proofErr w:type="spellEnd"/>
-      <w:r>
-        <w:rPr>
-          <w:sz w:val="22"/>
-          <w:lang w:val="en-US"/>
-        </w:rPr>
-        <w:t>[figure][</w:t>
-      </w:r>
-      <w:proofErr w:type="spellStart"/>
-      <w:r>
-        <w:rPr>
-          <w:sz w:val="22"/>
-          <w:lang w:val="en-US"/>
-        </w:rPr>
-        <w:t>arrEnd</w:t>
-      </w:r>
-      <w:proofErr w:type="spellEnd"/>
-      <w:r>
-        <w:rPr>
-          <w:sz w:val="22"/>
-          <w:lang w:val="en-US"/>
-        </w:rPr>
-        <w:t>])</w:t>
-      </w:r>
-    </w:p>
-    <w:p>
-      <w:pPr>
-        <w:rPr>
-          <w:sz w:val="22"/>
-          <w:lang w:val="en-US"/>
-        </w:rPr>
-      </w:pPr>
-    </w:p>
-    <w:p>
-      <w:pPr>
-        <w:rPr>
-          <w:sz w:val="22"/>
-          <w:lang w:val="en-US"/>
-        </w:rPr>
-      </w:pPr>
-      <w:r>
-        <w:rPr>
-          <w:sz w:val="22"/>
-          <w:lang w:val="en-US"/>
-        </w:rPr>
-        <w:t xml:space="preserve">def </w:t>
-      </w:r>
-      <w:proofErr w:type="gramStart"/>
-      <w:r>
-        <w:rPr>
-          <w:sz w:val="22"/>
-          <w:lang w:val="en-US"/>
-        </w:rPr>
-        <w:t>rasterScanWithFlag(</w:t>
-      </w:r>
-      <w:proofErr w:type="gramEnd"/>
-      <w:r>
-        <w:rPr>
-          <w:sz w:val="22"/>
-          <w:lang w:val="en-US"/>
-        </w:rPr>
-        <w:t>img, edgesArray, sides):</w:t>
-      </w:r>
-    </w:p>
-    <w:p>
-      <w:pPr>
-        <w:rPr>
-          <w:sz w:val="22"/>
-          <w:lang w:val="en-US"/>
-        </w:rPr>
-      </w:pPr>
-      <w:r>
-        <w:rPr>
-          <w:sz w:val="22"/>
-          <w:lang w:val="en-US"/>
-        </w:rPr>
-        <w:t xml:space="preserve">    </w:t>
-      </w:r>
-      <w:proofErr w:type="gramStart"/>
-      <w:r>
-        <w:rPr>
-          <w:sz w:val="22"/>
-          <w:lang w:val="en-US"/>
-        </w:rPr>
-        <w:t>leadRoundFigure(</w:t>
-      </w:r>
-      <w:proofErr w:type="gramEnd"/>
-      <w:r>
-        <w:rPr>
-          <w:sz w:val="22"/>
-          <w:lang w:val="en-US"/>
-        </w:rPr>
-        <w:t>img, edgesArray)</w:t>
-      </w:r>
-    </w:p>
-    <w:p>
-      <w:pPr>
-        <w:rPr>
-          <w:sz w:val="22"/>
-          <w:lang w:val="en-US"/>
-        </w:rPr>
-      </w:pPr>
-      <w:r>
-        <w:rPr>
-          <w:sz w:val="22"/>
-          <w:lang w:val="en-US"/>
-        </w:rPr>
-        <w:t xml:space="preserve">    for curY in range(</w:t>
-      </w:r>
-      <w:proofErr w:type="gramStart"/>
-      <w:r>
-        <w:rPr>
-          <w:sz w:val="22"/>
-          <w:lang w:val="en-US"/>
-        </w:rPr>
-        <w:t>sides[</w:t>
-      </w:r>
-      <w:proofErr w:type="gramEnd"/>
-      <w:r>
-        <w:rPr>
-          <w:sz w:val="22"/>
-          <w:lang w:val="en-US"/>
-        </w:rPr>
-        <w:t>0], sides[2] + 1):</w:t>
-      </w:r>
-    </w:p>
-    <w:p>
-      <w:pPr>
-        <w:rPr>
-          <w:sz w:val="22"/>
-          <w:lang w:val="en-US"/>
-        </w:rPr>
-      </w:pPr>
-      <w:r>
-        <w:rPr>
-          <w:sz w:val="22"/>
-          <w:lang w:val="en-US"/>
-        </w:rPr>
-        <w:t xml:space="preserve">        curColor = curColorBackground</w:t>
-      </w:r>
-    </w:p>
-    <w:p>
-      <w:pPr>
-        <w:rPr>
-          <w:sz w:val="22"/>
-          <w:lang w:val="en-US"/>
-        </w:rPr>
-      </w:pPr>
-      <w:r>
-        <w:rPr>
-          <w:sz w:val="22"/>
-          <w:lang w:val="en-US"/>
-        </w:rPr>
-        <w:t xml:space="preserve">        invColor = curColorLines</w:t>
-      </w:r>
-    </w:p>
-    <w:p>
-      <w:pPr>
-        <w:rPr>
-          <w:sz w:val="22"/>
-          <w:lang w:val="en-US"/>
-        </w:rPr>
-      </w:pPr>
-      <w:r>
-        <w:rPr>
-          <w:sz w:val="22"/>
-          <w:lang w:val="en-US"/>
-        </w:rPr>
-        <w:t xml:space="preserve">        </w:t>
-      </w:r>
-      <w:proofErr w:type="spellStart"/>
-      <w:r>
-        <w:rPr>
-          <w:sz w:val="22"/>
-          <w:lang w:val="en-US"/>
-        </w:rPr>
-        <w:t>curPointScanString</w:t>
-      </w:r>
-      <w:proofErr w:type="spellEnd"/>
-      <w:r>
-        <w:rPr>
-          <w:sz w:val="22"/>
-          <w:lang w:val="en-US"/>
-        </w:rPr>
-        <w:t xml:space="preserve"> = </w:t>
-      </w:r>
-      <w:proofErr w:type="gramStart"/>
-      <w:r>
-        <w:rPr>
-          <w:sz w:val="22"/>
-          <w:lang w:val="en-US"/>
-        </w:rPr>
-        <w:t>sides[</w:t>
-      </w:r>
-      <w:proofErr w:type="gramEnd"/>
-      <w:r>
-        <w:rPr>
-          <w:sz w:val="22"/>
-          <w:lang w:val="en-US"/>
-        </w:rPr>
-        <w:t>3]</w:t>
-      </w:r>
-    </w:p>
-    <w:p>
-      <w:pPr>
-        <w:rPr>
-          <w:sz w:val="22"/>
-          <w:lang w:val="en-US"/>
-        </w:rPr>
-      </w:pPr>
-      <w:r>
-        <w:rPr>
-          <w:sz w:val="22"/>
-          <w:lang w:val="en-US"/>
-        </w:rPr>
-        <w:t xml:space="preserve">        for curX in range(</w:t>
-      </w:r>
-      <w:proofErr w:type="gramStart"/>
-      <w:r>
-        <w:rPr>
-          <w:sz w:val="22"/>
-          <w:lang w:val="en-US"/>
-        </w:rPr>
-        <w:t>sides[</w:t>
-      </w:r>
-      <w:proofErr w:type="gramEnd"/>
-      <w:r>
-        <w:rPr>
-          <w:sz w:val="22"/>
-          <w:lang w:val="en-US"/>
-        </w:rPr>
-        <w:t>3], sides[1] + 1):</w:t>
-      </w:r>
-    </w:p>
-    <w:p>
-      <w:pPr>
-        <w:rPr>
-          <w:sz w:val="22"/>
-          <w:lang w:val="en-US"/>
-        </w:rPr>
-      </w:pPr>
-      <w:r>
-        <w:rPr>
-          <w:sz w:val="22"/>
-          <w:lang w:val="en-US"/>
-        </w:rPr>
-        <w:t xml:space="preserve">            if </w:t>
-      </w:r>
-      <w:proofErr w:type="spellStart"/>
-      <w:proofErr w:type="gramStart"/>
-      <w:r>
-        <w:rPr>
-          <w:sz w:val="22"/>
-          <w:lang w:val="en-US"/>
-        </w:rPr>
-        <w:t>img.get</w:t>
-      </w:r>
-      <w:proofErr w:type="spellEnd"/>
-      <w:r>
-        <w:rPr>
-          <w:sz w:val="22"/>
-          <w:lang w:val="en-US"/>
-        </w:rPr>
-        <w:t>(</w:t>
-      </w:r>
-      <w:proofErr w:type="gramEnd"/>
-      <w:r>
-        <w:rPr>
-          <w:sz w:val="22"/>
-          <w:lang w:val="en-US"/>
-        </w:rPr>
-        <w:t>curX, curY) == noteColorCheck:</w:t>
-      </w:r>
-    </w:p>
-    <w:p>
-      <w:pPr>
-        <w:rPr>
-          <w:sz w:val="22"/>
-          <w:lang w:val="en-US"/>
-        </w:rPr>
-      </w:pPr>
-      <w:r>
-        <w:rPr>
-          <w:sz w:val="22"/>
-          <w:lang w:val="en-US"/>
-        </w:rPr>
-        <w:t xml:space="preserve">                </w:t>
-      </w:r>
-      <w:proofErr w:type="spellStart"/>
-      <w:proofErr w:type="gramStart"/>
-      <w:r>
-        <w:rPr>
-          <w:sz w:val="22"/>
-          <w:lang w:val="en-US"/>
-        </w:rPr>
-        <w:t>img.put</w:t>
-      </w:r>
-      <w:proofErr w:type="spellEnd"/>
-      <w:r>
-        <w:rPr>
-          <w:sz w:val="22"/>
-          <w:lang w:val="en-US"/>
-        </w:rPr>
-        <w:t>(</w:t>
-      </w:r>
-      <w:proofErr w:type="gramEnd"/>
-      <w:r>
-        <w:rPr>
-          <w:sz w:val="22"/>
-          <w:lang w:val="en-US"/>
-        </w:rPr>
-        <w:t>curColor, (</w:t>
-      </w:r>
-      <w:proofErr w:type="spellStart"/>
-      <w:r>
-        <w:rPr>
-          <w:sz w:val="22"/>
-          <w:lang w:val="en-US"/>
-        </w:rPr>
-        <w:t>curPointScanString</w:t>
-      </w:r>
-      <w:proofErr w:type="spellEnd"/>
-      <w:r>
-        <w:rPr>
-          <w:sz w:val="22"/>
-          <w:lang w:val="en-US"/>
-        </w:rPr>
-        <w:t>, curY, curX, curY + 1))</w:t>
-      </w:r>
-    </w:p>
-    <w:p>
-      <w:pPr>
-        <w:rPr>
-          <w:sz w:val="22"/>
-          <w:lang w:val="en-US"/>
-        </w:rPr>
-      </w:pPr>
-      <w:r>
-        <w:rPr>
-          <w:sz w:val="22"/>
-          <w:lang w:val="en-US"/>
-        </w:rPr>
-        <w:t xml:space="preserve">                curColor, invColor = invColor, curColor</w:t>
-      </w:r>
-    </w:p>
-    <w:p>
-      <w:pPr>
-        <w:rPr>
-          <w:sz w:val="22"/>
-          <w:lang w:val="en-US"/>
-        </w:rPr>
-      </w:pPr>
-      <w:r>
-        <w:rPr>
-          <w:sz w:val="22"/>
-          <w:lang w:val="en-US"/>
-        </w:rPr>
-        <w:t xml:space="preserve">                </w:t>
-      </w:r>
-      <w:proofErr w:type="spellStart"/>
-      <w:r>
-        <w:rPr>
-          <w:sz w:val="22"/>
-          <w:lang w:val="en-US"/>
-        </w:rPr>
-        <w:t>curPointScanString</w:t>
-      </w:r>
-      <w:proofErr w:type="spellEnd"/>
-      <w:r>
-        <w:rPr>
-          <w:sz w:val="22"/>
-          <w:lang w:val="en-US"/>
-        </w:rPr>
-        <w:t xml:space="preserve"> = curX</w:t>
-      </w:r>
-    </w:p>
-    <w:p>
-      <w:pPr>
-        <w:rPr>
-          <w:sz w:val="22"/>
-          <w:lang w:val="en-US"/>
-        </w:rPr>
-      </w:pPr>
-      <w:r>
-        <w:rPr>
-          <w:sz w:val="22"/>
-          <w:lang w:val="en-US"/>
-        </w:rPr>
-        <w:t xml:space="preserve">        </w:t>
-      </w:r>
-      <w:proofErr w:type="spellStart"/>
-      <w:proofErr w:type="gramStart"/>
-      <w:r>
-        <w:rPr>
-          <w:sz w:val="22"/>
-          <w:lang w:val="en-US"/>
-        </w:rPr>
-        <w:t>img.put</w:t>
-      </w:r>
-      <w:proofErr w:type="spellEnd"/>
-      <w:r>
-        <w:rPr>
-          <w:sz w:val="22"/>
-          <w:lang w:val="en-US"/>
-        </w:rPr>
-        <w:t>(</w:t>
-      </w:r>
-      <w:proofErr w:type="gramEnd"/>
-      <w:r>
-        <w:rPr>
-          <w:sz w:val="22"/>
-          <w:lang w:val="en-US"/>
-        </w:rPr>
-        <w:t>curColor, (</w:t>
-      </w:r>
-      <w:proofErr w:type="spellStart"/>
-      <w:r>
-        <w:rPr>
-          <w:sz w:val="22"/>
-          <w:lang w:val="en-US"/>
-        </w:rPr>
-        <w:t>curPointScanString</w:t>
-      </w:r>
-      <w:proofErr w:type="spellEnd"/>
-      <w:r>
-        <w:rPr>
-          <w:sz w:val="22"/>
-          <w:lang w:val="en-US"/>
-        </w:rPr>
-        <w:t>, curY, curX, curY + 1))</w:t>
-      </w:r>
-    </w:p>
+        <w:t xml:space="preserve"> закраска фигуры</w:t>
+      </w:r>
+    </w:p>
+    <w:p>
+      <w:r>
+        <w:drawing>
+          <wp:inline distT="0" distB="0" distL="0" distR="0" wp14:anchorId="063C5C45" wp14:editId="7D13143D">
+            <wp:extent cx="5940425" cy="1052830"/>
+            <wp:effectExtent l="0" t="0" r="3175" b="0"/>
+            <wp:docPr id="7" name="Рисунок 7"/>
+            <wp:cNvGraphicFramePr>
+              <a:graphicFrameLocks xmlns:a="http://schemas.openxmlformats.org/drawingml/2006/main" noChangeAspect="1"/>
+            </wp:cNvGraphicFramePr>
+            <a:graphic xmlns:a="http://schemas.openxmlformats.org/drawingml/2006/main">
+              <a:graphicData uri="http://schemas.openxmlformats.org/drawingml/2006/picture">
+                <pic:pic xmlns:pic="http://schemas.openxmlformats.org/drawingml/2006/picture">
+                  <pic:nvPicPr>
+                    <pic:cNvPr id="1" name=""/>
+                    <pic:cNvPicPr/>
+                  </pic:nvPicPr>
+                  <pic:blipFill>
+                    <a:blip r:embed="rId12"/>
+                    <a:stretch>
+                      <a:fillRect/>
+                    </a:stretch>
+                  </pic:blipFill>
+                  <pic:spPr>
+                    <a:xfrm>
+                      <a:off x="0" y="0"/>
+                      <a:ext cx="5940425" cy="1052830"/>
+                    </a:xfrm>
+                    <a:prstGeom prst="rect">
+                      <a:avLst/>
+                    </a:prstGeom>
+                  </pic:spPr>
+                </pic:pic>
+              </a:graphicData>
+            </a:graphic>
+          </wp:inline>
+        </w:drawing>
+      </w:r>
+    </w:p>
+    <w:p/>
+    <w:p/>
+    <w:p/>
+    <w:p/>
+    <w:p/>
+    <w:p>
+      <w:r>
+        <w:t>Предусмотрен выбор цвета отрезков и фона плоскости рисования</w:t>
+      </w:r>
+    </w:p>
+    <w:p>
+      <w:r>
+        <w:drawing>
+          <wp:inline distT="0" distB="0" distL="0" distR="0" wp14:anchorId="06899012" wp14:editId="6668B4F7">
+            <wp:extent cx="4639322" cy="4001058"/>
+            <wp:effectExtent l="0" t="0" r="8890" b="0"/>
+            <wp:docPr id="8" name="Рисунок 8"/>
+            <wp:cNvGraphicFramePr>
+              <a:graphicFrameLocks xmlns:a="http://schemas.openxmlformats.org/drawingml/2006/main" noChangeAspect="1"/>
+            </wp:cNvGraphicFramePr>
+            <a:graphic xmlns:a="http://schemas.openxmlformats.org/drawingml/2006/main">
+              <a:graphicData uri="http://schemas.openxmlformats.org/drawingml/2006/picture">
+                <pic:pic xmlns:pic="http://schemas.openxmlformats.org/drawingml/2006/picture">
+                  <pic:nvPicPr>
+                    <pic:cNvPr id="1" name=""/>
+                    <pic:cNvPicPr/>
+                  </pic:nvPicPr>
+                  <pic:blipFill>
+                    <a:blip r:embed="rId13"/>
+                    <a:stretch>
+                      <a:fillRect/>
+                    </a:stretch>
+                  </pic:blipFill>
+                  <pic:spPr>
+                    <a:xfrm>
+                      <a:off x="0" y="0"/>
+                      <a:ext cx="4639322" cy="4001058"/>
+                    </a:xfrm>
+                    <a:prstGeom prst="rect">
+                      <a:avLst/>
+                    </a:prstGeom>
+                  </pic:spPr>
+                </pic:pic>
+              </a:graphicData>
+            </a:graphic>
+          </wp:inline>
+        </w:drawing>
+      </w:r>
+    </w:p>
+    <w:p>
+      <w:r>
+        <w:drawing>
+          <wp:inline distT="0" distB="0" distL="0" distR="0" wp14:anchorId="3124B96C" wp14:editId="68EA22DF">
+            <wp:extent cx="3848637" cy="1200318"/>
+            <wp:effectExtent l="0" t="0" r="0" b="0"/>
+            <wp:docPr id="9" name="Рисунок 9"/>
+            <wp:cNvGraphicFramePr>
+              <a:graphicFrameLocks xmlns:a="http://schemas.openxmlformats.org/drawingml/2006/main" noChangeAspect="1"/>
+            </wp:cNvGraphicFramePr>
+            <a:graphic xmlns:a="http://schemas.openxmlformats.org/drawingml/2006/main">
+              <a:graphicData uri="http://schemas.openxmlformats.org/drawingml/2006/picture">
+                <pic:pic xmlns:pic="http://schemas.openxmlformats.org/drawingml/2006/picture">
+                  <pic:nvPicPr>
+                    <pic:cNvPr id="1" name=""/>
+                    <pic:cNvPicPr/>
+                  </pic:nvPicPr>
+                  <pic:blipFill>
+                    <a:blip r:embed="rId14"/>
+                    <a:stretch>
+                      <a:fillRect/>
+                    </a:stretch>
+                  </pic:blipFill>
+                  <pic:spPr>
+                    <a:xfrm>
+                      <a:off x="0" y="0"/>
+                      <a:ext cx="3848637" cy="1200318"/>
+                    </a:xfrm>
+                    <a:prstGeom prst="rect">
+                      <a:avLst/>
+                    </a:prstGeom>
+                  </pic:spPr>
+                </pic:pic>
+              </a:graphicData>
+            </a:graphic>
+          </wp:inline>
+        </w:drawing>
+      </w:r>
+    </w:p>
+    <w:p>
+      <w:r>
+        <w:lastRenderedPageBreak/>
+        <w:drawing>
+          <wp:inline distT="0" distB="0" distL="0" distR="0" wp14:anchorId="108C4762" wp14:editId="709B41C8">
+            <wp:extent cx="4877481" cy="3934374"/>
+            <wp:effectExtent l="0" t="0" r="0" b="9525"/>
+            <wp:docPr id="10" name="Рисунок 10"/>
+            <wp:cNvGraphicFramePr>
+              <a:graphicFrameLocks xmlns:a="http://schemas.openxmlformats.org/drawingml/2006/main" noChangeAspect="1"/>
+            </wp:cNvGraphicFramePr>
+            <a:graphic xmlns:a="http://schemas.openxmlformats.org/drawingml/2006/main">
+              <a:graphicData uri="http://schemas.openxmlformats.org/drawingml/2006/picture">
+                <pic:pic xmlns:pic="http://schemas.openxmlformats.org/drawingml/2006/picture">
+                  <pic:nvPicPr>
+                    <pic:cNvPr id="1" name=""/>
+                    <pic:cNvPicPr/>
+                  </pic:nvPicPr>
+                  <pic:blipFill>
+                    <a:blip r:embed="rId15"/>
+                    <a:stretch>
+                      <a:fillRect/>
+                    </a:stretch>
+                  </pic:blipFill>
+                  <pic:spPr>
+                    <a:xfrm>
+                      <a:off x="0" y="0"/>
+                      <a:ext cx="4877481" cy="3934374"/>
+                    </a:xfrm>
+                    <a:prstGeom prst="rect">
+                      <a:avLst/>
+                    </a:prstGeom>
+                  </pic:spPr>
+                </pic:pic>
+              </a:graphicData>
+            </a:graphic>
+          </wp:inline>
+        </w:drawing>
+      </w:r>
+    </w:p>
+    <w:p>
+      <w:r>
+        <w:drawing>
+          <wp:inline distT="0" distB="0" distL="0" distR="0" wp14:anchorId="3C0F7A2B" wp14:editId="57475A63">
+            <wp:extent cx="5940425" cy="3458845"/>
+            <wp:effectExtent l="0" t="0" r="3175" b="8255"/>
+            <wp:docPr id="11" name="Рисунок 11"/>
+            <wp:cNvGraphicFramePr>
+              <a:graphicFrameLocks xmlns:a="http://schemas.openxmlformats.org/drawingml/2006/main" noChangeAspect="1"/>
+            </wp:cNvGraphicFramePr>
+            <a:graphic xmlns:a="http://schemas.openxmlformats.org/drawingml/2006/main">
+              <a:graphicData uri="http://schemas.openxmlformats.org/drawingml/2006/picture">
+                <pic:pic xmlns:pic="http://schemas.openxmlformats.org/drawingml/2006/picture">
+                  <pic:nvPicPr>
+                    <pic:cNvPr id="1" name=""/>
+                    <pic:cNvPicPr/>
+                  </pic:nvPicPr>
+                  <pic:blipFill>
+                    <a:blip r:embed="rId16"/>
+                    <a:stretch>
+                      <a:fillRect/>
+                    </a:stretch>
+                  </pic:blipFill>
+                  <pic:spPr>
+                    <a:xfrm>
+                      <a:off x="0" y="0"/>
+                      <a:ext cx="5940425" cy="3458845"/>
+                    </a:xfrm>
+                    <a:prstGeom prst="rect">
+                      <a:avLst/>
+                    </a:prstGeom>
+                  </pic:spPr>
+                </pic:pic>
+              </a:graphicData>
+            </a:graphic>
+          </wp:inline>
+        </w:drawing>
+      </w:r>
+    </w:p>
+    <w:p/>
+    <w:p/>
+    <w:p/>
+    <w:p/>
+    <w:p/>
+    <w:p>
+      <w:r>
+        <w:lastRenderedPageBreak/>
+        <w:t>Ввод вершин производится посредством клика правой кнопкой мыши в точке, соответствующей вершине многоугольника. Отрисовка происходит по нажатию кнопки мыши. Отмена последнего действия – средняя кнопка мыши. Замыкание фигуры – правая кнопка мыши.</w:t>
+      </w:r>
+    </w:p>
+    <w:p>
+      <w:r>
+        <w:drawing>
+          <wp:inline distT="0" distB="0" distL="0" distR="0" wp14:anchorId="07657E2C" wp14:editId="19044888">
+            <wp:extent cx="5940425" cy="4460875"/>
+            <wp:effectExtent l="0" t="0" r="3175" b="0"/>
+            <wp:docPr id="12" name="Рисунок 12"/>
+            <wp:cNvGraphicFramePr>
+              <a:graphicFrameLocks xmlns:a="http://schemas.openxmlformats.org/drawingml/2006/main" noChangeAspect="1"/>
+            </wp:cNvGraphicFramePr>
+            <a:graphic xmlns:a="http://schemas.openxmlformats.org/drawingml/2006/main">
+              <a:graphicData uri="http://schemas.openxmlformats.org/drawingml/2006/picture">
+                <pic:pic xmlns:pic="http://schemas.openxmlformats.org/drawingml/2006/picture">
+                  <pic:nvPicPr>
+                    <pic:cNvPr id="1" name=""/>
+                    <pic:cNvPicPr/>
+                  </pic:nvPicPr>
+                  <pic:blipFill>
+                    <a:blip r:embed="rId17"/>
+                    <a:stretch>
+                      <a:fillRect/>
+                    </a:stretch>
+                  </pic:blipFill>
+                  <pic:spPr>
+                    <a:xfrm>
+                      <a:off x="0" y="0"/>
+                      <a:ext cx="5940425" cy="4460875"/>
+                    </a:xfrm>
+                    <a:prstGeom prst="rect">
+                      <a:avLst/>
+                    </a:prstGeom>
+                  </pic:spPr>
+                </pic:pic>
+              </a:graphicData>
+            </a:graphic>
+          </wp:inline>
+        </w:drawing>
+      </w:r>
+    </w:p>
+    <w:p>
+      <w:r>
+        <w:lastRenderedPageBreak/>
+        <w:drawing>
+          <wp:inline distT="0" distB="0" distL="0" distR="0" wp14:anchorId="657B6C49" wp14:editId="5AD6FF7D">
+            <wp:extent cx="5940425" cy="3972560"/>
+            <wp:effectExtent l="0" t="0" r="3175" b="8890"/>
+            <wp:docPr id="13" name="Рисунок 13"/>
+            <wp:cNvGraphicFramePr>
+              <a:graphicFrameLocks xmlns:a="http://schemas.openxmlformats.org/drawingml/2006/main" noChangeAspect="1"/>
+            </wp:cNvGraphicFramePr>
+            <a:graphic xmlns:a="http://schemas.openxmlformats.org/drawingml/2006/main">
+              <a:graphicData uri="http://schemas.openxmlformats.org/drawingml/2006/picture">
+                <pic:pic xmlns:pic="http://schemas.openxmlformats.org/drawingml/2006/picture">
+                  <pic:nvPicPr>
+                    <pic:cNvPr id="1" name=""/>
+                    <pic:cNvPicPr/>
+                  </pic:nvPicPr>
+                  <pic:blipFill>
+                    <a:blip r:embed="rId18"/>
+                    <a:stretch>
+                      <a:fillRect/>
+                    </a:stretch>
+                  </pic:blipFill>
+                  <pic:spPr>
+                    <a:xfrm>
+                      <a:off x="0" y="0"/>
+                      <a:ext cx="5940425" cy="3972560"/>
+                    </a:xfrm>
+                    <a:prstGeom prst="rect">
+                      <a:avLst/>
+                    </a:prstGeom>
+                  </pic:spPr>
+                </pic:pic>
+              </a:graphicData>
+            </a:graphic>
+          </wp:inline>
+        </w:drawing>
+      </w:r>
+    </w:p>
+    <w:p>
+      <w:r>
+        <w:drawing>
+          <wp:inline distT="0" distB="0" distL="0" distR="0" wp14:anchorId="7FB3C417" wp14:editId="53FDC537">
+            <wp:extent cx="5940425" cy="2545715"/>
+            <wp:effectExtent l="0" t="0" r="3175" b="6985"/>
+            <wp:docPr id="14" name="Рисунок 14"/>
+            <wp:cNvGraphicFramePr>
+              <a:graphicFrameLocks xmlns:a="http://schemas.openxmlformats.org/drawingml/2006/main" noChangeAspect="1"/>
+            </wp:cNvGraphicFramePr>
+            <a:graphic xmlns:a="http://schemas.openxmlformats.org/drawingml/2006/main">
+              <a:graphicData uri="http://schemas.openxmlformats.org/drawingml/2006/picture">
+                <pic:pic xmlns:pic="http://schemas.openxmlformats.org/drawingml/2006/picture">
+                  <pic:nvPicPr>
+                    <pic:cNvPr id="1" name=""/>
+                    <pic:cNvPicPr/>
+                  </pic:nvPicPr>
+                  <pic:blipFill>
+                    <a:blip r:embed="rId19"/>
+                    <a:stretch>
+                      <a:fillRect/>
+                    </a:stretch>
+                  </pic:blipFill>
+                  <pic:spPr>
+                    <a:xfrm>
+                      <a:off x="0" y="0"/>
+                      <a:ext cx="5940425" cy="2545715"/>
+                    </a:xfrm>
+                    <a:prstGeom prst="rect">
+                      <a:avLst/>
+                    </a:prstGeom>
+                  </pic:spPr>
+                </pic:pic>
+              </a:graphicData>
+            </a:graphic>
+          </wp:inline>
+        </w:drawing>
+      </w:r>
+    </w:p>
+    <w:p/>
+    <w:p/>
+    <w:p/>
+    <w:p/>
+    <w:p/>
+    <w:p/>
+    <w:p/>
+    <w:p/>
+    <w:p>
+      <w:r>
+        <w:lastRenderedPageBreak/>
+        <w:t>Закраска заданной фигуры происходит по нажатию кнопки «закрасить изображённую фигуру»</w:t>
+      </w:r>
+    </w:p>
+    <w:p>
+      <w:r>
+        <w:drawing>
+          <wp:inline distT="0" distB="0" distL="0" distR="0" wp14:anchorId="2FB0FC70" wp14:editId="41BF5AAC">
+            <wp:extent cx="5940425" cy="3453130"/>
+            <wp:effectExtent l="0" t="0" r="3175" b="0"/>
+            <wp:docPr id="15" name="Рисунок 15"/>
+            <wp:cNvGraphicFramePr>
+              <a:graphicFrameLocks xmlns:a="http://schemas.openxmlformats.org/drawingml/2006/main" noChangeAspect="1"/>
+            </wp:cNvGraphicFramePr>
+            <a:graphic xmlns:a="http://schemas.openxmlformats.org/drawingml/2006/main">
+              <a:graphicData uri="http://schemas.openxmlformats.org/drawingml/2006/picture">
+                <pic:pic xmlns:pic="http://schemas.openxmlformats.org/drawingml/2006/picture">
+                  <pic:nvPicPr>
+                    <pic:cNvPr id="1" name=""/>
+                    <pic:cNvPicPr/>
+                  </pic:nvPicPr>
+                  <pic:blipFill>
+                    <a:blip r:embed="rId20"/>
+                    <a:stretch>
+                      <a:fillRect/>
+                    </a:stretch>
+                  </pic:blipFill>
+                  <pic:spPr>
+                    <a:xfrm>
+                      <a:off x="0" y="0"/>
+                      <a:ext cx="5940425" cy="3453130"/>
+                    </a:xfrm>
+                    <a:prstGeom prst="rect">
+                      <a:avLst/>
+                    </a:prstGeom>
+                  </pic:spPr>
+                </pic:pic>
+              </a:graphicData>
+            </a:graphic>
+          </wp:inline>
+        </w:drawing>
+      </w:r>
+    </w:p>
+    <w:p>
+      <w:r>
+        <w:drawing>
+          <wp:inline distT="0" distB="0" distL="0" distR="0" wp14:anchorId="43C3EEDD" wp14:editId="4EAF6355">
+            <wp:extent cx="4248743" cy="1676634"/>
+            <wp:effectExtent l="0" t="0" r="0" b="0"/>
+            <wp:docPr id="16" name="Рисунок 16"/>
+            <wp:cNvGraphicFramePr>
+              <a:graphicFrameLocks xmlns:a="http://schemas.openxmlformats.org/drawingml/2006/main" noChangeAspect="1"/>
+            </wp:cNvGraphicFramePr>
+            <a:graphic xmlns:a="http://schemas.openxmlformats.org/drawingml/2006/main">
+              <a:graphicData uri="http://schemas.openxmlformats.org/drawingml/2006/picture">
+                <pic:pic xmlns:pic="http://schemas.openxmlformats.org/drawingml/2006/picture">
+                  <pic:nvPicPr>
+                    <pic:cNvPr id="1" name=""/>
+                    <pic:cNvPicPr/>
+                  </pic:nvPicPr>
+                  <pic:blipFill>
+                    <a:blip r:embed="rId21"/>
+                    <a:stretch>
+                      <a:fillRect/>
+                    </a:stretch>
+                  </pic:blipFill>
+                  <pic:spPr>
+                    <a:xfrm>
+                      <a:off x="0" y="0"/>
+                      <a:ext cx="4248743" cy="1676634"/>
+                    </a:xfrm>
+                    <a:prstGeom prst="rect">
+                      <a:avLst/>
+                    </a:prstGeom>
+                  </pic:spPr>
+                </pic:pic>
+              </a:graphicData>
+            </a:graphic>
+          </wp:inline>
+        </w:drawing>
+      </w:r>
+    </w:p>
+    <w:p>
+      <w:r>
+        <w:lastRenderedPageBreak/>
+        <w:drawing>
+          <wp:inline distT="0" distB="0" distL="0" distR="0" wp14:anchorId="727E0EB2" wp14:editId="315ABFF3">
+            <wp:extent cx="5940425" cy="3453130"/>
+            <wp:effectExtent l="0" t="0" r="3175" b="0"/>
+            <wp:docPr id="17" name="Рисунок 17"/>
+            <wp:cNvGraphicFramePr>
+              <a:graphicFrameLocks xmlns:a="http://schemas.openxmlformats.org/drawingml/2006/main" noChangeAspect="1"/>
+            </wp:cNvGraphicFramePr>
+            <a:graphic xmlns:a="http://schemas.openxmlformats.org/drawingml/2006/main">
+              <a:graphicData uri="http://schemas.openxmlformats.org/drawingml/2006/picture">
+                <pic:pic xmlns:pic="http://schemas.openxmlformats.org/drawingml/2006/picture">
+                  <pic:nvPicPr>
+                    <pic:cNvPr id="1" name=""/>
+                    <pic:cNvPicPr/>
+                  </pic:nvPicPr>
+                  <pic:blipFill>
+                    <a:blip r:embed="rId22"/>
+                    <a:stretch>
+                      <a:fillRect/>
+                    </a:stretch>
+                  </pic:blipFill>
+                  <pic:spPr>
+                    <a:xfrm>
+                      <a:off x="0" y="0"/>
+                      <a:ext cx="5940425" cy="3453130"/>
+                    </a:xfrm>
+                    <a:prstGeom prst="rect">
+                      <a:avLst/>
+                    </a:prstGeom>
+                  </pic:spPr>
+                </pic:pic>
+              </a:graphicData>
+            </a:graphic>
+          </wp:inline>
+        </w:drawing>
+      </w:r>
+    </w:p>
+    <w:p/>
+    <w:p/>
     <w:p>
       <w:pPr>
         <w:pStyle w:val="2"/>
       </w:pPr>
+      <w:bookmarkStart w:id="9" w:name="_Toc38911614"/>
+      <w:r>
+        <w:t>Демонстрация работы алгоритма</w:t>
+      </w:r>
+      <w:bookmarkEnd w:id="9"/>
+    </w:p>
+    <w:p>
+      <w:r>
+        <w:drawing>
+          <wp:inline distT="0" distB="0" distL="0" distR="0" wp14:anchorId="3DA8829E" wp14:editId="2C4F9315">
+            <wp:extent cx="5940425" cy="3453130"/>
+            <wp:effectExtent l="0" t="0" r="3175" b="0"/>
+            <wp:docPr id="48" name="Рисунок 48"/>
+            <wp:cNvGraphicFramePr>
+              <a:graphicFrameLocks xmlns:a="http://schemas.openxmlformats.org/drawingml/2006/main" noChangeAspect="1"/>
+            </wp:cNvGraphicFramePr>
+            <a:graphic xmlns:a="http://schemas.openxmlformats.org/drawingml/2006/main">
+              <a:graphicData uri="http://schemas.openxmlformats.org/drawingml/2006/picture">
+                <pic:pic xmlns:pic="http://schemas.openxmlformats.org/drawingml/2006/picture">
+                  <pic:nvPicPr>
+                    <pic:cNvPr id="1" name=""/>
+                    <pic:cNvPicPr/>
+                  </pic:nvPicPr>
+                  <pic:blipFill>
+                    <a:blip r:embed="rId23"/>
+                    <a:stretch>
+                      <a:fillRect/>
+                    </a:stretch>
+                  </pic:blipFill>
+                  <pic:spPr>
+                    <a:xfrm>
+                      <a:off x="0" y="0"/>
+                      <a:ext cx="5940425" cy="3453130"/>
+                    </a:xfrm>
+                    <a:prstGeom prst="rect">
+                      <a:avLst/>
+                    </a:prstGeom>
+                  </pic:spPr>
+                </pic:pic>
+              </a:graphicData>
+            </a:graphic>
+          </wp:inline>
+        </w:drawing>
+      </w:r>
+    </w:p>
+    <w:p>
       <w:r>
         <w:lastRenderedPageBreak/>
-        <w:t>Пользовательский интерфейс</w:t>
-      </w:r>
-    </w:p>
-    <w:p>
-      <w:pPr>
-        <w:rPr>
-          <w:lang w:val="en-US"/>
-        </w:rPr>
-      </w:pPr>
-    </w:p>
+        <w:drawing>
+          <wp:inline distT="0" distB="0" distL="0" distR="0" wp14:anchorId="6C57EDC8" wp14:editId="206EC1DC">
+            <wp:extent cx="5940425" cy="3455035"/>
+            <wp:effectExtent l="0" t="0" r="3175" b="0"/>
+            <wp:docPr id="49" name="Рисунок 49"/>
+            <wp:cNvGraphicFramePr>
+              <a:graphicFrameLocks xmlns:a="http://schemas.openxmlformats.org/drawingml/2006/main" noChangeAspect="1"/>
+            </wp:cNvGraphicFramePr>
+            <a:graphic xmlns:a="http://schemas.openxmlformats.org/drawingml/2006/main">
+              <a:graphicData uri="http://schemas.openxmlformats.org/drawingml/2006/picture">
+                <pic:pic xmlns:pic="http://schemas.openxmlformats.org/drawingml/2006/picture">
+                  <pic:nvPicPr>
+                    <pic:cNvPr id="1" name=""/>
+                    <pic:cNvPicPr/>
+                  </pic:nvPicPr>
+                  <pic:blipFill>
+                    <a:blip r:embed="rId24"/>
+                    <a:stretch>
+                      <a:fillRect/>
+                    </a:stretch>
+                  </pic:blipFill>
+                  <pic:spPr>
+                    <a:xfrm>
+                      <a:off x="0" y="0"/>
+                      <a:ext cx="5940425" cy="3455035"/>
+                    </a:xfrm>
+                    <a:prstGeom prst="rect">
+                      <a:avLst/>
+                    </a:prstGeom>
+                  </pic:spPr>
+                </pic:pic>
+              </a:graphicData>
+            </a:graphic>
+          </wp:inline>
+        </w:drawing>
+      </w:r>
+    </w:p>
+    <w:p>
+      <w:r>
+        <w:drawing>
+          <wp:inline distT="0" distB="0" distL="0" distR="0" wp14:anchorId="51159E46" wp14:editId="6369222B">
+            <wp:extent cx="2965534" cy="3124668"/>
+            <wp:effectExtent l="0" t="0" r="6350" b="0"/>
+            <wp:docPr id="50" name="Рисунок 50"/>
+            <wp:cNvGraphicFramePr>
+              <a:graphicFrameLocks xmlns:a="http://schemas.openxmlformats.org/drawingml/2006/main" noChangeAspect="1"/>
+            </wp:cNvGraphicFramePr>
+            <a:graphic xmlns:a="http://schemas.openxmlformats.org/drawingml/2006/main">
+              <a:graphicData uri="http://schemas.openxmlformats.org/drawingml/2006/picture">
+                <pic:pic xmlns:pic="http://schemas.openxmlformats.org/drawingml/2006/picture">
+                  <pic:nvPicPr>
+                    <pic:cNvPr id="1" name=""/>
+                    <pic:cNvPicPr/>
+                  </pic:nvPicPr>
+                  <pic:blipFill>
+                    <a:blip r:embed="rId25"/>
+                    <a:stretch>
+                      <a:fillRect/>
+                    </a:stretch>
+                  </pic:blipFill>
+                  <pic:spPr>
+                    <a:xfrm>
+                      <a:off x="0" y="0"/>
+                      <a:ext cx="2973881" cy="3133463"/>
+                    </a:xfrm>
+                    <a:prstGeom prst="rect">
+                      <a:avLst/>
+                    </a:prstGeom>
+                  </pic:spPr>
+                </pic:pic>
+              </a:graphicData>
+            </a:graphic>
+          </wp:inline>
+        </w:drawing>
+      </w:r>
+      <w:r>
+        <w:rPr>
+          <w:noProof/>
+        </w:rPr>
+        <w:t xml:space="preserve"> </w:t>
+      </w:r>
+      <w:r>
+        <w:drawing>
+          <wp:inline distT="0" distB="0" distL="0" distR="0" wp14:anchorId="2924D561" wp14:editId="5D9675C2">
+            <wp:extent cx="2627173" cy="3012471"/>
+            <wp:effectExtent l="0" t="0" r="1905" b="0"/>
+            <wp:docPr id="51" name="Рисунок 51"/>
+            <wp:cNvGraphicFramePr>
+              <a:graphicFrameLocks xmlns:a="http://schemas.openxmlformats.org/drawingml/2006/main" noChangeAspect="1"/>
+            </wp:cNvGraphicFramePr>
+            <a:graphic xmlns:a="http://schemas.openxmlformats.org/drawingml/2006/main">
+              <a:graphicData uri="http://schemas.openxmlformats.org/drawingml/2006/picture">
+                <pic:pic xmlns:pic="http://schemas.openxmlformats.org/drawingml/2006/picture">
+                  <pic:nvPicPr>
+                    <pic:cNvPr id="1" name=""/>
+                    <pic:cNvPicPr/>
+                  </pic:nvPicPr>
+                  <pic:blipFill>
+                    <a:blip r:embed="rId26"/>
+                    <a:stretch>
+                      <a:fillRect/>
+                    </a:stretch>
+                  </pic:blipFill>
+                  <pic:spPr>
+                    <a:xfrm>
+                      <a:off x="0" y="0"/>
+                      <a:ext cx="2643609" cy="3031318"/>
+                    </a:xfrm>
+                    <a:prstGeom prst="rect">
+                      <a:avLst/>
+                    </a:prstGeom>
+                  </pic:spPr>
+                </pic:pic>
+              </a:graphicData>
+            </a:graphic>
+          </wp:inline>
+        </w:drawing>
+      </w:r>
+    </w:p>
+    <w:p>
+      <w:r>
+        <w:lastRenderedPageBreak/>
+        <w:drawing>
+          <wp:inline distT="0" distB="0" distL="0" distR="0" wp14:anchorId="392CC239" wp14:editId="37DF06AB">
+            <wp:extent cx="2821902" cy="2939544"/>
+            <wp:effectExtent l="0" t="0" r="0" b="0"/>
+            <wp:docPr id="53" name="Рисунок 53"/>
+            <wp:cNvGraphicFramePr>
+              <a:graphicFrameLocks xmlns:a="http://schemas.openxmlformats.org/drawingml/2006/main" noChangeAspect="1"/>
+            </wp:cNvGraphicFramePr>
+            <a:graphic xmlns:a="http://schemas.openxmlformats.org/drawingml/2006/main">
+              <a:graphicData uri="http://schemas.openxmlformats.org/drawingml/2006/picture">
+                <pic:pic xmlns:pic="http://schemas.openxmlformats.org/drawingml/2006/picture">
+                  <pic:nvPicPr>
+                    <pic:cNvPr id="1" name=""/>
+                    <pic:cNvPicPr/>
+                  </pic:nvPicPr>
+                  <pic:blipFill>
+                    <a:blip r:embed="rId27"/>
+                    <a:stretch>
+                      <a:fillRect/>
+                    </a:stretch>
+                  </pic:blipFill>
+                  <pic:spPr>
+                    <a:xfrm>
+                      <a:off x="0" y="0"/>
+                      <a:ext cx="2830789" cy="2948801"/>
+                    </a:xfrm>
+                    <a:prstGeom prst="rect">
+                      <a:avLst/>
+                    </a:prstGeom>
+                  </pic:spPr>
+                </pic:pic>
+              </a:graphicData>
+            </a:graphic>
+          </wp:inline>
+        </w:drawing>
+      </w:r>
+      <w:r>
+        <w:rPr>
+          <w:noProof/>
+        </w:rPr>
+        <w:t xml:space="preserve"> </w:t>
+      </w:r>
+      <w:r>
+        <w:drawing>
+          <wp:inline distT="0" distB="0" distL="0" distR="0" wp14:anchorId="5CABBBF1" wp14:editId="7CBEC580">
+            <wp:extent cx="2625247" cy="2933934"/>
+            <wp:effectExtent l="0" t="0" r="3810" b="0"/>
+            <wp:docPr id="54" name="Рисунок 54"/>
+            <wp:cNvGraphicFramePr>
+              <a:graphicFrameLocks xmlns:a="http://schemas.openxmlformats.org/drawingml/2006/main" noChangeAspect="1"/>
+            </wp:cNvGraphicFramePr>
+            <a:graphic xmlns:a="http://schemas.openxmlformats.org/drawingml/2006/main">
+              <a:graphicData uri="http://schemas.openxmlformats.org/drawingml/2006/picture">
+                <pic:pic xmlns:pic="http://schemas.openxmlformats.org/drawingml/2006/picture">
+                  <pic:nvPicPr>
+                    <pic:cNvPr id="1" name=""/>
+                    <pic:cNvPicPr/>
+                  </pic:nvPicPr>
+                  <pic:blipFill>
+                    <a:blip r:embed="rId28"/>
+                    <a:stretch>
+                      <a:fillRect/>
+                    </a:stretch>
+                  </pic:blipFill>
+                  <pic:spPr>
+                    <a:xfrm>
+                      <a:off x="0" y="0"/>
+                      <a:ext cx="2631604" cy="2941038"/>
+                    </a:xfrm>
+                    <a:prstGeom prst="rect">
+                      <a:avLst/>
+                    </a:prstGeom>
+                  </pic:spPr>
+                </pic:pic>
+              </a:graphicData>
+            </a:graphic>
+          </wp:inline>
+        </w:drawing>
+      </w:r>
+    </w:p>
+    <w:p>
+      <w:r>
+        <w:t>Ниже предоставлены снимки выполнения с задержкой</w:t>
+      </w:r>
+    </w:p>
+    <w:p>
+      <w:pPr>
+        <w:rPr>
+          <w:noProof/>
+        </w:rPr>
+      </w:pPr>
+    </w:p>
+    <w:p>
+      <w:pPr>
+        <w:rPr>
+          <w:noProof/>
+        </w:rPr>
+      </w:pPr>
+    </w:p>
+    <w:p/>
     <w:p>
       <w:pPr>
         <w:pStyle w:val="1"/>
       </w:pPr>
-      <w:bookmarkStart w:id="7" w:name="_Toc38891873"/>
+      <w:bookmarkStart w:id="10" w:name="_Toc38911615"/>
       <w:r>
         <w:t>Исследование временных характеристик</w:t>
       </w:r>
-      <w:bookmarkEnd w:id="7"/>
+      <w:bookmarkEnd w:id="10"/>
     </w:p>
     <w:p/>
     <w:sectPr>
-      <w:footerReference w:type="default" r:id="rId10"/>
+      <w:footerReference w:type="default" r:id="rId29"/>
       <w:pgSz w:w="11906" w:h="16838"/>
       <w:pgMar w:top="1134" w:right="850" w:bottom="1134" w:left="1701" w:header="708" w:footer="708" w:gutter="0"/>
       <w:cols w:space="708"/>
@@ -5928,7 +6717,7 @@
 </file>
 
 <file path=customXml/itemProps1.xml><?xml version="1.0" encoding="utf-8"?>
-<ds:datastoreItem xmlns:ds="http://schemas.openxmlformats.org/officeDocument/2006/customXml" ds:itemID="{03883FFC-0335-421B-BAFD-4C749231D0FE}">
+<ds:datastoreItem xmlns:ds="http://schemas.openxmlformats.org/officeDocument/2006/customXml" ds:itemID="{B029C945-79CC-4B79-902B-F04462883503}">
   <ds:schemaRefs>
     <ds:schemaRef ds:uri="http://schemas.openxmlformats.org/officeDocument/2006/bibliography"/>
   </ds:schemaRefs>

</xml_diff>

<commit_message>
ADD: time research and new screenshots. I think it's done
</commit_message>
<xml_diff>
--- a/lab_05/Якуба 5.docx
+++ b/lab_05/Якуба 5.docx
@@ -286,14 +286,30 @@
           <w:rFonts w:eastAsia="Calibri" w:cs="Times New Roman"/>
           <w:u w:val="single"/>
         </w:rPr>
-        <w:t xml:space="preserve">     </w:t>
-      </w:r>
+        <w:t xml:space="preserve">  </w:t>
+      </w:r>
+      <w:proofErr w:type="gramStart"/>
       <w:r>
         <w:rPr>
           <w:rFonts w:eastAsia="Calibri" w:cs="Times New Roman"/>
           <w:u w:val="single"/>
         </w:rPr>
-        <w:t>«Информатика</w:t>
+        <w:t xml:space="preserve">   </w:t>
+      </w:r>
+      <w:r>
+        <w:rPr>
+          <w:rFonts w:eastAsia="Calibri" w:cs="Times New Roman"/>
+          <w:u w:val="single"/>
+        </w:rPr>
+        <w:t>«</w:t>
+      </w:r>
+      <w:proofErr w:type="gramEnd"/>
+      <w:r>
+        <w:rPr>
+          <w:rFonts w:eastAsia="Calibri" w:cs="Times New Roman"/>
+          <w:u w:val="single"/>
+        </w:rPr>
+        <w:t>Информатика</w:t>
       </w:r>
       <w:r>
         <w:rPr>
@@ -2868,7 +2884,23 @@
         <w:pStyle w:val="1"/>
       </w:pPr>
       <w:bookmarkStart w:id="6" w:name="_Toc38911611"/>
-      <w:r>
+    </w:p>
+    <w:p/>
+    <w:p>
+      <w:pPr>
+        <w:pStyle w:val="1"/>
+      </w:pPr>
+    </w:p>
+    <w:p/>
+    <w:p/>
+    <w:p/>
+    <w:p/>
+    <w:p>
+      <w:pPr>
+        <w:pStyle w:val="1"/>
+      </w:pPr>
+      <w:r>
+        <w:lastRenderedPageBreak/>
         <w:t>Практическая часть</w:t>
       </w:r>
       <w:bookmarkEnd w:id="6"/>
@@ -2895,25 +2927,30 @@
       </w:r>
       <w:bookmarkEnd w:id="7"/>
     </w:p>
-    <w:p/>
-    <w:p>
-      <w:pPr>
-        <w:rPr>
-          <w:sz w:val="22"/>
-          <w:lang w:val="en-US"/>
-        </w:rPr>
-      </w:pPr>
-      <w:r>
-        <w:rPr>
-          <w:sz w:val="22"/>
+    <w:p>
+      <w:pPr>
+        <w:spacing w:after="120"/>
+        <w:rPr>
+          <w:sz w:val="24"/>
+          <w:szCs w:val="24"/>
+          <w:lang w:val="en-US"/>
+        </w:rPr>
+      </w:pPr>
+      <w:bookmarkStart w:id="8" w:name="_Toc38911613"/>
+      <w:r>
+        <w:rPr>
+          <w:sz w:val="24"/>
+          <w:szCs w:val="24"/>
           <w:lang w:val="en-US"/>
         </w:rPr>
         <w:t xml:space="preserve">def </w:t>
       </w:r>
       <w:proofErr w:type="spellStart"/>
-      <w:r>
-        <w:rPr>
-          <w:sz w:val="22"/>
+      <w:proofErr w:type="gramStart"/>
+      <w:r>
+        <w:rPr>
+          <w:sz w:val="24"/>
+          <w:szCs w:val="24"/>
           <w:lang w:val="en-US"/>
         </w:rPr>
         <w:t>leadRoundEdge</w:t>
@@ -2921,39 +2958,725 @@
       <w:proofErr w:type="spellEnd"/>
       <w:r>
         <w:rPr>
-          <w:sz w:val="22"/>
-          <w:lang w:val="en-US"/>
-        </w:rPr>
-        <w:t xml:space="preserve">(img, edge, </w:t>
+          <w:sz w:val="24"/>
+          <w:szCs w:val="24"/>
+          <w:lang w:val="en-US"/>
+        </w:rPr>
+        <w:t>(</w:t>
+      </w:r>
+      <w:proofErr w:type="gramEnd"/>
+      <w:r>
+        <w:rPr>
+          <w:sz w:val="24"/>
+          <w:szCs w:val="24"/>
+          <w:lang w:val="en-US"/>
+        </w:rPr>
+        <w:t>img, edge):</w:t>
+      </w:r>
+    </w:p>
+    <w:p>
+      <w:pPr>
+        <w:spacing w:after="120"/>
+        <w:rPr>
+          <w:sz w:val="24"/>
+          <w:szCs w:val="24"/>
+          <w:lang w:val="en-US"/>
+        </w:rPr>
+      </w:pPr>
+      <w:r>
+        <w:rPr>
+          <w:sz w:val="24"/>
+          <w:szCs w:val="24"/>
+          <w:lang w:val="en-US"/>
+        </w:rPr>
+        <w:t xml:space="preserve">    if </w:t>
+      </w:r>
+      <w:proofErr w:type="gramStart"/>
+      <w:r>
+        <w:rPr>
+          <w:sz w:val="24"/>
+          <w:szCs w:val="24"/>
+          <w:lang w:val="en-US"/>
+        </w:rPr>
+        <w:t>edge[</w:t>
+      </w:r>
+      <w:proofErr w:type="gramEnd"/>
+      <w:r>
+        <w:rPr>
+          <w:sz w:val="24"/>
+          <w:szCs w:val="24"/>
+          <w:lang w:val="en-US"/>
+        </w:rPr>
+        <w:t>0][1] == edge[1][1]:</w:t>
+      </w:r>
+    </w:p>
+    <w:p>
+      <w:pPr>
+        <w:spacing w:after="120"/>
+        <w:rPr>
+          <w:sz w:val="24"/>
+          <w:szCs w:val="24"/>
+          <w:lang w:val="en-US"/>
+        </w:rPr>
+      </w:pPr>
+      <w:r>
+        <w:rPr>
+          <w:sz w:val="24"/>
+          <w:szCs w:val="24"/>
+          <w:lang w:val="en-US"/>
+        </w:rPr>
+        <w:t xml:space="preserve">        return</w:t>
+      </w:r>
+    </w:p>
+    <w:p>
+      <w:pPr>
+        <w:spacing w:after="120"/>
+        <w:rPr>
+          <w:sz w:val="24"/>
+          <w:szCs w:val="24"/>
+          <w:lang w:val="en-US"/>
+        </w:rPr>
+      </w:pPr>
+      <w:r>
+        <w:rPr>
+          <w:sz w:val="24"/>
+          <w:szCs w:val="24"/>
+          <w:lang w:val="en-US"/>
+        </w:rPr>
+        <w:t xml:space="preserve">    if </w:t>
+      </w:r>
+      <w:proofErr w:type="gramStart"/>
+      <w:r>
+        <w:rPr>
+          <w:sz w:val="24"/>
+          <w:szCs w:val="24"/>
+          <w:lang w:val="en-US"/>
+        </w:rPr>
+        <w:t>edge[</w:t>
+      </w:r>
+      <w:proofErr w:type="gramEnd"/>
+      <w:r>
+        <w:rPr>
+          <w:sz w:val="24"/>
+          <w:szCs w:val="24"/>
+          <w:lang w:val="en-US"/>
+        </w:rPr>
+        <w:t>0][1] &gt; edge[1][1]:</w:t>
+      </w:r>
+    </w:p>
+    <w:p>
+      <w:pPr>
+        <w:spacing w:after="120"/>
+        <w:rPr>
+          <w:sz w:val="24"/>
+          <w:szCs w:val="24"/>
+          <w:lang w:val="en-US"/>
+        </w:rPr>
+      </w:pPr>
+      <w:r>
+        <w:rPr>
+          <w:sz w:val="24"/>
+          <w:szCs w:val="24"/>
+          <w:lang w:val="en-US"/>
+        </w:rPr>
+        <w:t xml:space="preserve">        </w:t>
+      </w:r>
+      <w:proofErr w:type="gramStart"/>
+      <w:r>
+        <w:rPr>
+          <w:sz w:val="24"/>
+          <w:szCs w:val="24"/>
+          <w:lang w:val="en-US"/>
+        </w:rPr>
+        <w:t>edge[</w:t>
+      </w:r>
+      <w:proofErr w:type="gramEnd"/>
+      <w:r>
+        <w:rPr>
+          <w:sz w:val="24"/>
+          <w:szCs w:val="24"/>
+          <w:lang w:val="en-US"/>
+        </w:rPr>
+        <w:t>1], edge[0] = edge[0], edge[1]</w:t>
+      </w:r>
+    </w:p>
+    <w:p>
+      <w:pPr>
+        <w:spacing w:after="120"/>
+        <w:rPr>
+          <w:sz w:val="24"/>
+          <w:szCs w:val="24"/>
+          <w:lang w:val="en-US"/>
+        </w:rPr>
+      </w:pPr>
+      <w:r>
+        <w:rPr>
+          <w:sz w:val="24"/>
+          <w:szCs w:val="24"/>
+          <w:lang w:val="en-US"/>
+        </w:rPr>
+        <w:t xml:space="preserve">    </w:t>
       </w:r>
       <w:proofErr w:type="spellStart"/>
       <w:r>
         <w:rPr>
-          <w:sz w:val="22"/>
-          <w:lang w:val="en-US"/>
-        </w:rPr>
-        <w:t>isFE</w:t>
+          <w:sz w:val="24"/>
+          <w:szCs w:val="24"/>
+          <w:lang w:val="en-US"/>
+        </w:rPr>
+        <w:t>stepX</w:t>
       </w:r>
       <w:proofErr w:type="spellEnd"/>
       <w:r>
         <w:rPr>
-          <w:sz w:val="22"/>
-          <w:lang w:val="en-US"/>
-        </w:rPr>
-        <w:t xml:space="preserve">, </w:t>
+          <w:sz w:val="24"/>
+          <w:szCs w:val="24"/>
+          <w:lang w:val="en-US"/>
+        </w:rPr>
+        <w:t xml:space="preserve"> = (</w:t>
+      </w:r>
+      <w:proofErr w:type="gramStart"/>
+      <w:r>
+        <w:rPr>
+          <w:sz w:val="24"/>
+          <w:szCs w:val="24"/>
+          <w:lang w:val="en-US"/>
+        </w:rPr>
+        <w:t>edge[</w:t>
+      </w:r>
+      <w:proofErr w:type="gramEnd"/>
+      <w:r>
+        <w:rPr>
+          <w:sz w:val="24"/>
+          <w:szCs w:val="24"/>
+          <w:lang w:val="en-US"/>
+        </w:rPr>
+        <w:t>1][0] - edge[0][0])/(edge[1][1] - edge[0][1])</w:t>
+      </w:r>
+    </w:p>
+    <w:p>
+      <w:pPr>
+        <w:spacing w:after="120"/>
+        <w:rPr>
+          <w:sz w:val="24"/>
+          <w:szCs w:val="24"/>
+          <w:lang w:val="en-US"/>
+        </w:rPr>
+      </w:pPr>
+      <w:r>
+        <w:rPr>
+          <w:sz w:val="24"/>
+          <w:szCs w:val="24"/>
+          <w:lang w:val="en-US"/>
+        </w:rPr>
+        <w:t xml:space="preserve">    curX = </w:t>
+      </w:r>
+      <w:proofErr w:type="gramStart"/>
+      <w:r>
+        <w:rPr>
+          <w:sz w:val="24"/>
+          <w:szCs w:val="24"/>
+          <w:lang w:val="en-US"/>
+        </w:rPr>
+        <w:t>edge[</w:t>
+      </w:r>
+      <w:proofErr w:type="gramEnd"/>
+      <w:r>
+        <w:rPr>
+          <w:sz w:val="24"/>
+          <w:szCs w:val="24"/>
+          <w:lang w:val="en-US"/>
+        </w:rPr>
+        <w:t>0][0]</w:t>
+      </w:r>
+    </w:p>
+    <w:p>
+      <w:pPr>
+        <w:spacing w:after="120"/>
+        <w:rPr>
+          <w:sz w:val="24"/>
+          <w:szCs w:val="24"/>
+          <w:lang w:val="en-US"/>
+        </w:rPr>
+      </w:pPr>
+      <w:r>
+        <w:rPr>
+          <w:sz w:val="24"/>
+          <w:szCs w:val="24"/>
+          <w:lang w:val="en-US"/>
+        </w:rPr>
+        <w:t xml:space="preserve">    curY = </w:t>
+      </w:r>
+      <w:proofErr w:type="gramStart"/>
+      <w:r>
+        <w:rPr>
+          <w:sz w:val="24"/>
+          <w:szCs w:val="24"/>
+          <w:lang w:val="en-US"/>
+        </w:rPr>
+        <w:t>edge[</w:t>
+      </w:r>
+      <w:proofErr w:type="gramEnd"/>
+      <w:r>
+        <w:rPr>
+          <w:sz w:val="24"/>
+          <w:szCs w:val="24"/>
+          <w:lang w:val="en-US"/>
+        </w:rPr>
+        <w:t>0][1]</w:t>
+      </w:r>
+    </w:p>
+    <w:p>
+      <w:pPr>
+        <w:spacing w:after="120"/>
+        <w:rPr>
+          <w:sz w:val="24"/>
+          <w:szCs w:val="24"/>
+          <w:lang w:val="en-US"/>
+        </w:rPr>
+      </w:pPr>
+      <w:r>
+        <w:rPr>
+          <w:sz w:val="24"/>
+          <w:szCs w:val="24"/>
+          <w:lang w:val="en-US"/>
+        </w:rPr>
+        <w:t xml:space="preserve">    while curY &lt; </w:t>
+      </w:r>
+      <w:proofErr w:type="gramStart"/>
+      <w:r>
+        <w:rPr>
+          <w:sz w:val="24"/>
+          <w:szCs w:val="24"/>
+          <w:lang w:val="en-US"/>
+        </w:rPr>
+        <w:t>edge[</w:t>
+      </w:r>
+      <w:proofErr w:type="gramEnd"/>
+      <w:r>
+        <w:rPr>
+          <w:sz w:val="24"/>
+          <w:szCs w:val="24"/>
+          <w:lang w:val="en-US"/>
+        </w:rPr>
+        <w:t>1][1]:</w:t>
+      </w:r>
+    </w:p>
+    <w:p>
+      <w:pPr>
+        <w:spacing w:after="120"/>
+        <w:rPr>
+          <w:sz w:val="24"/>
+          <w:szCs w:val="24"/>
+          <w:lang w:val="en-US"/>
+        </w:rPr>
+      </w:pPr>
+      <w:r>
+        <w:rPr>
+          <w:sz w:val="24"/>
+          <w:szCs w:val="24"/>
+          <w:lang w:val="en-US"/>
+        </w:rPr>
+        <w:t xml:space="preserve">        if </w:t>
       </w:r>
       <w:proofErr w:type="spellStart"/>
       <w:r>
         <w:rPr>
-          <w:sz w:val="22"/>
-          <w:lang w:val="en-US"/>
-        </w:rPr>
-        <w:t>isSE</w:t>
+          <w:sz w:val="24"/>
+          <w:szCs w:val="24"/>
+          <w:lang w:val="en-US"/>
+        </w:rPr>
+        <w:t>img.get</w:t>
       </w:r>
       <w:proofErr w:type="spellEnd"/>
       <w:r>
         <w:rPr>
-          <w:sz w:val="22"/>
+          <w:sz w:val="24"/>
+          <w:szCs w:val="24"/>
+          <w:lang w:val="en-US"/>
+        </w:rPr>
+        <w:t>(int(curX) + 1, curY</w:t>
+      </w:r>
+      <w:proofErr w:type="gramStart"/>
+      <w:r>
+        <w:rPr>
+          <w:sz w:val="24"/>
+          <w:szCs w:val="24"/>
+          <w:lang w:val="en-US"/>
+        </w:rPr>
+        <w:t>) !</w:t>
+      </w:r>
+      <w:proofErr w:type="gramEnd"/>
+      <w:r>
+        <w:rPr>
+          <w:sz w:val="24"/>
+          <w:szCs w:val="24"/>
+          <w:lang w:val="en-US"/>
+        </w:rPr>
+        <w:t>= noteColorCheck:</w:t>
+      </w:r>
+    </w:p>
+    <w:p>
+      <w:pPr>
+        <w:spacing w:after="120"/>
+        <w:rPr>
+          <w:sz w:val="24"/>
+          <w:szCs w:val="24"/>
+          <w:lang w:val="en-US"/>
+        </w:rPr>
+      </w:pPr>
+      <w:r>
+        <w:rPr>
+          <w:sz w:val="24"/>
+          <w:szCs w:val="24"/>
+          <w:lang w:val="en-US"/>
+        </w:rPr>
+        <w:t xml:space="preserve">            </w:t>
+      </w:r>
+      <w:proofErr w:type="spellStart"/>
+      <w:proofErr w:type="gramStart"/>
+      <w:r>
+        <w:rPr>
+          <w:sz w:val="24"/>
+          <w:szCs w:val="24"/>
+          <w:lang w:val="en-US"/>
+        </w:rPr>
+        <w:t>img.put</w:t>
+      </w:r>
+      <w:proofErr w:type="spellEnd"/>
+      <w:r>
+        <w:rPr>
+          <w:sz w:val="24"/>
+          <w:szCs w:val="24"/>
+          <w:lang w:val="en-US"/>
+        </w:rPr>
+        <w:t>(</w:t>
+      </w:r>
+      <w:proofErr w:type="spellStart"/>
+      <w:proofErr w:type="gramEnd"/>
+      <w:r>
+        <w:rPr>
+          <w:sz w:val="24"/>
+          <w:szCs w:val="24"/>
+          <w:lang w:val="en-US"/>
+        </w:rPr>
+        <w:t>noteColor</w:t>
+      </w:r>
+      <w:proofErr w:type="spellEnd"/>
+      <w:r>
+        <w:rPr>
+          <w:sz w:val="24"/>
+          <w:szCs w:val="24"/>
+          <w:lang w:val="en-US"/>
+        </w:rPr>
+        <w:t>, (int(curX) + 1, curY))</w:t>
+      </w:r>
+    </w:p>
+    <w:p>
+      <w:pPr>
+        <w:spacing w:after="120"/>
+        <w:rPr>
+          <w:sz w:val="24"/>
+          <w:szCs w:val="24"/>
+          <w:lang w:val="en-US"/>
+        </w:rPr>
+      </w:pPr>
+      <w:r>
+        <w:rPr>
+          <w:sz w:val="24"/>
+          <w:szCs w:val="24"/>
+          <w:lang w:val="en-US"/>
+        </w:rPr>
+        <w:t xml:space="preserve">        else:</w:t>
+      </w:r>
+    </w:p>
+    <w:p>
+      <w:pPr>
+        <w:spacing w:after="120"/>
+        <w:rPr>
+          <w:sz w:val="24"/>
+          <w:szCs w:val="24"/>
+          <w:lang w:val="en-US"/>
+        </w:rPr>
+      </w:pPr>
+      <w:r>
+        <w:rPr>
+          <w:sz w:val="24"/>
+          <w:szCs w:val="24"/>
+          <w:lang w:val="en-US"/>
+        </w:rPr>
+        <w:t xml:space="preserve">            </w:t>
+      </w:r>
+      <w:proofErr w:type="spellStart"/>
+      <w:proofErr w:type="gramStart"/>
+      <w:r>
+        <w:rPr>
+          <w:sz w:val="24"/>
+          <w:szCs w:val="24"/>
+          <w:lang w:val="en-US"/>
+        </w:rPr>
+        <w:t>img.put</w:t>
+      </w:r>
+      <w:proofErr w:type="spellEnd"/>
+      <w:r>
+        <w:rPr>
+          <w:sz w:val="24"/>
+          <w:szCs w:val="24"/>
+          <w:lang w:val="en-US"/>
+        </w:rPr>
+        <w:t>(</w:t>
+      </w:r>
+      <w:proofErr w:type="spellStart"/>
+      <w:proofErr w:type="gramEnd"/>
+      <w:r>
+        <w:rPr>
+          <w:sz w:val="24"/>
+          <w:szCs w:val="24"/>
+          <w:lang w:val="en-US"/>
+        </w:rPr>
+        <w:t>noteColor</w:t>
+      </w:r>
+      <w:proofErr w:type="spellEnd"/>
+      <w:r>
+        <w:rPr>
+          <w:sz w:val="24"/>
+          <w:szCs w:val="24"/>
+          <w:lang w:val="en-US"/>
+        </w:rPr>
+        <w:t>, (int(curX), curY))</w:t>
+      </w:r>
+    </w:p>
+    <w:p>
+      <w:pPr>
+        <w:spacing w:after="120"/>
+        <w:rPr>
+          <w:sz w:val="24"/>
+          <w:szCs w:val="24"/>
+          <w:lang w:val="en-US"/>
+        </w:rPr>
+      </w:pPr>
+      <w:r>
+        <w:rPr>
+          <w:sz w:val="24"/>
+          <w:szCs w:val="24"/>
+          <w:lang w:val="en-US"/>
+        </w:rPr>
+        <w:t xml:space="preserve">        curX += </w:t>
+      </w:r>
+      <w:proofErr w:type="spellStart"/>
+      <w:r>
+        <w:rPr>
+          <w:sz w:val="24"/>
+          <w:szCs w:val="24"/>
+          <w:lang w:val="en-US"/>
+        </w:rPr>
+        <w:t>stepX</w:t>
+      </w:r>
+      <w:proofErr w:type="spellEnd"/>
+    </w:p>
+    <w:p>
+      <w:pPr>
+        <w:spacing w:after="120"/>
+        <w:rPr>
+          <w:sz w:val="24"/>
+          <w:szCs w:val="24"/>
+          <w:lang w:val="en-US"/>
+        </w:rPr>
+      </w:pPr>
+      <w:r>
+        <w:rPr>
+          <w:sz w:val="24"/>
+          <w:szCs w:val="24"/>
+          <w:lang w:val="en-US"/>
+        </w:rPr>
+        <w:t xml:space="preserve">        curY += 1</w:t>
+      </w:r>
+    </w:p>
+    <w:p>
+      <w:pPr>
+        <w:spacing w:after="120"/>
+        <w:rPr>
+          <w:sz w:val="24"/>
+          <w:szCs w:val="24"/>
+          <w:lang w:val="en-US"/>
+        </w:rPr>
+      </w:pPr>
+    </w:p>
+    <w:p>
+      <w:pPr>
+        <w:spacing w:after="120"/>
+        <w:rPr>
+          <w:sz w:val="24"/>
+          <w:szCs w:val="24"/>
+          <w:lang w:val="en-US"/>
+        </w:rPr>
+      </w:pPr>
+      <w:r>
+        <w:rPr>
+          <w:sz w:val="24"/>
+          <w:szCs w:val="24"/>
+          <w:lang w:val="en-US"/>
+        </w:rPr>
+        <w:t xml:space="preserve">def </w:t>
+      </w:r>
+      <w:proofErr w:type="gramStart"/>
+      <w:r>
+        <w:rPr>
+          <w:sz w:val="24"/>
+          <w:szCs w:val="24"/>
+          <w:lang w:val="en-US"/>
+        </w:rPr>
+        <w:t>leadRoundFigure(</w:t>
+      </w:r>
+      <w:proofErr w:type="gramEnd"/>
+      <w:r>
+        <w:rPr>
+          <w:sz w:val="24"/>
+          <w:szCs w:val="24"/>
+          <w:lang w:val="en-US"/>
+        </w:rPr>
+        <w:t>img, edgesArray):</w:t>
+      </w:r>
+    </w:p>
+    <w:p>
+      <w:pPr>
+        <w:spacing w:after="120"/>
+        <w:rPr>
+          <w:sz w:val="24"/>
+          <w:szCs w:val="24"/>
+          <w:lang w:val="en-US"/>
+        </w:rPr>
+      </w:pPr>
+      <w:r>
+        <w:rPr>
+          <w:sz w:val="24"/>
+          <w:szCs w:val="24"/>
+          <w:lang w:val="en-US"/>
+        </w:rPr>
+        <w:t xml:space="preserve">    for figure in range(</w:t>
+      </w:r>
+      <w:proofErr w:type="spellStart"/>
+      <w:r>
+        <w:rPr>
+          <w:sz w:val="24"/>
+          <w:szCs w:val="24"/>
+          <w:lang w:val="en-US"/>
+        </w:rPr>
+        <w:t>len</w:t>
+      </w:r>
+      <w:proofErr w:type="spellEnd"/>
+      <w:r>
+        <w:rPr>
+          <w:sz w:val="24"/>
+          <w:szCs w:val="24"/>
+          <w:lang w:val="en-US"/>
+        </w:rPr>
+        <w:t>(edgesArray)):</w:t>
+      </w:r>
+    </w:p>
+    <w:p>
+      <w:pPr>
+        <w:spacing w:after="120"/>
+        <w:rPr>
+          <w:sz w:val="24"/>
+          <w:szCs w:val="24"/>
+          <w:lang w:val="en-US"/>
+        </w:rPr>
+      </w:pPr>
+      <w:r>
+        <w:rPr>
+          <w:sz w:val="24"/>
+          <w:szCs w:val="24"/>
+          <w:lang w:val="en-US"/>
+        </w:rPr>
+        <w:t xml:space="preserve">        </w:t>
+      </w:r>
+      <w:proofErr w:type="spellStart"/>
+      <w:r>
+        <w:rPr>
+          <w:sz w:val="24"/>
+          <w:szCs w:val="24"/>
+          <w:lang w:val="en-US"/>
+        </w:rPr>
+        <w:t>arrEnd</w:t>
+      </w:r>
+      <w:proofErr w:type="spellEnd"/>
+      <w:r>
+        <w:rPr>
+          <w:sz w:val="24"/>
+          <w:szCs w:val="24"/>
+          <w:lang w:val="en-US"/>
+        </w:rPr>
+        <w:t xml:space="preserve"> = </w:t>
+      </w:r>
+      <w:proofErr w:type="spellStart"/>
+      <w:r>
+        <w:rPr>
+          <w:sz w:val="24"/>
+          <w:szCs w:val="24"/>
+          <w:lang w:val="en-US"/>
+        </w:rPr>
+        <w:t>len</w:t>
+      </w:r>
+      <w:proofErr w:type="spellEnd"/>
+      <w:r>
+        <w:rPr>
+          <w:sz w:val="24"/>
+          <w:szCs w:val="24"/>
+          <w:lang w:val="en-US"/>
+        </w:rPr>
+        <w:t>(edgesArray[figure]) - 1</w:t>
+      </w:r>
+    </w:p>
+    <w:p>
+      <w:pPr>
+        <w:spacing w:after="120"/>
+        <w:rPr>
+          <w:sz w:val="24"/>
+          <w:szCs w:val="24"/>
+          <w:lang w:val="en-US"/>
+        </w:rPr>
+      </w:pPr>
+      <w:r>
+        <w:rPr>
+          <w:sz w:val="24"/>
+          <w:szCs w:val="24"/>
+          <w:lang w:val="en-US"/>
+        </w:rPr>
+        <w:t xml:space="preserve">        for </w:t>
+      </w:r>
+      <w:proofErr w:type="spellStart"/>
+      <w:r>
+        <w:rPr>
+          <w:sz w:val="24"/>
+          <w:szCs w:val="24"/>
+          <w:lang w:val="en-US"/>
+        </w:rPr>
+        <w:t>i</w:t>
+      </w:r>
+      <w:proofErr w:type="spellEnd"/>
+      <w:r>
+        <w:rPr>
+          <w:sz w:val="24"/>
+          <w:szCs w:val="24"/>
+          <w:lang w:val="en-US"/>
+        </w:rPr>
+        <w:t xml:space="preserve"> in range(</w:t>
+      </w:r>
+      <w:proofErr w:type="spellStart"/>
+      <w:r>
+        <w:rPr>
+          <w:sz w:val="24"/>
+          <w:szCs w:val="24"/>
+          <w:lang w:val="en-US"/>
+        </w:rPr>
+        <w:t>arrEnd</w:t>
+      </w:r>
+      <w:proofErr w:type="spellEnd"/>
+      <w:r>
+        <w:rPr>
+          <w:sz w:val="24"/>
+          <w:szCs w:val="24"/>
           <w:lang w:val="en-US"/>
         </w:rPr>
         <w:t>):</w:t>
@@ -2961,1118 +3684,535 @@
     </w:p>
     <w:p>
       <w:pPr>
-        <w:rPr>
-          <w:sz w:val="22"/>
-          <w:lang w:val="en-US"/>
-        </w:rPr>
-      </w:pPr>
-      <w:r>
-        <w:rPr>
-          <w:sz w:val="22"/>
-          <w:lang w:val="en-US"/>
-        </w:rPr>
-        <w:t xml:space="preserve">    if edge[0][1] == edge[1][1]:</w:t>
-      </w:r>
-    </w:p>
-    <w:p>
-      <w:pPr>
-        <w:rPr>
-          <w:sz w:val="22"/>
-          <w:lang w:val="en-US"/>
-        </w:rPr>
-      </w:pPr>
-      <w:r>
-        <w:rPr>
-          <w:sz w:val="22"/>
-          <w:lang w:val="en-US"/>
-        </w:rPr>
-        <w:t xml:space="preserve">        return</w:t>
-      </w:r>
-    </w:p>
-    <w:p>
-      <w:pPr>
-        <w:rPr>
-          <w:sz w:val="22"/>
-          <w:lang w:val="en-US"/>
-        </w:rPr>
-      </w:pPr>
-      <w:r>
-        <w:rPr>
-          <w:sz w:val="22"/>
-          <w:lang w:val="en-US"/>
-        </w:rPr>
-        <w:t xml:space="preserve">    if edge[0][1] &gt; edge[1][1]:</w:t>
-      </w:r>
-    </w:p>
-    <w:p>
-      <w:pPr>
-        <w:rPr>
-          <w:sz w:val="22"/>
-          <w:lang w:val="en-US"/>
-        </w:rPr>
-      </w:pPr>
-      <w:r>
-        <w:rPr>
-          <w:sz w:val="22"/>
-          <w:lang w:val="en-US"/>
-        </w:rPr>
-        <w:t xml:space="preserve">        edge[1], edge[0] = edge[0], edge[1]</w:t>
-      </w:r>
-    </w:p>
-    <w:p>
-      <w:pPr>
-        <w:rPr>
-          <w:sz w:val="22"/>
-          <w:lang w:val="en-US"/>
-        </w:rPr>
-      </w:pPr>
-      <w:r>
-        <w:rPr>
-          <w:sz w:val="22"/>
+        <w:spacing w:after="120"/>
+        <w:rPr>
+          <w:sz w:val="24"/>
+          <w:szCs w:val="24"/>
+          <w:lang w:val="en-US"/>
+        </w:rPr>
+      </w:pPr>
+      <w:r>
+        <w:rPr>
+          <w:sz w:val="24"/>
+          <w:szCs w:val="24"/>
+          <w:lang w:val="en-US"/>
+        </w:rPr>
+        <w:t xml:space="preserve">            </w:t>
+      </w:r>
+      <w:proofErr w:type="spellStart"/>
+      <w:proofErr w:type="gramStart"/>
+      <w:r>
+        <w:rPr>
+          <w:sz w:val="24"/>
+          <w:szCs w:val="24"/>
+          <w:lang w:val="en-US"/>
+        </w:rPr>
+        <w:t>leadRoundEdge</w:t>
+      </w:r>
+      <w:proofErr w:type="spellEnd"/>
+      <w:r>
+        <w:rPr>
+          <w:sz w:val="24"/>
+          <w:szCs w:val="24"/>
+          <w:lang w:val="en-US"/>
+        </w:rPr>
+        <w:t>(</w:t>
+      </w:r>
+      <w:proofErr w:type="gramEnd"/>
+      <w:r>
+        <w:rPr>
+          <w:sz w:val="24"/>
+          <w:szCs w:val="24"/>
+          <w:lang w:val="en-US"/>
+        </w:rPr>
+        <w:t>img, edgesArray[figure][</w:t>
+      </w:r>
+      <w:proofErr w:type="spellStart"/>
+      <w:r>
+        <w:rPr>
+          <w:sz w:val="24"/>
+          <w:szCs w:val="24"/>
+          <w:lang w:val="en-US"/>
+        </w:rPr>
+        <w:t>i</w:t>
+      </w:r>
+      <w:proofErr w:type="spellEnd"/>
+      <w:r>
+        <w:rPr>
+          <w:sz w:val="24"/>
+          <w:szCs w:val="24"/>
+          <w:lang w:val="en-US"/>
+        </w:rPr>
+        <w:t>])</w:t>
+      </w:r>
+    </w:p>
+    <w:p>
+      <w:pPr>
+        <w:spacing w:after="120"/>
+        <w:rPr>
+          <w:sz w:val="24"/>
+          <w:szCs w:val="24"/>
+          <w:lang w:val="en-US"/>
+        </w:rPr>
+      </w:pPr>
+      <w:r>
+        <w:rPr>
+          <w:sz w:val="24"/>
+          <w:szCs w:val="24"/>
           <w:lang w:val="en-US"/>
         </w:rPr>
         <w:t xml:space="preserve">        </w:t>
       </w:r>
       <w:proofErr w:type="spellStart"/>
-      <w:r>
-        <w:rPr>
-          <w:sz w:val="22"/>
-          <w:lang w:val="en-US"/>
-        </w:rPr>
-        <w:t>isFE</w:t>
+      <w:proofErr w:type="gramStart"/>
+      <w:r>
+        <w:rPr>
+          <w:sz w:val="24"/>
+          <w:szCs w:val="24"/>
+          <w:lang w:val="en-US"/>
+        </w:rPr>
+        <w:t>leadRoundEdge</w:t>
       </w:r>
       <w:proofErr w:type="spellEnd"/>
       <w:r>
         <w:rPr>
-          <w:sz w:val="22"/>
-          <w:lang w:val="en-US"/>
-        </w:rPr>
-        <w:t xml:space="preserve">, </w:t>
+          <w:sz w:val="24"/>
+          <w:szCs w:val="24"/>
+          <w:lang w:val="en-US"/>
+        </w:rPr>
+        <w:t>(</w:t>
+      </w:r>
+      <w:proofErr w:type="gramEnd"/>
+      <w:r>
+        <w:rPr>
+          <w:sz w:val="24"/>
+          <w:szCs w:val="24"/>
+          <w:lang w:val="en-US"/>
+        </w:rPr>
+        <w:t>img, edgesArray[figure][</w:t>
       </w:r>
       <w:proofErr w:type="spellStart"/>
       <w:r>
         <w:rPr>
-          <w:sz w:val="22"/>
-          <w:lang w:val="en-US"/>
-        </w:rPr>
-        <w:t>isSE</w:t>
+          <w:sz w:val="24"/>
+          <w:szCs w:val="24"/>
+          <w:lang w:val="en-US"/>
+        </w:rPr>
+        <w:t>arrEnd</w:t>
       </w:r>
       <w:proofErr w:type="spellEnd"/>
       <w:r>
         <w:rPr>
-          <w:sz w:val="22"/>
+          <w:sz w:val="24"/>
+          <w:szCs w:val="24"/>
+          <w:lang w:val="en-US"/>
+        </w:rPr>
+        <w:t>])</w:t>
+      </w:r>
+    </w:p>
+    <w:p>
+      <w:pPr>
+        <w:spacing w:after="120"/>
+        <w:rPr>
+          <w:sz w:val="24"/>
+          <w:szCs w:val="24"/>
+          <w:lang w:val="en-US"/>
+        </w:rPr>
+      </w:pPr>
+    </w:p>
+    <w:p>
+      <w:pPr>
+        <w:spacing w:after="120"/>
+        <w:rPr>
+          <w:sz w:val="24"/>
+          <w:szCs w:val="24"/>
+          <w:lang w:val="en-US"/>
+        </w:rPr>
+      </w:pPr>
+      <w:r>
+        <w:rPr>
+          <w:sz w:val="24"/>
+          <w:szCs w:val="24"/>
+          <w:lang w:val="en-US"/>
+        </w:rPr>
+        <w:t xml:space="preserve">def </w:t>
+      </w:r>
+      <w:proofErr w:type="gramStart"/>
+      <w:r>
+        <w:rPr>
+          <w:sz w:val="24"/>
+          <w:szCs w:val="24"/>
+          <w:lang w:val="en-US"/>
+        </w:rPr>
+        <w:t>rasterScanWithFlag(</w:t>
+      </w:r>
+      <w:proofErr w:type="gramEnd"/>
+      <w:r>
+        <w:rPr>
+          <w:sz w:val="24"/>
+          <w:szCs w:val="24"/>
+          <w:lang w:val="en-US"/>
+        </w:rPr>
+        <w:t>img, edgesArray, sides):</w:t>
+      </w:r>
+    </w:p>
+    <w:p>
+      <w:pPr>
+        <w:spacing w:after="120"/>
+        <w:rPr>
+          <w:sz w:val="24"/>
+          <w:szCs w:val="24"/>
+          <w:lang w:val="en-US"/>
+        </w:rPr>
+      </w:pPr>
+      <w:r>
+        <w:rPr>
+          <w:sz w:val="24"/>
+          <w:szCs w:val="24"/>
+          <w:lang w:val="en-US"/>
+        </w:rPr>
+        <w:t xml:space="preserve">    </w:t>
+      </w:r>
+      <w:proofErr w:type="gramStart"/>
+      <w:r>
+        <w:rPr>
+          <w:sz w:val="24"/>
+          <w:szCs w:val="24"/>
+          <w:lang w:val="en-US"/>
+        </w:rPr>
+        <w:t>leadRoundFigure(</w:t>
+      </w:r>
+      <w:proofErr w:type="gramEnd"/>
+      <w:r>
+        <w:rPr>
+          <w:sz w:val="24"/>
+          <w:szCs w:val="24"/>
+          <w:lang w:val="en-US"/>
+        </w:rPr>
+        <w:t>img, edgesArray)</w:t>
+      </w:r>
+    </w:p>
+    <w:p>
+      <w:pPr>
+        <w:spacing w:after="120"/>
+        <w:rPr>
+          <w:sz w:val="24"/>
+          <w:szCs w:val="24"/>
+          <w:lang w:val="en-US"/>
+        </w:rPr>
+      </w:pPr>
+      <w:r>
+        <w:rPr>
+          <w:sz w:val="24"/>
+          <w:szCs w:val="24"/>
+          <w:lang w:val="en-US"/>
+        </w:rPr>
+        <w:t xml:space="preserve">    for curY in range(</w:t>
+      </w:r>
+      <w:proofErr w:type="gramStart"/>
+      <w:r>
+        <w:rPr>
+          <w:sz w:val="24"/>
+          <w:szCs w:val="24"/>
+          <w:lang w:val="en-US"/>
+        </w:rPr>
+        <w:t>sides[</w:t>
+      </w:r>
+      <w:proofErr w:type="gramEnd"/>
+      <w:r>
+        <w:rPr>
+          <w:sz w:val="24"/>
+          <w:szCs w:val="24"/>
+          <w:lang w:val="en-US"/>
+        </w:rPr>
+        <w:t>0], sides[2] + 1):</w:t>
+      </w:r>
+    </w:p>
+    <w:p>
+      <w:pPr>
+        <w:spacing w:after="120"/>
+        <w:rPr>
+          <w:sz w:val="24"/>
+          <w:szCs w:val="24"/>
+          <w:lang w:val="en-US"/>
+        </w:rPr>
+      </w:pPr>
+      <w:r>
+        <w:rPr>
+          <w:sz w:val="24"/>
+          <w:szCs w:val="24"/>
+          <w:lang w:val="en-US"/>
+        </w:rPr>
+        <w:t xml:space="preserve">        curColor = curColorBackground</w:t>
+      </w:r>
+    </w:p>
+    <w:p>
+      <w:pPr>
+        <w:spacing w:after="120"/>
+        <w:rPr>
+          <w:sz w:val="24"/>
+          <w:szCs w:val="24"/>
+          <w:lang w:val="en-US"/>
+        </w:rPr>
+      </w:pPr>
+      <w:r>
+        <w:rPr>
+          <w:sz w:val="24"/>
+          <w:szCs w:val="24"/>
+          <w:lang w:val="en-US"/>
+        </w:rPr>
+        <w:t xml:space="preserve">        invColor = curColorLines</w:t>
+      </w:r>
+    </w:p>
+    <w:p>
+      <w:pPr>
+        <w:spacing w:after="120"/>
+        <w:rPr>
+          <w:sz w:val="24"/>
+          <w:szCs w:val="24"/>
+          <w:lang w:val="en-US"/>
+        </w:rPr>
+      </w:pPr>
+      <w:r>
+        <w:rPr>
+          <w:sz w:val="24"/>
+          <w:szCs w:val="24"/>
+          <w:lang w:val="en-US"/>
+        </w:rPr>
+        <w:t xml:space="preserve">        </w:t>
+      </w:r>
+      <w:proofErr w:type="spellStart"/>
+      <w:r>
+        <w:rPr>
+          <w:sz w:val="24"/>
+          <w:szCs w:val="24"/>
+          <w:lang w:val="en-US"/>
+        </w:rPr>
+        <w:t>curPointScanString</w:t>
+      </w:r>
+      <w:proofErr w:type="spellEnd"/>
+      <w:r>
+        <w:rPr>
+          <w:sz w:val="24"/>
+          <w:szCs w:val="24"/>
           <w:lang w:val="en-US"/>
         </w:rPr>
         <w:t xml:space="preserve"> = </w:t>
       </w:r>
+      <w:proofErr w:type="gramStart"/>
+      <w:r>
+        <w:rPr>
+          <w:sz w:val="24"/>
+          <w:szCs w:val="24"/>
+          <w:lang w:val="en-US"/>
+        </w:rPr>
+        <w:t>sides[</w:t>
+      </w:r>
+      <w:proofErr w:type="gramEnd"/>
+      <w:r>
+        <w:rPr>
+          <w:sz w:val="24"/>
+          <w:szCs w:val="24"/>
+          <w:lang w:val="en-US"/>
+        </w:rPr>
+        <w:t>3]</w:t>
+      </w:r>
+    </w:p>
+    <w:p>
+      <w:pPr>
+        <w:spacing w:after="120"/>
+        <w:rPr>
+          <w:sz w:val="24"/>
+          <w:szCs w:val="24"/>
+          <w:lang w:val="en-US"/>
+        </w:rPr>
+      </w:pPr>
+      <w:r>
+        <w:rPr>
+          <w:sz w:val="24"/>
+          <w:szCs w:val="24"/>
+          <w:lang w:val="en-US"/>
+        </w:rPr>
+        <w:t xml:space="preserve">        for curX in range(</w:t>
+      </w:r>
+      <w:proofErr w:type="gramStart"/>
+      <w:r>
+        <w:rPr>
+          <w:sz w:val="24"/>
+          <w:szCs w:val="24"/>
+          <w:lang w:val="en-US"/>
+        </w:rPr>
+        <w:t>sides[</w:t>
+      </w:r>
+      <w:proofErr w:type="gramEnd"/>
+      <w:r>
+        <w:rPr>
+          <w:sz w:val="24"/>
+          <w:szCs w:val="24"/>
+          <w:lang w:val="en-US"/>
+        </w:rPr>
+        <w:t>3], sides[1] + 3):</w:t>
+      </w:r>
+    </w:p>
+    <w:p>
+      <w:pPr>
+        <w:spacing w:after="120"/>
+        <w:rPr>
+          <w:sz w:val="24"/>
+          <w:szCs w:val="24"/>
+          <w:lang w:val="en-US"/>
+        </w:rPr>
+      </w:pPr>
+      <w:r>
+        <w:rPr>
+          <w:sz w:val="24"/>
+          <w:szCs w:val="24"/>
+          <w:lang w:val="en-US"/>
+        </w:rPr>
+        <w:t xml:space="preserve">            if </w:t>
+      </w:r>
       <w:proofErr w:type="spellStart"/>
-      <w:r>
-        <w:rPr>
-          <w:sz w:val="22"/>
-          <w:lang w:val="en-US"/>
-        </w:rPr>
-        <w:t>isSE</w:t>
+      <w:proofErr w:type="gramStart"/>
+      <w:r>
+        <w:rPr>
+          <w:sz w:val="24"/>
+          <w:szCs w:val="24"/>
+          <w:lang w:val="en-US"/>
+        </w:rPr>
+        <w:t>img.get</w:t>
       </w:r>
       <w:proofErr w:type="spellEnd"/>
       <w:r>
         <w:rPr>
-          <w:sz w:val="22"/>
-          <w:lang w:val="en-US"/>
-        </w:rPr>
-        <w:t xml:space="preserve">, </w:t>
+          <w:sz w:val="24"/>
+          <w:szCs w:val="24"/>
+          <w:lang w:val="en-US"/>
+        </w:rPr>
+        <w:t>(</w:t>
+      </w:r>
+      <w:proofErr w:type="gramEnd"/>
+      <w:r>
+        <w:rPr>
+          <w:sz w:val="24"/>
+          <w:szCs w:val="24"/>
+          <w:lang w:val="en-US"/>
+        </w:rPr>
+        <w:t>curX, curY) == noteColorCheck:</w:t>
+      </w:r>
+    </w:p>
+    <w:p>
+      <w:pPr>
+        <w:spacing w:after="120"/>
+        <w:rPr>
+          <w:sz w:val="24"/>
+          <w:szCs w:val="24"/>
+          <w:lang w:val="en-US"/>
+        </w:rPr>
+      </w:pPr>
+      <w:r>
+        <w:rPr>
+          <w:sz w:val="24"/>
+          <w:szCs w:val="24"/>
+          <w:lang w:val="en-US"/>
+        </w:rPr>
+        <w:t xml:space="preserve">                </w:t>
       </w:r>
       <w:proofErr w:type="spellStart"/>
-      <w:r>
-        <w:rPr>
-          <w:sz w:val="22"/>
-          <w:lang w:val="en-US"/>
-        </w:rPr>
-        <w:t>isFE</w:t>
+      <w:proofErr w:type="gramStart"/>
+      <w:r>
+        <w:rPr>
+          <w:sz w:val="24"/>
+          <w:szCs w:val="24"/>
+          <w:lang w:val="en-US"/>
+        </w:rPr>
+        <w:t>img.put</w:t>
       </w:r>
       <w:proofErr w:type="spellEnd"/>
-    </w:p>
-    <w:p>
-      <w:pPr>
-        <w:rPr>
-          <w:sz w:val="22"/>
-          <w:lang w:val="en-US"/>
-        </w:rPr>
-      </w:pPr>
-      <w:r>
-        <w:rPr>
-          <w:sz w:val="22"/>
-          <w:lang w:val="en-US"/>
-        </w:rPr>
-        <w:lastRenderedPageBreak/>
-        <w:t xml:space="preserve">    </w:t>
+      <w:r>
+        <w:rPr>
+          <w:sz w:val="24"/>
+          <w:szCs w:val="24"/>
+          <w:lang w:val="en-US"/>
+        </w:rPr>
+        <w:t>(</w:t>
+      </w:r>
+      <w:proofErr w:type="gramEnd"/>
+      <w:r>
+        <w:rPr>
+          <w:sz w:val="24"/>
+          <w:szCs w:val="24"/>
+          <w:lang w:val="en-US"/>
+        </w:rPr>
+        <w:t>curColor, (</w:t>
       </w:r>
       <w:proofErr w:type="spellStart"/>
       <w:r>
         <w:rPr>
-          <w:sz w:val="22"/>
-          <w:lang w:val="en-US"/>
-        </w:rPr>
-        <w:t>stepX</w:t>
+          <w:sz w:val="24"/>
+          <w:szCs w:val="24"/>
+          <w:lang w:val="en-US"/>
+        </w:rPr>
+        <w:t>curPointScanString</w:t>
       </w:r>
       <w:proofErr w:type="spellEnd"/>
       <w:r>
         <w:rPr>
-          <w:sz w:val="22"/>
-          <w:lang w:val="en-US"/>
-        </w:rPr>
-        <w:t xml:space="preserve"> = (edge[1][0] - edge[0][0])/(edge[1][1] - edge[0][1])</w:t>
-      </w:r>
-    </w:p>
-    <w:p>
-      <w:pPr>
-        <w:rPr>
-          <w:sz w:val="22"/>
-          <w:lang w:val="en-US"/>
-        </w:rPr>
-      </w:pPr>
-      <w:r>
-        <w:rPr>
-          <w:sz w:val="22"/>
-          <w:lang w:val="en-US"/>
-        </w:rPr>
-        <w:t xml:space="preserve">    if </w:t>
+          <w:sz w:val="24"/>
+          <w:szCs w:val="24"/>
+          <w:lang w:val="en-US"/>
+        </w:rPr>
+        <w:t>, curY, curX, curY + 1))</w:t>
+      </w:r>
+    </w:p>
+    <w:p>
+      <w:pPr>
+        <w:spacing w:after="120"/>
+        <w:rPr>
+          <w:sz w:val="24"/>
+          <w:szCs w:val="24"/>
+          <w:lang w:val="en-US"/>
+        </w:rPr>
+      </w:pPr>
+      <w:r>
+        <w:rPr>
+          <w:sz w:val="24"/>
+          <w:szCs w:val="24"/>
+          <w:lang w:val="en-US"/>
+        </w:rPr>
+        <w:t xml:space="preserve">                curColor, invColor = invColor, curColor</w:t>
+      </w:r>
+    </w:p>
+    <w:p>
+      <w:pPr>
+        <w:spacing w:after="120"/>
+        <w:rPr>
+          <w:sz w:val="24"/>
+          <w:szCs w:val="24"/>
+          <w:lang w:val="en-US"/>
+        </w:rPr>
+      </w:pPr>
+      <w:r>
+        <w:rPr>
+          <w:sz w:val="24"/>
+          <w:szCs w:val="24"/>
+          <w:lang w:val="en-US"/>
+        </w:rPr>
+        <w:t xml:space="preserve">                </w:t>
       </w:r>
       <w:proofErr w:type="spellStart"/>
       <w:r>
         <w:rPr>
-          <w:sz w:val="22"/>
-          <w:lang w:val="en-US"/>
-        </w:rPr>
-        <w:t>isFE</w:t>
+          <w:sz w:val="24"/>
+          <w:szCs w:val="24"/>
+          <w:lang w:val="en-US"/>
+        </w:rPr>
+        <w:t>curPointScanString</w:t>
       </w:r>
       <w:proofErr w:type="spellEnd"/>
       <w:r>
         <w:rPr>
-          <w:sz w:val="22"/>
-          <w:lang w:val="en-US"/>
-        </w:rPr>
-        <w:t>:</w:t>
-      </w:r>
-    </w:p>
-    <w:p>
-      <w:pPr>
-        <w:rPr>
-          <w:sz w:val="22"/>
-          <w:lang w:val="en-US"/>
-        </w:rPr>
-      </w:pPr>
-      <w:r>
-        <w:rPr>
-          <w:sz w:val="22"/>
-          <w:lang w:val="en-US"/>
-        </w:rPr>
-        <w:t xml:space="preserve">        edge[0][0] += </w:t>
-      </w:r>
-      <w:proofErr w:type="spellStart"/>
-      <w:r>
-        <w:rPr>
-          <w:sz w:val="22"/>
-          <w:lang w:val="en-US"/>
-        </w:rPr>
-        <w:t>stepX</w:t>
-      </w:r>
-      <w:proofErr w:type="spellEnd"/>
-    </w:p>
-    <w:p>
-      <w:pPr>
-        <w:rPr>
-          <w:sz w:val="22"/>
-          <w:lang w:val="en-US"/>
-        </w:rPr>
-      </w:pPr>
-      <w:r>
-        <w:rPr>
-          <w:sz w:val="22"/>
-          <w:lang w:val="en-US"/>
-        </w:rPr>
-        <w:t xml:space="preserve">        edge[0][1] += 1</w:t>
-      </w:r>
-    </w:p>
-    <w:p>
-      <w:pPr>
-        <w:rPr>
-          <w:sz w:val="22"/>
-          <w:lang w:val="en-US"/>
-        </w:rPr>
-      </w:pPr>
-      <w:r>
-        <w:rPr>
-          <w:sz w:val="22"/>
-          <w:lang w:val="en-US"/>
-        </w:rPr>
-        <w:t xml:space="preserve">    if </w:t>
-      </w:r>
-      <w:proofErr w:type="spellStart"/>
-      <w:r>
-        <w:rPr>
-          <w:sz w:val="22"/>
-          <w:lang w:val="en-US"/>
-        </w:rPr>
-        <w:t>isSE</w:t>
-      </w:r>
-      <w:proofErr w:type="spellEnd"/>
-      <w:r>
-        <w:rPr>
-          <w:sz w:val="22"/>
-          <w:lang w:val="en-US"/>
-        </w:rPr>
-        <w:t>:</w:t>
-      </w:r>
-    </w:p>
-    <w:p>
-      <w:pPr>
-        <w:rPr>
-          <w:sz w:val="22"/>
-          <w:lang w:val="en-US"/>
-        </w:rPr>
-      </w:pPr>
-      <w:r>
-        <w:rPr>
-          <w:sz w:val="22"/>
-          <w:lang w:val="en-US"/>
-        </w:rPr>
-        <w:t xml:space="preserve">        edge[1][0] -= </w:t>
-      </w:r>
-      <w:proofErr w:type="spellStart"/>
-      <w:r>
-        <w:rPr>
-          <w:sz w:val="22"/>
-          <w:lang w:val="en-US"/>
-        </w:rPr>
-        <w:t>stepX</w:t>
-      </w:r>
-      <w:proofErr w:type="spellEnd"/>
-    </w:p>
-    <w:p>
-      <w:pPr>
-        <w:rPr>
-          <w:sz w:val="22"/>
-          <w:lang w:val="en-US"/>
-        </w:rPr>
-      </w:pPr>
-      <w:r>
-        <w:rPr>
-          <w:sz w:val="22"/>
-          <w:lang w:val="en-US"/>
-        </w:rPr>
-        <w:t xml:space="preserve">        edge[1][1] -= 1</w:t>
-      </w:r>
-    </w:p>
-    <w:p>
-      <w:pPr>
-        <w:rPr>
-          <w:sz w:val="22"/>
-          <w:lang w:val="en-US"/>
-        </w:rPr>
-      </w:pPr>
-      <w:r>
-        <w:rPr>
-          <w:sz w:val="22"/>
-          <w:lang w:val="en-US"/>
-        </w:rPr>
-        <w:t xml:space="preserve">    curX = edge[0][0]</w:t>
-      </w:r>
-    </w:p>
-    <w:p>
-      <w:pPr>
-        <w:rPr>
-          <w:sz w:val="22"/>
-          <w:lang w:val="en-US"/>
-        </w:rPr>
-      </w:pPr>
-      <w:r>
-        <w:rPr>
-          <w:sz w:val="22"/>
-          <w:lang w:val="en-US"/>
-        </w:rPr>
-        <w:t xml:space="preserve">    curY = edge[0][1]</w:t>
-      </w:r>
-    </w:p>
-    <w:p>
-      <w:pPr>
-        <w:rPr>
-          <w:sz w:val="22"/>
-          <w:lang w:val="en-US"/>
-        </w:rPr>
-      </w:pPr>
-      <w:r>
-        <w:rPr>
-          <w:sz w:val="22"/>
-          <w:lang w:val="en-US"/>
-        </w:rPr>
-        <w:t xml:space="preserve">    while curY &lt; edge[1][1]:</w:t>
-      </w:r>
-    </w:p>
-    <w:p>
-      <w:pPr>
-        <w:rPr>
-          <w:sz w:val="22"/>
-          <w:lang w:val="en-US"/>
-        </w:rPr>
-      </w:pPr>
-      <w:r>
-        <w:rPr>
-          <w:sz w:val="22"/>
-          <w:lang w:val="en-US"/>
-        </w:rPr>
-        <w:t xml:space="preserve">        if </w:t>
-      </w:r>
-      <w:proofErr w:type="spellStart"/>
-      <w:r>
-        <w:rPr>
-          <w:sz w:val="22"/>
-          <w:lang w:val="en-US"/>
-        </w:rPr>
-        <w:t>img.get</w:t>
-      </w:r>
-      <w:proofErr w:type="spellEnd"/>
-      <w:r>
-        <w:rPr>
-          <w:sz w:val="22"/>
-          <w:lang w:val="en-US"/>
-        </w:rPr>
-        <w:t>(int(curX) + 1, curY) != noteColorCheck:</w:t>
-      </w:r>
-    </w:p>
-    <w:p>
-      <w:pPr>
-        <w:rPr>
-          <w:sz w:val="22"/>
-          <w:lang w:val="en-US"/>
-        </w:rPr>
-      </w:pPr>
-      <w:r>
-        <w:rPr>
-          <w:sz w:val="22"/>
-          <w:lang w:val="en-US"/>
-        </w:rPr>
-        <w:t xml:space="preserve">            </w:t>
-      </w:r>
-      <w:proofErr w:type="spellStart"/>
-      <w:r>
-        <w:rPr>
-          <w:sz w:val="22"/>
-          <w:lang w:val="en-US"/>
-        </w:rPr>
-        <w:t>img.put</w:t>
-      </w:r>
-      <w:proofErr w:type="spellEnd"/>
-      <w:r>
-        <w:rPr>
-          <w:sz w:val="22"/>
-          <w:lang w:val="en-US"/>
-        </w:rPr>
-        <w:t>(</w:t>
-      </w:r>
-      <w:proofErr w:type="spellStart"/>
-      <w:r>
-        <w:rPr>
-          <w:sz w:val="22"/>
-          <w:lang w:val="en-US"/>
-        </w:rPr>
-        <w:t>noteColor</w:t>
-      </w:r>
-      <w:proofErr w:type="spellEnd"/>
-      <w:r>
-        <w:rPr>
-          <w:sz w:val="22"/>
-          <w:lang w:val="en-US"/>
-        </w:rPr>
-        <w:t>, (int(curX) + 1, curY))</w:t>
-      </w:r>
-    </w:p>
-    <w:p>
-      <w:pPr>
-        <w:rPr>
-          <w:sz w:val="22"/>
-          <w:lang w:val="en-US"/>
-        </w:rPr>
-      </w:pPr>
-      <w:r>
-        <w:rPr>
-          <w:sz w:val="22"/>
-          <w:lang w:val="en-US"/>
-        </w:rPr>
-        <w:t xml:space="preserve">        else:</w:t>
-      </w:r>
-    </w:p>
-    <w:p>
-      <w:pPr>
-        <w:rPr>
-          <w:sz w:val="22"/>
-          <w:lang w:val="en-US"/>
-        </w:rPr>
-      </w:pPr>
-      <w:r>
-        <w:rPr>
-          <w:sz w:val="22"/>
-          <w:lang w:val="en-US"/>
-        </w:rPr>
-        <w:t xml:space="preserve">            </w:t>
-      </w:r>
-      <w:proofErr w:type="spellStart"/>
-      <w:r>
-        <w:rPr>
-          <w:sz w:val="22"/>
-          <w:lang w:val="en-US"/>
-        </w:rPr>
-        <w:t>img.put</w:t>
-      </w:r>
-      <w:proofErr w:type="spellEnd"/>
-      <w:r>
-        <w:rPr>
-          <w:sz w:val="22"/>
-          <w:lang w:val="en-US"/>
-        </w:rPr>
-        <w:t>(curColorBackground, (int(curX) + 1, curY))</w:t>
-      </w:r>
-    </w:p>
-    <w:p>
-      <w:pPr>
-        <w:rPr>
-          <w:sz w:val="22"/>
-          <w:lang w:val="en-US"/>
-        </w:rPr>
-      </w:pPr>
-      <w:r>
-        <w:rPr>
-          <w:sz w:val="22"/>
-          <w:lang w:val="en-US"/>
-        </w:rPr>
-        <w:t xml:space="preserve">        curX += </w:t>
-      </w:r>
-      <w:proofErr w:type="spellStart"/>
-      <w:r>
-        <w:rPr>
-          <w:sz w:val="22"/>
-          <w:lang w:val="en-US"/>
-        </w:rPr>
-        <w:t>stepX</w:t>
-      </w:r>
-      <w:proofErr w:type="spellEnd"/>
-    </w:p>
-    <w:p>
-      <w:pPr>
-        <w:rPr>
-          <w:sz w:val="22"/>
-          <w:lang w:val="en-US"/>
-        </w:rPr>
-      </w:pPr>
-      <w:r>
-        <w:rPr>
-          <w:sz w:val="22"/>
-          <w:lang w:val="en-US"/>
-        </w:rPr>
-        <w:t xml:space="preserve">        curY += 1</w:t>
-      </w:r>
-    </w:p>
-    <w:p>
-      <w:pPr>
-        <w:rPr>
-          <w:sz w:val="22"/>
-          <w:lang w:val="en-US"/>
-        </w:rPr>
-      </w:pPr>
-    </w:p>
-    <w:p>
-      <w:pPr>
-        <w:rPr>
-          <w:sz w:val="22"/>
-          <w:lang w:val="en-US"/>
-        </w:rPr>
-      </w:pPr>
-      <w:r>
-        <w:rPr>
-          <w:sz w:val="22"/>
-          <w:lang w:val="en-US"/>
-        </w:rPr>
-        <w:t>def leadRoundFigure(img, edgesArray):</w:t>
-      </w:r>
-    </w:p>
-    <w:p>
-      <w:pPr>
-        <w:rPr>
-          <w:sz w:val="22"/>
-          <w:lang w:val="en-US"/>
-        </w:rPr>
-      </w:pPr>
-      <w:r>
-        <w:rPr>
-          <w:sz w:val="22"/>
-          <w:lang w:val="en-US"/>
-        </w:rPr>
-        <w:t xml:space="preserve">    for figure in range(</w:t>
-      </w:r>
-      <w:proofErr w:type="spellStart"/>
-      <w:r>
-        <w:rPr>
-          <w:sz w:val="22"/>
-          <w:lang w:val="en-US"/>
-        </w:rPr>
-        <w:t>len</w:t>
-      </w:r>
-      <w:proofErr w:type="spellEnd"/>
-      <w:r>
-        <w:rPr>
-          <w:sz w:val="22"/>
-          <w:lang w:val="en-US"/>
-        </w:rPr>
-        <w:t>(edgesArray)):</w:t>
-      </w:r>
-    </w:p>
-    <w:p>
-      <w:pPr>
-        <w:rPr>
-          <w:sz w:val="22"/>
-          <w:lang w:val="en-US"/>
-        </w:rPr>
-      </w:pPr>
-      <w:r>
-        <w:rPr>
-          <w:sz w:val="22"/>
-          <w:lang w:val="en-US"/>
-        </w:rPr>
-        <w:t xml:space="preserve">        </w:t>
-      </w:r>
-      <w:proofErr w:type="spellStart"/>
-      <w:r>
-        <w:rPr>
-          <w:sz w:val="22"/>
-          <w:lang w:val="en-US"/>
-        </w:rPr>
-        <w:t>arrEnd</w:t>
-      </w:r>
-      <w:proofErr w:type="spellEnd"/>
-      <w:r>
-        <w:rPr>
-          <w:sz w:val="22"/>
-          <w:lang w:val="en-US"/>
-        </w:rPr>
-        <w:t xml:space="preserve"> = </w:t>
-      </w:r>
-      <w:proofErr w:type="spellStart"/>
-      <w:r>
-        <w:rPr>
-          <w:sz w:val="22"/>
-          <w:lang w:val="en-US"/>
-        </w:rPr>
-        <w:t>len</w:t>
-      </w:r>
-      <w:proofErr w:type="spellEnd"/>
-      <w:r>
-        <w:rPr>
-          <w:sz w:val="22"/>
-          <w:lang w:val="en-US"/>
-        </w:rPr>
-        <w:t>(edgesArray[figure]) - 1</w:t>
-      </w:r>
-    </w:p>
-    <w:p>
-      <w:pPr>
-        <w:rPr>
-          <w:sz w:val="22"/>
-          <w:lang w:val="en-US"/>
-        </w:rPr>
-      </w:pPr>
-      <w:r>
-        <w:rPr>
-          <w:sz w:val="22"/>
-          <w:lang w:val="en-US"/>
-        </w:rPr>
-        <w:t xml:space="preserve">        for </w:t>
-      </w:r>
-      <w:proofErr w:type="spellStart"/>
-      <w:r>
-        <w:rPr>
-          <w:sz w:val="22"/>
-          <w:lang w:val="en-US"/>
-        </w:rPr>
-        <w:t>i</w:t>
-      </w:r>
-      <w:proofErr w:type="spellEnd"/>
-      <w:r>
-        <w:rPr>
-          <w:sz w:val="22"/>
-          <w:lang w:val="en-US"/>
-        </w:rPr>
-        <w:t xml:space="preserve"> in range(</w:t>
-      </w:r>
-      <w:proofErr w:type="spellStart"/>
-      <w:r>
-        <w:rPr>
-          <w:sz w:val="22"/>
-          <w:lang w:val="en-US"/>
-        </w:rPr>
-        <w:t>arrEnd</w:t>
-      </w:r>
-      <w:proofErr w:type="spellEnd"/>
-      <w:r>
-        <w:rPr>
-          <w:sz w:val="22"/>
-          <w:lang w:val="en-US"/>
-        </w:rPr>
-        <w:t>):</w:t>
-      </w:r>
-    </w:p>
-    <w:p>
-      <w:pPr>
-        <w:rPr>
-          <w:sz w:val="22"/>
-          <w:lang w:val="en-US"/>
-        </w:rPr>
-      </w:pPr>
-      <w:r>
-        <w:rPr>
-          <w:sz w:val="22"/>
-          <w:lang w:val="en-US"/>
-        </w:rPr>
-        <w:t xml:space="preserve">            </w:t>
-      </w:r>
-      <w:proofErr w:type="spellStart"/>
-      <w:r>
-        <w:rPr>
-          <w:sz w:val="22"/>
-          <w:lang w:val="en-US"/>
-        </w:rPr>
-        <w:t>leadRoundEdge</w:t>
-      </w:r>
-      <w:proofErr w:type="spellEnd"/>
-      <w:r>
-        <w:rPr>
-          <w:sz w:val="22"/>
-          <w:lang w:val="en-US"/>
-        </w:rPr>
-        <w:t>(img, edgesArray[figure][</w:t>
-      </w:r>
-      <w:proofErr w:type="spellStart"/>
-      <w:r>
-        <w:rPr>
-          <w:sz w:val="22"/>
-          <w:lang w:val="en-US"/>
-        </w:rPr>
-        <w:t>i</w:t>
-      </w:r>
-      <w:proofErr w:type="spellEnd"/>
-      <w:r>
-        <w:rPr>
-          <w:sz w:val="22"/>
-          <w:lang w:val="en-US"/>
-        </w:rPr>
-        <w:t xml:space="preserve">], </w:t>
-      </w:r>
-      <w:proofErr w:type="spellStart"/>
-      <w:r>
-        <w:rPr>
-          <w:sz w:val="22"/>
-          <w:lang w:val="en-US"/>
-        </w:rPr>
-        <w:t>extrems</w:t>
-      </w:r>
-      <w:proofErr w:type="spellEnd"/>
-      <w:r>
-        <w:rPr>
-          <w:sz w:val="22"/>
-          <w:lang w:val="en-US"/>
-        </w:rPr>
-        <w:t>[figure][</w:t>
-      </w:r>
-      <w:proofErr w:type="spellStart"/>
-      <w:r>
-        <w:rPr>
-          <w:sz w:val="22"/>
-          <w:lang w:val="en-US"/>
-        </w:rPr>
-        <w:t>i</w:t>
-      </w:r>
-      <w:proofErr w:type="spellEnd"/>
-      <w:r>
-        <w:rPr>
-          <w:sz w:val="22"/>
-          <w:lang w:val="en-US"/>
-        </w:rPr>
-        <w:t xml:space="preserve">], </w:t>
-      </w:r>
-      <w:proofErr w:type="spellStart"/>
-      <w:r>
-        <w:rPr>
-          <w:sz w:val="22"/>
-          <w:lang w:val="en-US"/>
-        </w:rPr>
-        <w:t>extrems</w:t>
-      </w:r>
-      <w:proofErr w:type="spellEnd"/>
-      <w:r>
-        <w:rPr>
-          <w:sz w:val="22"/>
-          <w:lang w:val="en-US"/>
-        </w:rPr>
-        <w:t>[figure][</w:t>
-      </w:r>
-      <w:proofErr w:type="spellStart"/>
-      <w:r>
-        <w:rPr>
-          <w:sz w:val="22"/>
-          <w:lang w:val="en-US"/>
-        </w:rPr>
-        <w:t>i</w:t>
-      </w:r>
-      <w:proofErr w:type="spellEnd"/>
-      <w:r>
-        <w:rPr>
-          <w:sz w:val="22"/>
-          <w:lang w:val="en-US"/>
-        </w:rPr>
-        <w:t xml:space="preserve"> + 1])</w:t>
-      </w:r>
-    </w:p>
-    <w:p>
-      <w:pPr>
-        <w:rPr>
-          <w:sz w:val="22"/>
-          <w:lang w:val="en-US"/>
-        </w:rPr>
-      </w:pPr>
-      <w:r>
-        <w:rPr>
-          <w:sz w:val="22"/>
-          <w:lang w:val="en-US"/>
-        </w:rPr>
-        <w:t xml:space="preserve">        </w:t>
-      </w:r>
-      <w:proofErr w:type="spellStart"/>
-      <w:r>
-        <w:rPr>
-          <w:sz w:val="22"/>
-          <w:lang w:val="en-US"/>
-        </w:rPr>
-        <w:t>leadRoundEdge</w:t>
-      </w:r>
-      <w:proofErr w:type="spellEnd"/>
-      <w:r>
-        <w:rPr>
-          <w:sz w:val="22"/>
-          <w:lang w:val="en-US"/>
-        </w:rPr>
-        <w:t>(img, edgesArray[figure][</w:t>
-      </w:r>
-      <w:proofErr w:type="spellStart"/>
-      <w:r>
-        <w:rPr>
-          <w:sz w:val="22"/>
-          <w:lang w:val="en-US"/>
-        </w:rPr>
-        <w:t>arrEnd</w:t>
-      </w:r>
-      <w:proofErr w:type="spellEnd"/>
-      <w:r>
-        <w:rPr>
-          <w:sz w:val="22"/>
-          <w:lang w:val="en-US"/>
-        </w:rPr>
-        <w:t xml:space="preserve">], </w:t>
-      </w:r>
-      <w:proofErr w:type="spellStart"/>
-      <w:r>
-        <w:rPr>
-          <w:sz w:val="22"/>
-          <w:lang w:val="en-US"/>
-        </w:rPr>
-        <w:t>extrems</w:t>
-      </w:r>
-      <w:proofErr w:type="spellEnd"/>
-      <w:r>
-        <w:rPr>
-          <w:sz w:val="22"/>
-          <w:lang w:val="en-US"/>
-        </w:rPr>
-        <w:t xml:space="preserve">[figure][0], </w:t>
-      </w:r>
-      <w:proofErr w:type="spellStart"/>
-      <w:r>
-        <w:rPr>
-          <w:sz w:val="22"/>
-          <w:lang w:val="en-US"/>
-        </w:rPr>
-        <w:t>extrems</w:t>
-      </w:r>
-      <w:proofErr w:type="spellEnd"/>
-      <w:r>
-        <w:rPr>
-          <w:sz w:val="22"/>
-          <w:lang w:val="en-US"/>
-        </w:rPr>
-        <w:t>[figure][</w:t>
-      </w:r>
-      <w:proofErr w:type="spellStart"/>
-      <w:r>
-        <w:rPr>
-          <w:sz w:val="22"/>
-          <w:lang w:val="en-US"/>
-        </w:rPr>
-        <w:t>arrEnd</w:t>
-      </w:r>
-      <w:proofErr w:type="spellEnd"/>
-      <w:r>
-        <w:rPr>
-          <w:sz w:val="22"/>
-          <w:lang w:val="en-US"/>
-        </w:rPr>
-        <w:t>])</w:t>
-      </w:r>
-    </w:p>
-    <w:p>
-      <w:pPr>
-        <w:rPr>
-          <w:sz w:val="22"/>
-          <w:lang w:val="en-US"/>
-        </w:rPr>
-      </w:pPr>
-    </w:p>
-    <w:p>
-      <w:pPr>
-        <w:rPr>
-          <w:sz w:val="22"/>
-          <w:lang w:val="en-US"/>
-        </w:rPr>
-      </w:pPr>
-      <w:r>
-        <w:rPr>
-          <w:sz w:val="22"/>
-          <w:lang w:val="en-US"/>
-        </w:rPr>
-        <w:t>def rasterScanWithFlag(img, edgesArray, sides):</w:t>
-      </w:r>
-    </w:p>
-    <w:p>
-      <w:pPr>
-        <w:rPr>
-          <w:sz w:val="22"/>
-          <w:lang w:val="en-US"/>
-        </w:rPr>
-      </w:pPr>
-      <w:r>
-        <w:rPr>
-          <w:sz w:val="22"/>
-          <w:lang w:val="en-US"/>
-        </w:rPr>
-        <w:t xml:space="preserve">    leadRoundFigure(img, edgesArray)</w:t>
-      </w:r>
-    </w:p>
-    <w:p>
-      <w:pPr>
-        <w:rPr>
-          <w:sz w:val="22"/>
-          <w:lang w:val="en-US"/>
-        </w:rPr>
-      </w:pPr>
-      <w:r>
-        <w:rPr>
-          <w:sz w:val="22"/>
-          <w:lang w:val="en-US"/>
-        </w:rPr>
-        <w:t xml:space="preserve">    for curY in range(sides[0], sides[2] + 1):</w:t>
-      </w:r>
-    </w:p>
-    <w:p>
-      <w:pPr>
-        <w:rPr>
-          <w:sz w:val="22"/>
-          <w:lang w:val="en-US"/>
-        </w:rPr>
-      </w:pPr>
-      <w:r>
-        <w:rPr>
-          <w:sz w:val="22"/>
-          <w:lang w:val="en-US"/>
-        </w:rPr>
-        <w:t xml:space="preserve">        curColor = curColorBackground</w:t>
-      </w:r>
-    </w:p>
-    <w:p>
-      <w:pPr>
-        <w:rPr>
-          <w:sz w:val="22"/>
-          <w:lang w:val="en-US"/>
-        </w:rPr>
-      </w:pPr>
-      <w:r>
-        <w:rPr>
-          <w:sz w:val="22"/>
-          <w:lang w:val="en-US"/>
-        </w:rPr>
-        <w:t xml:space="preserve">        invColor = curColorLines</w:t>
-      </w:r>
-    </w:p>
-    <w:p>
-      <w:pPr>
-        <w:rPr>
-          <w:sz w:val="22"/>
-          <w:lang w:val="en-US"/>
-        </w:rPr>
-      </w:pPr>
-      <w:r>
-        <w:rPr>
-          <w:sz w:val="22"/>
-          <w:lang w:val="en-US"/>
-        </w:rPr>
-        <w:t xml:space="preserve">        </w:t>
-      </w:r>
-      <w:proofErr w:type="spellStart"/>
-      <w:r>
-        <w:rPr>
-          <w:sz w:val="22"/>
-          <w:lang w:val="en-US"/>
-        </w:rPr>
-        <w:t>curPointScanString</w:t>
-      </w:r>
-      <w:proofErr w:type="spellEnd"/>
-      <w:r>
-        <w:rPr>
-          <w:sz w:val="22"/>
-          <w:lang w:val="en-US"/>
-        </w:rPr>
-        <w:t xml:space="preserve"> = sides[3]</w:t>
-      </w:r>
-    </w:p>
-    <w:p>
-      <w:pPr>
-        <w:rPr>
-          <w:sz w:val="22"/>
-          <w:lang w:val="en-US"/>
-        </w:rPr>
-      </w:pPr>
-      <w:r>
-        <w:rPr>
-          <w:sz w:val="22"/>
-          <w:lang w:val="en-US"/>
-        </w:rPr>
-        <w:t xml:space="preserve">        for curX in range(sides[3], sides[1] + 1):</w:t>
-      </w:r>
-    </w:p>
-    <w:p>
-      <w:pPr>
-        <w:rPr>
-          <w:sz w:val="22"/>
-          <w:lang w:val="en-US"/>
-        </w:rPr>
-      </w:pPr>
-      <w:r>
-        <w:rPr>
-          <w:sz w:val="22"/>
-          <w:lang w:val="en-US"/>
-        </w:rPr>
-        <w:t xml:space="preserve">            if </w:t>
-      </w:r>
-      <w:proofErr w:type="spellStart"/>
-      <w:r>
-        <w:rPr>
-          <w:sz w:val="22"/>
-          <w:lang w:val="en-US"/>
-        </w:rPr>
-        <w:t>img.get</w:t>
-      </w:r>
-      <w:proofErr w:type="spellEnd"/>
-      <w:r>
-        <w:rPr>
-          <w:sz w:val="22"/>
-          <w:lang w:val="en-US"/>
-        </w:rPr>
-        <w:t>(curX, curY) == noteColorCheck:</w:t>
-      </w:r>
-    </w:p>
-    <w:p>
-      <w:pPr>
-        <w:rPr>
-          <w:sz w:val="22"/>
-          <w:lang w:val="en-US"/>
-        </w:rPr>
-      </w:pPr>
-      <w:r>
-        <w:rPr>
-          <w:sz w:val="22"/>
-          <w:lang w:val="en-US"/>
-        </w:rPr>
-        <w:t xml:space="preserve">                </w:t>
-      </w:r>
-      <w:proofErr w:type="spellStart"/>
-      <w:r>
-        <w:rPr>
-          <w:sz w:val="22"/>
-          <w:lang w:val="en-US"/>
-        </w:rPr>
-        <w:t>img.put</w:t>
-      </w:r>
-      <w:proofErr w:type="spellEnd"/>
-      <w:r>
-        <w:rPr>
-          <w:sz w:val="22"/>
-          <w:lang w:val="en-US"/>
-        </w:rPr>
-        <w:t>(curColor, (</w:t>
-      </w:r>
-      <w:proofErr w:type="spellStart"/>
-      <w:r>
-        <w:rPr>
-          <w:sz w:val="22"/>
-          <w:lang w:val="en-US"/>
-        </w:rPr>
-        <w:t>curPointScanString</w:t>
-      </w:r>
-      <w:proofErr w:type="spellEnd"/>
-      <w:r>
-        <w:rPr>
-          <w:sz w:val="22"/>
-          <w:lang w:val="en-US"/>
-        </w:rPr>
-        <w:t>, curY, curX, curY + 1))</w:t>
-      </w:r>
-    </w:p>
-    <w:p>
-      <w:pPr>
-        <w:rPr>
-          <w:sz w:val="22"/>
-          <w:lang w:val="en-US"/>
-        </w:rPr>
-      </w:pPr>
-      <w:r>
-        <w:rPr>
-          <w:sz w:val="22"/>
-          <w:lang w:val="en-US"/>
-        </w:rPr>
-        <w:t xml:space="preserve">                curColor, invColor = invColor, curColor</w:t>
-      </w:r>
-    </w:p>
-    <w:p>
-      <w:pPr>
-        <w:rPr>
-          <w:sz w:val="22"/>
-          <w:lang w:val="en-US"/>
-        </w:rPr>
-      </w:pPr>
-      <w:r>
-        <w:rPr>
-          <w:sz w:val="22"/>
-          <w:lang w:val="en-US"/>
-        </w:rPr>
-        <w:t xml:space="preserve">                </w:t>
-      </w:r>
-      <w:proofErr w:type="spellStart"/>
-      <w:r>
-        <w:rPr>
-          <w:sz w:val="22"/>
-          <w:lang w:val="en-US"/>
-        </w:rPr>
-        <w:t>curPointScanString</w:t>
-      </w:r>
-      <w:proofErr w:type="spellEnd"/>
-      <w:r>
-        <w:rPr>
-          <w:sz w:val="22"/>
+          <w:sz w:val="24"/>
+          <w:szCs w:val="24"/>
           <w:lang w:val="en-US"/>
         </w:rPr>
         <w:t xml:space="preserve"> = curX</w:t>
@@ -4080,23 +4220,29 @@
     </w:p>
     <w:p>
       <w:pPr>
-        <w:rPr>
-          <w:sz w:val="22"/>
-          <w:lang w:val="en-US"/>
-        </w:rPr>
-      </w:pPr>
-      <w:r>
-        <w:rPr>
-          <w:sz w:val="22"/>
+        <w:spacing w:after="120"/>
+        <w:rPr>
+          <w:b/>
+          <w:sz w:val="24"/>
+          <w:szCs w:val="24"/>
+          <w:lang w:val="en-US"/>
+        </w:rPr>
+      </w:pPr>
+      <w:r>
+        <w:rPr>
+          <w:sz w:val="24"/>
+          <w:szCs w:val="24"/>
           <w:lang w:val="en-US"/>
         </w:rPr>
         <w:lastRenderedPageBreak/>
         <w:t xml:space="preserve">        </w:t>
       </w:r>
       <w:proofErr w:type="spellStart"/>
-      <w:r>
-        <w:rPr>
-          <w:sz w:val="22"/>
+      <w:proofErr w:type="gramStart"/>
+      <w:r>
+        <w:rPr>
+          <w:sz w:val="24"/>
+          <w:szCs w:val="24"/>
           <w:lang w:val="en-US"/>
         </w:rPr>
         <w:t>img.put</w:t>
@@ -4104,15 +4250,26 @@
       <w:proofErr w:type="spellEnd"/>
       <w:r>
         <w:rPr>
-          <w:sz w:val="22"/>
-          <w:lang w:val="en-US"/>
-        </w:rPr>
-        <w:t>(curColor, (</w:t>
+          <w:sz w:val="24"/>
+          <w:szCs w:val="24"/>
+          <w:lang w:val="en-US"/>
+        </w:rPr>
+        <w:t>(</w:t>
+      </w:r>
+      <w:proofErr w:type="gramEnd"/>
+      <w:r>
+        <w:rPr>
+          <w:sz w:val="24"/>
+          <w:szCs w:val="24"/>
+          <w:lang w:val="en-US"/>
+        </w:rPr>
+        <w:t>curColor, (</w:t>
       </w:r>
       <w:proofErr w:type="spellStart"/>
       <w:r>
         <w:rPr>
-          <w:sz w:val="22"/>
+          <w:sz w:val="24"/>
+          <w:szCs w:val="24"/>
           <w:lang w:val="en-US"/>
         </w:rPr>
         <w:t>curPointScanString</w:t>
@@ -4120,7 +4277,8 @@
       <w:proofErr w:type="spellEnd"/>
       <w:r>
         <w:rPr>
-          <w:sz w:val="22"/>
+          <w:sz w:val="24"/>
+          <w:szCs w:val="24"/>
           <w:lang w:val="en-US"/>
         </w:rPr>
         <w:t>, curY, curX, curY + 1))</w:t>
@@ -4128,11 +4286,29 @@
     </w:p>
     <w:p>
       <w:pPr>
+        <w:rPr>
+          <w:lang w:val="en-US"/>
+        </w:rPr>
+      </w:pPr>
+    </w:p>
+    <w:p>
+      <w:pPr>
         <w:pStyle w:val="2"/>
-      </w:pPr>
-      <w:bookmarkStart w:id="8" w:name="_Toc38911613"/>
-      <w:r>
-        <w:t>Пользовательский интерфейс</w:t>
+        <w:rPr>
+          <w:lang w:val="en-US"/>
+        </w:rPr>
+      </w:pPr>
+      <w:r>
+        <w:t>Пользовательский</w:t>
+      </w:r>
+      <w:r>
+        <w:rPr>
+          <w:lang w:val="en-US"/>
+        </w:rPr>
+        <w:t xml:space="preserve"> </w:t>
+      </w:r>
+      <w:r>
+        <w:t>интерфейс</w:t>
       </w:r>
       <w:bookmarkEnd w:id="8"/>
     </w:p>
@@ -4793,12 +4969,13 @@
         </w:drawing>
       </w:r>
     </w:p>
+    <w:p/>
     <w:p>
       <w:r>
         <w:drawing>
-          <wp:inline distT="0" distB="0" distL="0" distR="0" wp14:anchorId="51159E46" wp14:editId="6369222B">
-            <wp:extent cx="2965534" cy="3124668"/>
-            <wp:effectExtent l="0" t="0" r="6350" b="0"/>
+          <wp:inline distT="0" distB="0" distL="0" distR="0" wp14:anchorId="51159E46" wp14:editId="27FAAE7B">
+            <wp:extent cx="2626995" cy="3027564"/>
+            <wp:effectExtent l="76200" t="76200" r="135255" b="135255"/>
             <wp:docPr id="50" name="Рисунок 50"/>
             <wp:cNvGraphicFramePr>
               <a:graphicFrameLocks xmlns:a="http://schemas.openxmlformats.org/drawingml/2006/main" noChangeAspect="1"/>
@@ -4810,20 +4987,55 @@
                     <pic:cNvPr id="1" name=""/>
                     <pic:cNvPicPr/>
                   </pic:nvPicPr>
-                  <pic:blipFill>
+                  <pic:blipFill rotWithShape="1">
                     <a:blip r:embed="rId25"/>
-                    <a:stretch>
-                      <a:fillRect/>
-                    </a:stretch>
+                    <a:srcRect r="8574"/>
+                    <a:stretch/>
                   </pic:blipFill>
-                  <pic:spPr>
+                  <pic:spPr bwMode="auto">
                     <a:xfrm>
                       <a:off x="0" y="0"/>
-                      <a:ext cx="2973881" cy="3133463"/>
+                      <a:ext cx="2637780" cy="3039994"/>
                     </a:xfrm>
                     <a:prstGeom prst="rect">
                       <a:avLst/>
                     </a:prstGeom>
+                    <a:ln w="38100" cap="sq" cmpd="sng" algn="ctr">
+                      <a:solidFill>
+                        <a:srgbClr val="000000"/>
+                      </a:solidFill>
+                      <a:prstDash val="solid"/>
+                      <a:miter lim="800000"/>
+                      <a:headEnd type="none" w="med" len="med"/>
+                      <a:tailEnd type="none" w="med" len="med"/>
+                      <a:extLst>
+                        <a:ext uri="{C807C97D-BFC1-408E-A445-0C87EB9F89A2}">
+                          <ask:lineSketchStyleProps xmlns:ask="http://schemas.microsoft.com/office/drawing/2018/sketchyshapes" sd="0">
+                            <a:custGeom>
+                              <a:avLst/>
+                              <a:gdLst/>
+                              <a:ahLst/>
+                              <a:cxnLst/>
+                              <a:rect l="0" t="0" r="0" b="0"/>
+                              <a:pathLst/>
+                            </a:custGeom>
+                            <ask:type/>
+                          </ask:lineSketchStyleProps>
+                        </a:ext>
+                      </a:extLst>
+                    </a:ln>
+                    <a:effectLst>
+                      <a:outerShdw blurRad="50800" dist="38100" dir="2700000" algn="tl" rotWithShape="0">
+                        <a:srgbClr val="000000">
+                          <a:alpha val="43000"/>
+                        </a:srgbClr>
+                      </a:outerShdw>
+                    </a:effectLst>
+                    <a:extLst>
+                      <a:ext uri="{53640926-AAD7-44D8-BBD7-CCE9431645EC}">
+                        <a14:shadowObscured xmlns:a14="http://schemas.microsoft.com/office/drawing/2010/main"/>
+                      </a:ext>
+                    </a:extLst>
                   </pic:spPr>
                 </pic:pic>
               </a:graphicData>
@@ -4839,9 +5051,9 @@
       </w:r>
       <w:r>
         <w:drawing>
-          <wp:inline distT="0" distB="0" distL="0" distR="0" wp14:anchorId="2924D561" wp14:editId="5D9675C2">
+          <wp:inline distT="0" distB="0" distL="0" distR="0" wp14:anchorId="2924D561" wp14:editId="65B6E267">
             <wp:extent cx="2627173" cy="3012471"/>
-            <wp:effectExtent l="0" t="0" r="1905" b="0"/>
+            <wp:effectExtent l="76200" t="76200" r="135255" b="130810"/>
             <wp:docPr id="51" name="Рисунок 51"/>
             <wp:cNvGraphicFramePr>
               <a:graphicFrameLocks xmlns:a="http://schemas.openxmlformats.org/drawingml/2006/main" noChangeAspect="1"/>
@@ -4867,6 +5079,20 @@
                     <a:prstGeom prst="rect">
                       <a:avLst/>
                     </a:prstGeom>
+                    <a:ln w="38100" cap="sq">
+                      <a:solidFill>
+                        <a:srgbClr val="000000"/>
+                      </a:solidFill>
+                      <a:prstDash val="solid"/>
+                      <a:miter lim="800000"/>
+                    </a:ln>
+                    <a:effectLst>
+                      <a:outerShdw blurRad="50800" dist="38100" dir="2700000" algn="tl" rotWithShape="0">
+                        <a:srgbClr val="000000">
+                          <a:alpha val="43000"/>
+                        </a:srgbClr>
+                      </a:outerShdw>
+                    </a:effectLst>
                   </pic:spPr>
                 </pic:pic>
               </a:graphicData>
@@ -4876,12 +5102,17 @@
       </w:r>
     </w:p>
     <w:p>
+      <w:pPr>
+        <w:rPr>
+          <w:noProof/>
+        </w:rPr>
+      </w:pPr>
       <w:r>
         <w:lastRenderedPageBreak/>
         <w:drawing>
-          <wp:inline distT="0" distB="0" distL="0" distR="0" wp14:anchorId="392CC239" wp14:editId="37DF06AB">
+          <wp:inline distT="0" distB="0" distL="0" distR="0" wp14:anchorId="392CC239" wp14:editId="75082713">
             <wp:extent cx="2821902" cy="2939544"/>
-            <wp:effectExtent l="0" t="0" r="0" b="0"/>
+            <wp:effectExtent l="76200" t="76200" r="131445" b="127635"/>
             <wp:docPr id="53" name="Рисунок 53"/>
             <wp:cNvGraphicFramePr>
               <a:graphicFrameLocks xmlns:a="http://schemas.openxmlformats.org/drawingml/2006/main" noChangeAspect="1"/>
@@ -4907,6 +5138,20 @@
                     <a:prstGeom prst="rect">
                       <a:avLst/>
                     </a:prstGeom>
+                    <a:ln w="38100" cap="sq">
+                      <a:solidFill>
+                        <a:srgbClr val="000000"/>
+                      </a:solidFill>
+                      <a:prstDash val="solid"/>
+                      <a:miter lim="800000"/>
+                    </a:ln>
+                    <a:effectLst>
+                      <a:outerShdw blurRad="50800" dist="38100" dir="2700000" algn="tl" rotWithShape="0">
+                        <a:srgbClr val="000000">
+                          <a:alpha val="43000"/>
+                        </a:srgbClr>
+                      </a:outerShdw>
+                    </a:effectLst>
                   </pic:spPr>
                 </pic:pic>
               </a:graphicData>
@@ -4922,9 +5167,9 @@
       </w:r>
       <w:r>
         <w:drawing>
-          <wp:inline distT="0" distB="0" distL="0" distR="0" wp14:anchorId="5CABBBF1" wp14:editId="7CBEC580">
+          <wp:inline distT="0" distB="0" distL="0" distR="0" wp14:anchorId="5CABBBF1" wp14:editId="484093E7">
             <wp:extent cx="2625247" cy="2933934"/>
-            <wp:effectExtent l="0" t="0" r="3810" b="0"/>
+            <wp:effectExtent l="76200" t="76200" r="137160" b="133350"/>
             <wp:docPr id="54" name="Рисунок 54"/>
             <wp:cNvGraphicFramePr>
               <a:graphicFrameLocks xmlns:a="http://schemas.openxmlformats.org/drawingml/2006/main" noChangeAspect="1"/>
@@ -4950,6 +5195,20 @@
                     <a:prstGeom prst="rect">
                       <a:avLst/>
                     </a:prstGeom>
+                    <a:ln w="38100" cap="sq">
+                      <a:solidFill>
+                        <a:srgbClr val="000000"/>
+                      </a:solidFill>
+                      <a:prstDash val="solid"/>
+                      <a:miter lim="800000"/>
+                    </a:ln>
+                    <a:effectLst>
+                      <a:outerShdw blurRad="50800" dist="38100" dir="2700000" algn="tl" rotWithShape="0">
+                        <a:srgbClr val="000000">
+                          <a:alpha val="43000"/>
+                        </a:srgbClr>
+                      </a:outerShdw>
+                    </a:effectLst>
                   </pic:spPr>
                 </pic:pic>
               </a:graphicData>
@@ -4960,6 +5219,110 @@
     </w:p>
     <w:p>
       <w:r>
+        <w:drawing>
+          <wp:inline distT="0" distB="0" distL="0" distR="0" wp14:anchorId="3DD0DB9A" wp14:editId="7EF3B615">
+            <wp:extent cx="2650548" cy="3406471"/>
+            <wp:effectExtent l="76200" t="76200" r="130810" b="137160"/>
+            <wp:docPr id="117" name="Рисунок 117"/>
+            <wp:cNvGraphicFramePr>
+              <a:graphicFrameLocks xmlns:a="http://schemas.openxmlformats.org/drawingml/2006/main" noChangeAspect="1"/>
+            </wp:cNvGraphicFramePr>
+            <a:graphic xmlns:a="http://schemas.openxmlformats.org/drawingml/2006/main">
+              <a:graphicData uri="http://schemas.openxmlformats.org/drawingml/2006/picture">
+                <pic:pic xmlns:pic="http://schemas.openxmlformats.org/drawingml/2006/picture">
+                  <pic:nvPicPr>
+                    <pic:cNvPr id="1" name=""/>
+                    <pic:cNvPicPr/>
+                  </pic:nvPicPr>
+                  <pic:blipFill>
+                    <a:blip r:embed="rId29"/>
+                    <a:stretch>
+                      <a:fillRect/>
+                    </a:stretch>
+                  </pic:blipFill>
+                  <pic:spPr>
+                    <a:xfrm>
+                      <a:off x="0" y="0"/>
+                      <a:ext cx="2671522" cy="3433427"/>
+                    </a:xfrm>
+                    <a:prstGeom prst="rect">
+                      <a:avLst/>
+                    </a:prstGeom>
+                    <a:ln w="38100" cap="sq">
+                      <a:solidFill>
+                        <a:srgbClr val="000000"/>
+                      </a:solidFill>
+                      <a:prstDash val="solid"/>
+                      <a:miter lim="800000"/>
+                    </a:ln>
+                    <a:effectLst>
+                      <a:outerShdw blurRad="50800" dist="38100" dir="2700000" algn="tl" rotWithShape="0">
+                        <a:srgbClr val="000000">
+                          <a:alpha val="43000"/>
+                        </a:srgbClr>
+                      </a:outerShdw>
+                    </a:effectLst>
+                  </pic:spPr>
+                </pic:pic>
+              </a:graphicData>
+            </a:graphic>
+          </wp:inline>
+        </w:drawing>
+      </w:r>
+      <w:r>
+        <w:drawing>
+          <wp:inline distT="0" distB="0" distL="0" distR="0" wp14:anchorId="267447C6" wp14:editId="6C0D09C5">
+            <wp:extent cx="2575038" cy="3366715"/>
+            <wp:effectExtent l="76200" t="76200" r="130175" b="139065"/>
+            <wp:docPr id="118" name="Рисунок 118"/>
+            <wp:cNvGraphicFramePr>
+              <a:graphicFrameLocks xmlns:a="http://schemas.openxmlformats.org/drawingml/2006/main" noChangeAspect="1"/>
+            </wp:cNvGraphicFramePr>
+            <a:graphic xmlns:a="http://schemas.openxmlformats.org/drawingml/2006/main">
+              <a:graphicData uri="http://schemas.openxmlformats.org/drawingml/2006/picture">
+                <pic:pic xmlns:pic="http://schemas.openxmlformats.org/drawingml/2006/picture">
+                  <pic:nvPicPr>
+                    <pic:cNvPr id="1" name=""/>
+                    <pic:cNvPicPr/>
+                  </pic:nvPicPr>
+                  <pic:blipFill>
+                    <a:blip r:embed="rId30"/>
+                    <a:stretch>
+                      <a:fillRect/>
+                    </a:stretch>
+                  </pic:blipFill>
+                  <pic:spPr>
+                    <a:xfrm>
+                      <a:off x="0" y="0"/>
+                      <a:ext cx="2618258" cy="3423223"/>
+                    </a:xfrm>
+                    <a:prstGeom prst="rect">
+                      <a:avLst/>
+                    </a:prstGeom>
+                    <a:ln w="38100" cap="sq">
+                      <a:solidFill>
+                        <a:srgbClr val="000000"/>
+                      </a:solidFill>
+                      <a:prstDash val="solid"/>
+                      <a:miter lim="800000"/>
+                    </a:ln>
+                    <a:effectLst>
+                      <a:outerShdw blurRad="50800" dist="38100" dir="2700000" algn="tl" rotWithShape="0">
+                        <a:srgbClr val="000000">
+                          <a:alpha val="43000"/>
+                        </a:srgbClr>
+                      </a:outerShdw>
+                    </a:effectLst>
+                  </pic:spPr>
+                </pic:pic>
+              </a:graphicData>
+            </a:graphic>
+          </wp:inline>
+        </w:drawing>
+      </w:r>
+    </w:p>
+    <w:p>
+      <w:r>
         <w:t>Ниже предоставлены снимки выполнения с задержкой</w:t>
       </w:r>
     </w:p>
@@ -4969,12 +5332,1057 @@
           <w:noProof/>
         </w:rPr>
       </w:pPr>
-    </w:p>
-    <w:p>
-      <w:pPr>
+      <w:r>
         <w:rPr>
           <w:noProof/>
         </w:rPr>
+        <w:lastRenderedPageBreak/>
+        <w:drawing>
+          <wp:inline distT="0" distB="0" distL="0" distR="0" wp14:anchorId="5FBBA455" wp14:editId="4AF8CF9C">
+            <wp:extent cx="5940425" cy="3770630"/>
+            <wp:effectExtent l="0" t="0" r="3175" b="1270"/>
+            <wp:docPr id="55" name="Рисунок 55"/>
+            <wp:cNvGraphicFramePr>
+              <a:graphicFrameLocks xmlns:a="http://schemas.openxmlformats.org/drawingml/2006/main" noChangeAspect="1"/>
+            </wp:cNvGraphicFramePr>
+            <a:graphic xmlns:a="http://schemas.openxmlformats.org/drawingml/2006/main">
+              <a:graphicData uri="http://schemas.openxmlformats.org/drawingml/2006/picture">
+                <pic:pic xmlns:pic="http://schemas.openxmlformats.org/drawingml/2006/picture">
+                  <pic:nvPicPr>
+                    <pic:cNvPr id="1" name=""/>
+                    <pic:cNvPicPr/>
+                  </pic:nvPicPr>
+                  <pic:blipFill>
+                    <a:blip r:embed="rId31"/>
+                    <a:stretch>
+                      <a:fillRect/>
+                    </a:stretch>
+                  </pic:blipFill>
+                  <pic:spPr>
+                    <a:xfrm>
+                      <a:off x="0" y="0"/>
+                      <a:ext cx="5940425" cy="3770630"/>
+                    </a:xfrm>
+                    <a:prstGeom prst="rect">
+                      <a:avLst/>
+                    </a:prstGeom>
+                  </pic:spPr>
+                </pic:pic>
+              </a:graphicData>
+            </a:graphic>
+          </wp:inline>
+        </w:drawing>
+      </w:r>
+    </w:p>
+    <w:p>
+      <w:pPr>
+        <w:rPr>
+          <w:noProof/>
+        </w:rPr>
+      </w:pPr>
+      <w:r>
+        <w:rPr>
+          <w:noProof/>
+        </w:rPr>
+        <w:drawing>
+          <wp:inline distT="0" distB="0" distL="0" distR="0" wp14:anchorId="5DB87413" wp14:editId="3978DEF9">
+            <wp:extent cx="5940425" cy="3942715"/>
+            <wp:effectExtent l="0" t="0" r="3175" b="635"/>
+            <wp:docPr id="56" name="Рисунок 56"/>
+            <wp:cNvGraphicFramePr>
+              <a:graphicFrameLocks xmlns:a="http://schemas.openxmlformats.org/drawingml/2006/main" noChangeAspect="1"/>
+            </wp:cNvGraphicFramePr>
+            <a:graphic xmlns:a="http://schemas.openxmlformats.org/drawingml/2006/main">
+              <a:graphicData uri="http://schemas.openxmlformats.org/drawingml/2006/picture">
+                <pic:pic xmlns:pic="http://schemas.openxmlformats.org/drawingml/2006/picture">
+                  <pic:nvPicPr>
+                    <pic:cNvPr id="1" name=""/>
+                    <pic:cNvPicPr/>
+                  </pic:nvPicPr>
+                  <pic:blipFill>
+                    <a:blip r:embed="rId32"/>
+                    <a:stretch>
+                      <a:fillRect/>
+                    </a:stretch>
+                  </pic:blipFill>
+                  <pic:spPr>
+                    <a:xfrm>
+                      <a:off x="0" y="0"/>
+                      <a:ext cx="5940425" cy="3942715"/>
+                    </a:xfrm>
+                    <a:prstGeom prst="rect">
+                      <a:avLst/>
+                    </a:prstGeom>
+                  </pic:spPr>
+                </pic:pic>
+              </a:graphicData>
+            </a:graphic>
+          </wp:inline>
+        </w:drawing>
+      </w:r>
+    </w:p>
+    <w:p>
+      <w:pPr>
+        <w:rPr>
+          <w:noProof/>
+        </w:rPr>
+      </w:pPr>
+      <w:r>
+        <w:rPr>
+          <w:noProof/>
+        </w:rPr>
+        <w:lastRenderedPageBreak/>
+        <w:drawing>
+          <wp:inline distT="0" distB="0" distL="0" distR="0" wp14:anchorId="4665F3AF" wp14:editId="2224C0EB">
+            <wp:extent cx="2905885" cy="1793542"/>
+            <wp:effectExtent l="0" t="0" r="8890" b="0"/>
+            <wp:docPr id="57" name="Рисунок 57"/>
+            <wp:cNvGraphicFramePr>
+              <a:graphicFrameLocks xmlns:a="http://schemas.openxmlformats.org/drawingml/2006/main" noChangeAspect="1"/>
+            </wp:cNvGraphicFramePr>
+            <a:graphic xmlns:a="http://schemas.openxmlformats.org/drawingml/2006/main">
+              <a:graphicData uri="http://schemas.openxmlformats.org/drawingml/2006/picture">
+                <pic:pic xmlns:pic="http://schemas.openxmlformats.org/drawingml/2006/picture">
+                  <pic:nvPicPr>
+                    <pic:cNvPr id="1" name=""/>
+                    <pic:cNvPicPr/>
+                  </pic:nvPicPr>
+                  <pic:blipFill>
+                    <a:blip r:embed="rId33"/>
+                    <a:stretch>
+                      <a:fillRect/>
+                    </a:stretch>
+                  </pic:blipFill>
+                  <pic:spPr>
+                    <a:xfrm>
+                      <a:off x="0" y="0"/>
+                      <a:ext cx="2942602" cy="1816204"/>
+                    </a:xfrm>
+                    <a:prstGeom prst="rect">
+                      <a:avLst/>
+                    </a:prstGeom>
+                  </pic:spPr>
+                </pic:pic>
+              </a:graphicData>
+            </a:graphic>
+          </wp:inline>
+        </w:drawing>
+      </w:r>
+      <w:r>
+        <w:rPr>
+          <w:noProof/>
+        </w:rPr>
+        <w:drawing>
+          <wp:inline distT="0" distB="0" distL="0" distR="0" wp14:anchorId="171D879B" wp14:editId="1830A4A1">
+            <wp:extent cx="2975247" cy="1879288"/>
+            <wp:effectExtent l="0" t="0" r="0" b="6985"/>
+            <wp:docPr id="58" name="Рисунок 58"/>
+            <wp:cNvGraphicFramePr>
+              <a:graphicFrameLocks xmlns:a="http://schemas.openxmlformats.org/drawingml/2006/main" noChangeAspect="1"/>
+            </wp:cNvGraphicFramePr>
+            <a:graphic xmlns:a="http://schemas.openxmlformats.org/drawingml/2006/main">
+              <a:graphicData uri="http://schemas.openxmlformats.org/drawingml/2006/picture">
+                <pic:pic xmlns:pic="http://schemas.openxmlformats.org/drawingml/2006/picture">
+                  <pic:nvPicPr>
+                    <pic:cNvPr id="1" name=""/>
+                    <pic:cNvPicPr/>
+                  </pic:nvPicPr>
+                  <pic:blipFill>
+                    <a:blip r:embed="rId34"/>
+                    <a:stretch>
+                      <a:fillRect/>
+                    </a:stretch>
+                  </pic:blipFill>
+                  <pic:spPr>
+                    <a:xfrm>
+                      <a:off x="0" y="0"/>
+                      <a:ext cx="3012837" cy="1903031"/>
+                    </a:xfrm>
+                    <a:prstGeom prst="rect">
+                      <a:avLst/>
+                    </a:prstGeom>
+                  </pic:spPr>
+                </pic:pic>
+              </a:graphicData>
+            </a:graphic>
+          </wp:inline>
+        </w:drawing>
+      </w:r>
+    </w:p>
+    <w:p>
+      <w:pPr>
+        <w:rPr>
+          <w:noProof/>
+        </w:rPr>
+      </w:pPr>
+    </w:p>
+    <w:p>
+      <w:pPr>
+        <w:rPr>
+          <w:noProof/>
+        </w:rPr>
+      </w:pPr>
+      <w:r>
+        <w:rPr>
+          <w:noProof/>
+        </w:rPr>
+        <w:drawing>
+          <wp:inline distT="0" distB="0" distL="0" distR="0" wp14:anchorId="2D53DE84" wp14:editId="0658EF38">
+            <wp:extent cx="2754420" cy="1860816"/>
+            <wp:effectExtent l="0" t="0" r="8255" b="6350"/>
+            <wp:docPr id="59" name="Рисунок 59"/>
+            <wp:cNvGraphicFramePr>
+              <a:graphicFrameLocks xmlns:a="http://schemas.openxmlformats.org/drawingml/2006/main" noChangeAspect="1"/>
+            </wp:cNvGraphicFramePr>
+            <a:graphic xmlns:a="http://schemas.openxmlformats.org/drawingml/2006/main">
+              <a:graphicData uri="http://schemas.openxmlformats.org/drawingml/2006/picture">
+                <pic:pic xmlns:pic="http://schemas.openxmlformats.org/drawingml/2006/picture">
+                  <pic:nvPicPr>
+                    <pic:cNvPr id="1" name=""/>
+                    <pic:cNvPicPr/>
+                  </pic:nvPicPr>
+                  <pic:blipFill>
+                    <a:blip r:embed="rId35"/>
+                    <a:stretch>
+                      <a:fillRect/>
+                    </a:stretch>
+                  </pic:blipFill>
+                  <pic:spPr>
+                    <a:xfrm>
+                      <a:off x="0" y="0"/>
+                      <a:ext cx="2771536" cy="1872379"/>
+                    </a:xfrm>
+                    <a:prstGeom prst="rect">
+                      <a:avLst/>
+                    </a:prstGeom>
+                  </pic:spPr>
+                </pic:pic>
+              </a:graphicData>
+            </a:graphic>
+          </wp:inline>
+        </w:drawing>
+      </w:r>
+      <w:r>
+        <w:rPr>
+          <w:noProof/>
+        </w:rPr>
+        <w:drawing>
+          <wp:inline distT="0" distB="0" distL="0" distR="0" wp14:anchorId="5A0794D5" wp14:editId="6FE58B3D">
+            <wp:extent cx="3089730" cy="1901728"/>
+            <wp:effectExtent l="0" t="0" r="0" b="3810"/>
+            <wp:docPr id="60" name="Рисунок 60"/>
+            <wp:cNvGraphicFramePr>
+              <a:graphicFrameLocks xmlns:a="http://schemas.openxmlformats.org/drawingml/2006/main" noChangeAspect="1"/>
+            </wp:cNvGraphicFramePr>
+            <a:graphic xmlns:a="http://schemas.openxmlformats.org/drawingml/2006/main">
+              <a:graphicData uri="http://schemas.openxmlformats.org/drawingml/2006/picture">
+                <pic:pic xmlns:pic="http://schemas.openxmlformats.org/drawingml/2006/picture">
+                  <pic:nvPicPr>
+                    <pic:cNvPr id="1" name=""/>
+                    <pic:cNvPicPr/>
+                  </pic:nvPicPr>
+                  <pic:blipFill>
+                    <a:blip r:embed="rId36"/>
+                    <a:stretch>
+                      <a:fillRect/>
+                    </a:stretch>
+                  </pic:blipFill>
+                  <pic:spPr>
+                    <a:xfrm>
+                      <a:off x="0" y="0"/>
+                      <a:ext cx="3094935" cy="1904932"/>
+                    </a:xfrm>
+                    <a:prstGeom prst="rect">
+                      <a:avLst/>
+                    </a:prstGeom>
+                  </pic:spPr>
+                </pic:pic>
+              </a:graphicData>
+            </a:graphic>
+          </wp:inline>
+        </w:drawing>
+      </w:r>
+    </w:p>
+    <w:p>
+      <w:pPr>
+        <w:rPr>
+          <w:noProof/>
+        </w:rPr>
+      </w:pPr>
+    </w:p>
+    <w:p>
+      <w:pPr>
+        <w:rPr>
+          <w:noProof/>
+        </w:rPr>
+      </w:pPr>
+      <w:r>
+        <w:rPr>
+          <w:noProof/>
+        </w:rPr>
+        <w:drawing>
+          <wp:inline distT="0" distB="0" distL="0" distR="0" wp14:anchorId="0010F9C1" wp14:editId="3C6AC10E">
+            <wp:extent cx="2945154" cy="1977393"/>
+            <wp:effectExtent l="0" t="0" r="7620" b="3810"/>
+            <wp:docPr id="61" name="Рисунок 61"/>
+            <wp:cNvGraphicFramePr>
+              <a:graphicFrameLocks xmlns:a="http://schemas.openxmlformats.org/drawingml/2006/main" noChangeAspect="1"/>
+            </wp:cNvGraphicFramePr>
+            <a:graphic xmlns:a="http://schemas.openxmlformats.org/drawingml/2006/main">
+              <a:graphicData uri="http://schemas.openxmlformats.org/drawingml/2006/picture">
+                <pic:pic xmlns:pic="http://schemas.openxmlformats.org/drawingml/2006/picture">
+                  <pic:nvPicPr>
+                    <pic:cNvPr id="1" name=""/>
+                    <pic:cNvPicPr/>
+                  </pic:nvPicPr>
+                  <pic:blipFill>
+                    <a:blip r:embed="rId37"/>
+                    <a:stretch>
+                      <a:fillRect/>
+                    </a:stretch>
+                  </pic:blipFill>
+                  <pic:spPr>
+                    <a:xfrm>
+                      <a:off x="0" y="0"/>
+                      <a:ext cx="2993393" cy="2009781"/>
+                    </a:xfrm>
+                    <a:prstGeom prst="rect">
+                      <a:avLst/>
+                    </a:prstGeom>
+                  </pic:spPr>
+                </pic:pic>
+              </a:graphicData>
+            </a:graphic>
+          </wp:inline>
+        </w:drawing>
+      </w:r>
+      <w:r>
+        <w:rPr>
+          <w:noProof/>
+        </w:rPr>
+        <w:drawing>
+          <wp:inline distT="0" distB="0" distL="0" distR="0" wp14:anchorId="045D74EF" wp14:editId="7BCFBB1E">
+            <wp:extent cx="2917105" cy="1746833"/>
+            <wp:effectExtent l="0" t="0" r="0" b="6350"/>
+            <wp:docPr id="62" name="Рисунок 62"/>
+            <wp:cNvGraphicFramePr>
+              <a:graphicFrameLocks xmlns:a="http://schemas.openxmlformats.org/drawingml/2006/main" noChangeAspect="1"/>
+            </wp:cNvGraphicFramePr>
+            <a:graphic xmlns:a="http://schemas.openxmlformats.org/drawingml/2006/main">
+              <a:graphicData uri="http://schemas.openxmlformats.org/drawingml/2006/picture">
+                <pic:pic xmlns:pic="http://schemas.openxmlformats.org/drawingml/2006/picture">
+                  <pic:nvPicPr>
+                    <pic:cNvPr id="1" name=""/>
+                    <pic:cNvPicPr/>
+                  </pic:nvPicPr>
+                  <pic:blipFill>
+                    <a:blip r:embed="rId38"/>
+                    <a:stretch>
+                      <a:fillRect/>
+                    </a:stretch>
+                  </pic:blipFill>
+                  <pic:spPr>
+                    <a:xfrm>
+                      <a:off x="0" y="0"/>
+                      <a:ext cx="2964281" cy="1775083"/>
+                    </a:xfrm>
+                    <a:prstGeom prst="rect">
+                      <a:avLst/>
+                    </a:prstGeom>
+                  </pic:spPr>
+                </pic:pic>
+              </a:graphicData>
+            </a:graphic>
+          </wp:inline>
+        </w:drawing>
+      </w:r>
+    </w:p>
+    <w:p>
+      <w:pPr>
+        <w:rPr>
+          <w:noProof/>
+        </w:rPr>
+      </w:pPr>
+    </w:p>
+    <w:p>
+      <w:pPr>
+        <w:jc w:val="center"/>
+        <w:rPr>
+          <w:noProof/>
+        </w:rPr>
+      </w:pPr>
+      <w:r>
+        <w:rPr>
+          <w:noProof/>
+        </w:rPr>
+        <w:drawing>
+          <wp:inline distT="0" distB="0" distL="0" distR="0" wp14:anchorId="78CD3BB9" wp14:editId="45EDADDE">
+            <wp:extent cx="2449876" cy="1570749"/>
+            <wp:effectExtent l="0" t="0" r="7620" b="0"/>
+            <wp:docPr id="63" name="Рисунок 63"/>
+            <wp:cNvGraphicFramePr>
+              <a:graphicFrameLocks xmlns:a="http://schemas.openxmlformats.org/drawingml/2006/main" noChangeAspect="1"/>
+            </wp:cNvGraphicFramePr>
+            <a:graphic xmlns:a="http://schemas.openxmlformats.org/drawingml/2006/main">
+              <a:graphicData uri="http://schemas.openxmlformats.org/drawingml/2006/picture">
+                <pic:pic xmlns:pic="http://schemas.openxmlformats.org/drawingml/2006/picture">
+                  <pic:nvPicPr>
+                    <pic:cNvPr id="1" name=""/>
+                    <pic:cNvPicPr/>
+                  </pic:nvPicPr>
+                  <pic:blipFill>
+                    <a:blip r:embed="rId39"/>
+                    <a:stretch>
+                      <a:fillRect/>
+                    </a:stretch>
+                  </pic:blipFill>
+                  <pic:spPr>
+                    <a:xfrm>
+                      <a:off x="0" y="0"/>
+                      <a:ext cx="2475062" cy="1586897"/>
+                    </a:xfrm>
+                    <a:prstGeom prst="rect">
+                      <a:avLst/>
+                    </a:prstGeom>
+                  </pic:spPr>
+                </pic:pic>
+              </a:graphicData>
+            </a:graphic>
+          </wp:inline>
+        </w:drawing>
+      </w:r>
+    </w:p>
+    <w:p>
+      <w:pPr>
+        <w:rPr>
+          <w:noProof/>
+        </w:rPr>
+      </w:pPr>
+      <w:r>
+        <w:rPr>
+          <w:noProof/>
+        </w:rPr>
+        <w:lastRenderedPageBreak/>
+        <w:drawing>
+          <wp:inline distT="0" distB="0" distL="0" distR="0" wp14:anchorId="427223C0" wp14:editId="4169579C">
+            <wp:extent cx="5940425" cy="3661410"/>
+            <wp:effectExtent l="0" t="0" r="3175" b="0"/>
+            <wp:docPr id="64" name="Рисунок 64"/>
+            <wp:cNvGraphicFramePr>
+              <a:graphicFrameLocks xmlns:a="http://schemas.openxmlformats.org/drawingml/2006/main" noChangeAspect="1"/>
+            </wp:cNvGraphicFramePr>
+            <a:graphic xmlns:a="http://schemas.openxmlformats.org/drawingml/2006/main">
+              <a:graphicData uri="http://schemas.openxmlformats.org/drawingml/2006/picture">
+                <pic:pic xmlns:pic="http://schemas.openxmlformats.org/drawingml/2006/picture">
+                  <pic:nvPicPr>
+                    <pic:cNvPr id="1" name=""/>
+                    <pic:cNvPicPr/>
+                  </pic:nvPicPr>
+                  <pic:blipFill>
+                    <a:blip r:embed="rId40"/>
+                    <a:stretch>
+                      <a:fillRect/>
+                    </a:stretch>
+                  </pic:blipFill>
+                  <pic:spPr>
+                    <a:xfrm>
+                      <a:off x="0" y="0"/>
+                      <a:ext cx="5940425" cy="3661410"/>
+                    </a:xfrm>
+                    <a:prstGeom prst="rect">
+                      <a:avLst/>
+                    </a:prstGeom>
+                  </pic:spPr>
+                </pic:pic>
+              </a:graphicData>
+            </a:graphic>
+          </wp:inline>
+        </w:drawing>
+      </w:r>
+    </w:p>
+    <w:p>
+      <w:pPr>
+        <w:rPr>
+          <w:noProof/>
+        </w:rPr>
+      </w:pPr>
+      <w:r>
+        <w:rPr>
+          <w:noProof/>
+        </w:rPr>
+        <w:t>И на более сложный вариант:</w:t>
+      </w:r>
+    </w:p>
+    <w:p>
+      <w:pPr>
+        <w:rPr>
+          <w:noProof/>
+        </w:rPr>
+      </w:pPr>
+    </w:p>
+    <w:p>
+      <w:pPr>
+        <w:rPr>
+          <w:noProof/>
+        </w:rPr>
+      </w:pPr>
+    </w:p>
+    <w:p>
+      <w:pPr>
+        <w:rPr>
+          <w:noProof/>
+        </w:rPr>
+      </w:pPr>
+    </w:p>
+    <w:p>
+      <w:pPr>
+        <w:rPr>
+          <w:noProof/>
+          <w:lang w:val="en-US"/>
+        </w:rPr>
+      </w:pPr>
+      <w:r>
+        <w:rPr>
+          <w:noProof/>
+          <w:lang w:val="en-US"/>
+        </w:rPr>
+        <w:lastRenderedPageBreak/>
+        <w:drawing>
+          <wp:inline distT="0" distB="0" distL="0" distR="0" wp14:anchorId="5182B448" wp14:editId="1E4B054D">
+            <wp:extent cx="5125165" cy="3772426"/>
+            <wp:effectExtent l="0" t="0" r="0" b="0"/>
+            <wp:docPr id="104" name="Рисунок 104"/>
+            <wp:cNvGraphicFramePr>
+              <a:graphicFrameLocks xmlns:a="http://schemas.openxmlformats.org/drawingml/2006/main" noChangeAspect="1"/>
+            </wp:cNvGraphicFramePr>
+            <a:graphic xmlns:a="http://schemas.openxmlformats.org/drawingml/2006/main">
+              <a:graphicData uri="http://schemas.openxmlformats.org/drawingml/2006/picture">
+                <pic:pic xmlns:pic="http://schemas.openxmlformats.org/drawingml/2006/picture">
+                  <pic:nvPicPr>
+                    <pic:cNvPr id="1" name=""/>
+                    <pic:cNvPicPr/>
+                  </pic:nvPicPr>
+                  <pic:blipFill>
+                    <a:blip r:embed="rId41"/>
+                    <a:stretch>
+                      <a:fillRect/>
+                    </a:stretch>
+                  </pic:blipFill>
+                  <pic:spPr>
+                    <a:xfrm>
+                      <a:off x="0" y="0"/>
+                      <a:ext cx="5125165" cy="3772426"/>
+                    </a:xfrm>
+                    <a:prstGeom prst="rect">
+                      <a:avLst/>
+                    </a:prstGeom>
+                  </pic:spPr>
+                </pic:pic>
+              </a:graphicData>
+            </a:graphic>
+          </wp:inline>
+        </w:drawing>
+      </w:r>
+      <w:r>
+        <w:rPr>
+          <w:noProof/>
+          <w:lang w:val="en-US"/>
+        </w:rPr>
+        <w:drawing>
+          <wp:inline distT="0" distB="0" distL="0" distR="0" wp14:anchorId="1C3F5B5F" wp14:editId="45A117A4">
+            <wp:extent cx="5382376" cy="4020111"/>
+            <wp:effectExtent l="0" t="0" r="8890" b="0"/>
+            <wp:docPr id="105" name="Рисунок 105"/>
+            <wp:cNvGraphicFramePr>
+              <a:graphicFrameLocks xmlns:a="http://schemas.openxmlformats.org/drawingml/2006/main" noChangeAspect="1"/>
+            </wp:cNvGraphicFramePr>
+            <a:graphic xmlns:a="http://schemas.openxmlformats.org/drawingml/2006/main">
+              <a:graphicData uri="http://schemas.openxmlformats.org/drawingml/2006/picture">
+                <pic:pic xmlns:pic="http://schemas.openxmlformats.org/drawingml/2006/picture">
+                  <pic:nvPicPr>
+                    <pic:cNvPr id="1" name=""/>
+                    <pic:cNvPicPr/>
+                  </pic:nvPicPr>
+                  <pic:blipFill>
+                    <a:blip r:embed="rId42"/>
+                    <a:stretch>
+                      <a:fillRect/>
+                    </a:stretch>
+                  </pic:blipFill>
+                  <pic:spPr>
+                    <a:xfrm>
+                      <a:off x="0" y="0"/>
+                      <a:ext cx="5382376" cy="4020111"/>
+                    </a:xfrm>
+                    <a:prstGeom prst="rect">
+                      <a:avLst/>
+                    </a:prstGeom>
+                  </pic:spPr>
+                </pic:pic>
+              </a:graphicData>
+            </a:graphic>
+          </wp:inline>
+        </w:drawing>
+      </w:r>
+      <w:r>
+        <w:rPr>
+          <w:noProof/>
+          <w:lang w:val="en-US"/>
+        </w:rPr>
+        <w:lastRenderedPageBreak/>
+        <w:drawing>
+          <wp:inline distT="0" distB="0" distL="0" distR="0" wp14:anchorId="6239D69F" wp14:editId="73F1A59C">
+            <wp:extent cx="2737591" cy="2103934"/>
+            <wp:effectExtent l="0" t="0" r="5715" b="0"/>
+            <wp:docPr id="106" name="Рисунок 106"/>
+            <wp:cNvGraphicFramePr>
+              <a:graphicFrameLocks xmlns:a="http://schemas.openxmlformats.org/drawingml/2006/main" noChangeAspect="1"/>
+            </wp:cNvGraphicFramePr>
+            <a:graphic xmlns:a="http://schemas.openxmlformats.org/drawingml/2006/main">
+              <a:graphicData uri="http://schemas.openxmlformats.org/drawingml/2006/picture">
+                <pic:pic xmlns:pic="http://schemas.openxmlformats.org/drawingml/2006/picture">
+                  <pic:nvPicPr>
+                    <pic:cNvPr id="1" name=""/>
+                    <pic:cNvPicPr/>
+                  </pic:nvPicPr>
+                  <pic:blipFill>
+                    <a:blip r:embed="rId43"/>
+                    <a:stretch>
+                      <a:fillRect/>
+                    </a:stretch>
+                  </pic:blipFill>
+                  <pic:spPr>
+                    <a:xfrm>
+                      <a:off x="0" y="0"/>
+                      <a:ext cx="2776703" cy="2133993"/>
+                    </a:xfrm>
+                    <a:prstGeom prst="rect">
+                      <a:avLst/>
+                    </a:prstGeom>
+                  </pic:spPr>
+                </pic:pic>
+              </a:graphicData>
+            </a:graphic>
+          </wp:inline>
+        </w:drawing>
+      </w:r>
+      <w:r>
+        <w:rPr>
+          <w:noProof/>
+          <w:lang w:val="en-US"/>
+        </w:rPr>
+        <w:drawing>
+          <wp:inline distT="0" distB="0" distL="0" distR="0" wp14:anchorId="555AE920" wp14:editId="26ECA20E">
+            <wp:extent cx="2570282" cy="2148560"/>
+            <wp:effectExtent l="0" t="0" r="1905" b="4445"/>
+            <wp:docPr id="107" name="Рисунок 107"/>
+            <wp:cNvGraphicFramePr>
+              <a:graphicFrameLocks xmlns:a="http://schemas.openxmlformats.org/drawingml/2006/main" noChangeAspect="1"/>
+            </wp:cNvGraphicFramePr>
+            <a:graphic xmlns:a="http://schemas.openxmlformats.org/drawingml/2006/main">
+              <a:graphicData uri="http://schemas.openxmlformats.org/drawingml/2006/picture">
+                <pic:pic xmlns:pic="http://schemas.openxmlformats.org/drawingml/2006/picture">
+                  <pic:nvPicPr>
+                    <pic:cNvPr id="1" name=""/>
+                    <pic:cNvPicPr/>
+                  </pic:nvPicPr>
+                  <pic:blipFill>
+                    <a:blip r:embed="rId44"/>
+                    <a:stretch>
+                      <a:fillRect/>
+                    </a:stretch>
+                  </pic:blipFill>
+                  <pic:spPr>
+                    <a:xfrm>
+                      <a:off x="0" y="0"/>
+                      <a:ext cx="2586043" cy="2161735"/>
+                    </a:xfrm>
+                    <a:prstGeom prst="rect">
+                      <a:avLst/>
+                    </a:prstGeom>
+                  </pic:spPr>
+                </pic:pic>
+              </a:graphicData>
+            </a:graphic>
+          </wp:inline>
+        </w:drawing>
+      </w:r>
+      <w:r>
+        <w:rPr>
+          <w:noProof/>
+          <w:lang w:val="en-US"/>
+        </w:rPr>
+        <w:drawing>
+          <wp:inline distT="0" distB="0" distL="0" distR="0" wp14:anchorId="335F9A3F" wp14:editId="556E31E9">
+            <wp:extent cx="2687102" cy="2145884"/>
+            <wp:effectExtent l="0" t="0" r="0" b="6985"/>
+            <wp:docPr id="108" name="Рисунок 108"/>
+            <wp:cNvGraphicFramePr>
+              <a:graphicFrameLocks xmlns:a="http://schemas.openxmlformats.org/drawingml/2006/main" noChangeAspect="1"/>
+            </wp:cNvGraphicFramePr>
+            <a:graphic xmlns:a="http://schemas.openxmlformats.org/drawingml/2006/main">
+              <a:graphicData uri="http://schemas.openxmlformats.org/drawingml/2006/picture">
+                <pic:pic xmlns:pic="http://schemas.openxmlformats.org/drawingml/2006/picture">
+                  <pic:nvPicPr>
+                    <pic:cNvPr id="1" name=""/>
+                    <pic:cNvPicPr/>
+                  </pic:nvPicPr>
+                  <pic:blipFill>
+                    <a:blip r:embed="rId45"/>
+                    <a:stretch>
+                      <a:fillRect/>
+                    </a:stretch>
+                  </pic:blipFill>
+                  <pic:spPr>
+                    <a:xfrm>
+                      <a:off x="0" y="0"/>
+                      <a:ext cx="2709149" cy="2163491"/>
+                    </a:xfrm>
+                    <a:prstGeom prst="rect">
+                      <a:avLst/>
+                    </a:prstGeom>
+                  </pic:spPr>
+                </pic:pic>
+              </a:graphicData>
+            </a:graphic>
+          </wp:inline>
+        </w:drawing>
+      </w:r>
+      <w:r>
+        <w:rPr>
+          <w:noProof/>
+          <w:lang w:val="en-US"/>
+        </w:rPr>
+        <w:drawing>
+          <wp:inline distT="0" distB="0" distL="0" distR="0" wp14:anchorId="172ADDF0" wp14:editId="7ECACF0E">
+            <wp:extent cx="2783823" cy="2120510"/>
+            <wp:effectExtent l="0" t="0" r="0" b="0"/>
+            <wp:docPr id="109" name="Рисунок 109"/>
+            <wp:cNvGraphicFramePr>
+              <a:graphicFrameLocks xmlns:a="http://schemas.openxmlformats.org/drawingml/2006/main" noChangeAspect="1"/>
+            </wp:cNvGraphicFramePr>
+            <a:graphic xmlns:a="http://schemas.openxmlformats.org/drawingml/2006/main">
+              <a:graphicData uri="http://schemas.openxmlformats.org/drawingml/2006/picture">
+                <pic:pic xmlns:pic="http://schemas.openxmlformats.org/drawingml/2006/picture">
+                  <pic:nvPicPr>
+                    <pic:cNvPr id="1" name=""/>
+                    <pic:cNvPicPr/>
+                  </pic:nvPicPr>
+                  <pic:blipFill>
+                    <a:blip r:embed="rId46"/>
+                    <a:stretch>
+                      <a:fillRect/>
+                    </a:stretch>
+                  </pic:blipFill>
+                  <pic:spPr>
+                    <a:xfrm>
+                      <a:off x="0" y="0"/>
+                      <a:ext cx="2806422" cy="2137724"/>
+                    </a:xfrm>
+                    <a:prstGeom prst="rect">
+                      <a:avLst/>
+                    </a:prstGeom>
+                  </pic:spPr>
+                </pic:pic>
+              </a:graphicData>
+            </a:graphic>
+          </wp:inline>
+        </w:drawing>
+      </w:r>
+      <w:r>
+        <w:rPr>
+          <w:noProof/>
+          <w:lang w:val="en-US"/>
+        </w:rPr>
+        <w:drawing>
+          <wp:inline distT="0" distB="0" distL="0" distR="0" wp14:anchorId="43BB07C2" wp14:editId="7B14B3AD">
+            <wp:extent cx="2642224" cy="1889468"/>
+            <wp:effectExtent l="0" t="0" r="6350" b="0"/>
+            <wp:docPr id="110" name="Рисунок 110"/>
+            <wp:cNvGraphicFramePr>
+              <a:graphicFrameLocks xmlns:a="http://schemas.openxmlformats.org/drawingml/2006/main" noChangeAspect="1"/>
+            </wp:cNvGraphicFramePr>
+            <a:graphic xmlns:a="http://schemas.openxmlformats.org/drawingml/2006/main">
+              <a:graphicData uri="http://schemas.openxmlformats.org/drawingml/2006/picture">
+                <pic:pic xmlns:pic="http://schemas.openxmlformats.org/drawingml/2006/picture">
+                  <pic:nvPicPr>
+                    <pic:cNvPr id="1" name=""/>
+                    <pic:cNvPicPr/>
+                  </pic:nvPicPr>
+                  <pic:blipFill>
+                    <a:blip r:embed="rId47"/>
+                    <a:stretch>
+                      <a:fillRect/>
+                    </a:stretch>
+                  </pic:blipFill>
+                  <pic:spPr>
+                    <a:xfrm>
+                      <a:off x="0" y="0"/>
+                      <a:ext cx="2700077" cy="1930839"/>
+                    </a:xfrm>
+                    <a:prstGeom prst="rect">
+                      <a:avLst/>
+                    </a:prstGeom>
+                  </pic:spPr>
+                </pic:pic>
+              </a:graphicData>
+            </a:graphic>
+          </wp:inline>
+        </w:drawing>
+      </w:r>
+      <w:r>
+        <w:rPr>
+          <w:noProof/>
+          <w:lang w:val="en-US"/>
+        </w:rPr>
+        <w:drawing>
+          <wp:inline distT="0" distB="0" distL="0" distR="0" wp14:anchorId="649170FF" wp14:editId="2720B504">
+            <wp:extent cx="2754420" cy="2011484"/>
+            <wp:effectExtent l="0" t="0" r="8255" b="8255"/>
+            <wp:docPr id="111" name="Рисунок 111"/>
+            <wp:cNvGraphicFramePr>
+              <a:graphicFrameLocks xmlns:a="http://schemas.openxmlformats.org/drawingml/2006/main" noChangeAspect="1"/>
+            </wp:cNvGraphicFramePr>
+            <a:graphic xmlns:a="http://schemas.openxmlformats.org/drawingml/2006/main">
+              <a:graphicData uri="http://schemas.openxmlformats.org/drawingml/2006/picture">
+                <pic:pic xmlns:pic="http://schemas.openxmlformats.org/drawingml/2006/picture">
+                  <pic:nvPicPr>
+                    <pic:cNvPr id="1" name=""/>
+                    <pic:cNvPicPr/>
+                  </pic:nvPicPr>
+                  <pic:blipFill>
+                    <a:blip r:embed="rId48"/>
+                    <a:stretch>
+                      <a:fillRect/>
+                    </a:stretch>
+                  </pic:blipFill>
+                  <pic:spPr>
+                    <a:xfrm>
+                      <a:off x="0" y="0"/>
+                      <a:ext cx="2761989" cy="2017011"/>
+                    </a:xfrm>
+                    <a:prstGeom prst="rect">
+                      <a:avLst/>
+                    </a:prstGeom>
+                  </pic:spPr>
+                </pic:pic>
+              </a:graphicData>
+            </a:graphic>
+          </wp:inline>
+        </w:drawing>
+      </w:r>
+      <w:r>
+        <w:rPr>
+          <w:noProof/>
+          <w:lang w:val="en-US"/>
+        </w:rPr>
+        <w:lastRenderedPageBreak/>
+        <w:drawing>
+          <wp:inline distT="0" distB="0" distL="0" distR="0" wp14:anchorId="5A515132" wp14:editId="185170C0">
+            <wp:extent cx="2447534" cy="1761483"/>
+            <wp:effectExtent l="0" t="0" r="0" b="0"/>
+            <wp:docPr id="112" name="Рисунок 112"/>
+            <wp:cNvGraphicFramePr>
+              <a:graphicFrameLocks xmlns:a="http://schemas.openxmlformats.org/drawingml/2006/main" noChangeAspect="1"/>
+            </wp:cNvGraphicFramePr>
+            <a:graphic xmlns:a="http://schemas.openxmlformats.org/drawingml/2006/main">
+              <a:graphicData uri="http://schemas.openxmlformats.org/drawingml/2006/picture">
+                <pic:pic xmlns:pic="http://schemas.openxmlformats.org/drawingml/2006/picture">
+                  <pic:nvPicPr>
+                    <pic:cNvPr id="1" name=""/>
+                    <pic:cNvPicPr/>
+                  </pic:nvPicPr>
+                  <pic:blipFill>
+                    <a:blip r:embed="rId49"/>
+                    <a:stretch>
+                      <a:fillRect/>
+                    </a:stretch>
+                  </pic:blipFill>
+                  <pic:spPr>
+                    <a:xfrm>
+                      <a:off x="0" y="0"/>
+                      <a:ext cx="2458808" cy="1769597"/>
+                    </a:xfrm>
+                    <a:prstGeom prst="rect">
+                      <a:avLst/>
+                    </a:prstGeom>
+                  </pic:spPr>
+                </pic:pic>
+              </a:graphicData>
+            </a:graphic>
+          </wp:inline>
+        </w:drawing>
+      </w:r>
+      <w:r>
+        <w:rPr>
+          <w:noProof/>
+          <w:lang w:val="en-US"/>
+        </w:rPr>
+        <w:drawing>
+          <wp:inline distT="0" distB="0" distL="0" distR="0" wp14:anchorId="27E9FEC7" wp14:editId="65C5B068">
+            <wp:extent cx="2485149" cy="1827176"/>
+            <wp:effectExtent l="0" t="0" r="0" b="1905"/>
+            <wp:docPr id="113" name="Рисунок 113"/>
+            <wp:cNvGraphicFramePr>
+              <a:graphicFrameLocks xmlns:a="http://schemas.openxmlformats.org/drawingml/2006/main" noChangeAspect="1"/>
+            </wp:cNvGraphicFramePr>
+            <a:graphic xmlns:a="http://schemas.openxmlformats.org/drawingml/2006/main">
+              <a:graphicData uri="http://schemas.openxmlformats.org/drawingml/2006/picture">
+                <pic:pic xmlns:pic="http://schemas.openxmlformats.org/drawingml/2006/picture">
+                  <pic:nvPicPr>
+                    <pic:cNvPr id="1" name=""/>
+                    <pic:cNvPicPr/>
+                  </pic:nvPicPr>
+                  <pic:blipFill>
+                    <a:blip r:embed="rId50"/>
+                    <a:stretch>
+                      <a:fillRect/>
+                    </a:stretch>
+                  </pic:blipFill>
+                  <pic:spPr>
+                    <a:xfrm>
+                      <a:off x="0" y="0"/>
+                      <a:ext cx="2500214" cy="1838253"/>
+                    </a:xfrm>
+                    <a:prstGeom prst="rect">
+                      <a:avLst/>
+                    </a:prstGeom>
+                  </pic:spPr>
+                </pic:pic>
+              </a:graphicData>
+            </a:graphic>
+          </wp:inline>
+        </w:drawing>
+      </w:r>
+      <w:r>
+        <w:rPr>
+          <w:noProof/>
+          <w:lang w:val="en-US"/>
+        </w:rPr>
+        <w:drawing>
+          <wp:inline distT="0" distB="0" distL="0" distR="0" wp14:anchorId="1C413398" wp14:editId="0C651F85">
+            <wp:extent cx="4820323" cy="3581900"/>
+            <wp:effectExtent l="0" t="0" r="0" b="0"/>
+            <wp:docPr id="114" name="Рисунок 114"/>
+            <wp:cNvGraphicFramePr>
+              <a:graphicFrameLocks xmlns:a="http://schemas.openxmlformats.org/drawingml/2006/main" noChangeAspect="1"/>
+            </wp:cNvGraphicFramePr>
+            <a:graphic xmlns:a="http://schemas.openxmlformats.org/drawingml/2006/main">
+              <a:graphicData uri="http://schemas.openxmlformats.org/drawingml/2006/picture">
+                <pic:pic xmlns:pic="http://schemas.openxmlformats.org/drawingml/2006/picture">
+                  <pic:nvPicPr>
+                    <pic:cNvPr id="1" name=""/>
+                    <pic:cNvPicPr/>
+                  </pic:nvPicPr>
+                  <pic:blipFill>
+                    <a:blip r:embed="rId51"/>
+                    <a:stretch>
+                      <a:fillRect/>
+                    </a:stretch>
+                  </pic:blipFill>
+                  <pic:spPr>
+                    <a:xfrm>
+                      <a:off x="0" y="0"/>
+                      <a:ext cx="4820323" cy="3581900"/>
+                    </a:xfrm>
+                    <a:prstGeom prst="rect">
+                      <a:avLst/>
+                    </a:prstGeom>
+                  </pic:spPr>
+                </pic:pic>
+              </a:graphicData>
+            </a:graphic>
+          </wp:inline>
+        </w:drawing>
+      </w:r>
+    </w:p>
+    <w:p>
+      <w:pPr>
+        <w:rPr>
+          <w:noProof/>
+          <w:lang w:val="en-US"/>
+        </w:rPr>
+      </w:pPr>
+    </w:p>
+    <w:p>
+      <w:pPr>
+        <w:rPr>
+          <w:noProof/>
+        </w:rPr>
+      </w:pPr>
+      <w:r>
+        <w:rPr>
+          <w:noProof/>
+        </w:rPr>
+        <w:t xml:space="preserve"> </w:t>
+      </w:r>
+    </w:p>
+    <w:p>
+      <w:pPr>
+        <w:rPr>
+          <w:noProof/>
+        </w:rPr>
+      </w:pPr>
+    </w:p>
+    <w:p>
+      <w:pPr>
+        <w:rPr>
+          <w:noProof/>
+        </w:rPr>
+      </w:pPr>
+      <w:r>
+        <w:rPr>
+          <w:noProof/>
+        </w:rPr>
+        <w:t xml:space="preserve">  </w:t>
+      </w:r>
+    </w:p>
+    <w:p>
+      <w:pPr>
+        <w:rPr>
+          <w:noProof/>
+        </w:rPr>
+      </w:pPr>
+    </w:p>
+    <w:p>
+      <w:pPr>
+        <w:rPr>
+          <w:noProof/>
+        </w:rPr>
+      </w:pPr>
+    </w:p>
+    <w:p>
+      <w:pPr>
+        <w:rPr>
+          <w:noProof/>
+        </w:rPr>
+      </w:pPr>
+      <w:r>
+        <w:rPr>
+          <w:noProof/>
+        </w:rPr>
+        <w:t xml:space="preserve"> </w:t>
+      </w:r>
+    </w:p>
+    <w:p>
+      <w:pPr>
+        <w:rPr>
+          <w:noProof/>
+        </w:rPr>
+      </w:pPr>
+    </w:p>
+    <w:p>
+      <w:pPr>
+        <w:rPr>
+          <w:noProof/>
+        </w:rPr>
+      </w:pPr>
+    </w:p>
+    <w:p>
+      <w:pPr>
+        <w:rPr>
+          <w:noProof/>
+        </w:rPr>
       </w:pPr>
     </w:p>
     <w:p/>
@@ -4984,13 +6392,258 @@
       </w:pPr>
       <w:bookmarkStart w:id="10" w:name="_Toc38911615"/>
       <w:r>
+        <w:lastRenderedPageBreak/>
         <w:t>Исследование временных характеристик</w:t>
       </w:r>
       <w:bookmarkEnd w:id="10"/>
     </w:p>
-    <w:p/>
+    <w:p>
+      <w:r>
+        <w:drawing>
+          <wp:inline distT="0" distB="0" distL="0" distR="0" wp14:anchorId="5CC1EF1A" wp14:editId="2B4F8E16">
+            <wp:extent cx="5940425" cy="3507740"/>
+            <wp:effectExtent l="0" t="0" r="3175" b="0"/>
+            <wp:docPr id="119" name="Рисунок 119"/>
+            <wp:cNvGraphicFramePr>
+              <a:graphicFrameLocks xmlns:a="http://schemas.openxmlformats.org/drawingml/2006/main" noChangeAspect="1"/>
+            </wp:cNvGraphicFramePr>
+            <a:graphic xmlns:a="http://schemas.openxmlformats.org/drawingml/2006/main">
+              <a:graphicData uri="http://schemas.openxmlformats.org/drawingml/2006/picture">
+                <pic:pic xmlns:pic="http://schemas.openxmlformats.org/drawingml/2006/picture">
+                  <pic:nvPicPr>
+                    <pic:cNvPr id="1" name=""/>
+                    <pic:cNvPicPr/>
+                  </pic:nvPicPr>
+                  <pic:blipFill>
+                    <a:blip r:embed="rId52"/>
+                    <a:stretch>
+                      <a:fillRect/>
+                    </a:stretch>
+                  </pic:blipFill>
+                  <pic:spPr>
+                    <a:xfrm>
+                      <a:off x="0" y="0"/>
+                      <a:ext cx="5940425" cy="3507740"/>
+                    </a:xfrm>
+                    <a:prstGeom prst="rect">
+                      <a:avLst/>
+                    </a:prstGeom>
+                  </pic:spPr>
+                </pic:pic>
+              </a:graphicData>
+            </a:graphic>
+          </wp:inline>
+        </w:drawing>
+      </w:r>
+    </w:p>
+    <w:p>
+      <w:r>
+        <w:drawing>
+          <wp:inline distT="0" distB="0" distL="0" distR="0" wp14:anchorId="79382113" wp14:editId="7099FAD1">
+            <wp:extent cx="5940425" cy="2308225"/>
+            <wp:effectExtent l="0" t="0" r="3175" b="0"/>
+            <wp:docPr id="124" name="Рисунок 124"/>
+            <wp:cNvGraphicFramePr>
+              <a:graphicFrameLocks xmlns:a="http://schemas.openxmlformats.org/drawingml/2006/main" noChangeAspect="1"/>
+            </wp:cNvGraphicFramePr>
+            <a:graphic xmlns:a="http://schemas.openxmlformats.org/drawingml/2006/main">
+              <a:graphicData uri="http://schemas.openxmlformats.org/drawingml/2006/picture">
+                <pic:pic xmlns:pic="http://schemas.openxmlformats.org/drawingml/2006/picture">
+                  <pic:nvPicPr>
+                    <pic:cNvPr id="1" name=""/>
+                    <pic:cNvPicPr/>
+                  </pic:nvPicPr>
+                  <pic:blipFill>
+                    <a:blip r:embed="rId53"/>
+                    <a:stretch>
+                      <a:fillRect/>
+                    </a:stretch>
+                  </pic:blipFill>
+                  <pic:spPr>
+                    <a:xfrm>
+                      <a:off x="0" y="0"/>
+                      <a:ext cx="5940425" cy="2308225"/>
+                    </a:xfrm>
+                    <a:prstGeom prst="rect">
+                      <a:avLst/>
+                    </a:prstGeom>
+                  </pic:spPr>
+                </pic:pic>
+              </a:graphicData>
+            </a:graphic>
+          </wp:inline>
+        </w:drawing>
+      </w:r>
+    </w:p>
+    <w:p>
+      <w:r>
+        <w:lastRenderedPageBreak/>
+        <w:drawing>
+          <wp:inline distT="0" distB="0" distL="0" distR="0" wp14:anchorId="7AB25D46" wp14:editId="113AEADC">
+            <wp:extent cx="5940425" cy="3990975"/>
+            <wp:effectExtent l="0" t="0" r="3175" b="9525"/>
+            <wp:docPr id="120" name="Рисунок 120"/>
+            <wp:cNvGraphicFramePr>
+              <a:graphicFrameLocks xmlns:a="http://schemas.openxmlformats.org/drawingml/2006/main" noChangeAspect="1"/>
+            </wp:cNvGraphicFramePr>
+            <a:graphic xmlns:a="http://schemas.openxmlformats.org/drawingml/2006/main">
+              <a:graphicData uri="http://schemas.openxmlformats.org/drawingml/2006/picture">
+                <pic:pic xmlns:pic="http://schemas.openxmlformats.org/drawingml/2006/picture">
+                  <pic:nvPicPr>
+                    <pic:cNvPr id="1" name=""/>
+                    <pic:cNvPicPr/>
+                  </pic:nvPicPr>
+                  <pic:blipFill>
+                    <a:blip r:embed="rId54"/>
+                    <a:stretch>
+                      <a:fillRect/>
+                    </a:stretch>
+                  </pic:blipFill>
+                  <pic:spPr>
+                    <a:xfrm>
+                      <a:off x="0" y="0"/>
+                      <a:ext cx="5940425" cy="3990975"/>
+                    </a:xfrm>
+                    <a:prstGeom prst="rect">
+                      <a:avLst/>
+                    </a:prstGeom>
+                  </pic:spPr>
+                </pic:pic>
+              </a:graphicData>
+            </a:graphic>
+          </wp:inline>
+        </w:drawing>
+      </w:r>
+    </w:p>
+    <w:p>
+      <w:r>
+        <w:drawing>
+          <wp:inline distT="0" distB="0" distL="0" distR="0" wp14:anchorId="2C5CD29C" wp14:editId="540A07F6">
+            <wp:extent cx="5940425" cy="2334260"/>
+            <wp:effectExtent l="0" t="0" r="3175" b="8890"/>
+            <wp:docPr id="121" name="Рисунок 121"/>
+            <wp:cNvGraphicFramePr>
+              <a:graphicFrameLocks xmlns:a="http://schemas.openxmlformats.org/drawingml/2006/main" noChangeAspect="1"/>
+            </wp:cNvGraphicFramePr>
+            <a:graphic xmlns:a="http://schemas.openxmlformats.org/drawingml/2006/main">
+              <a:graphicData uri="http://schemas.openxmlformats.org/drawingml/2006/picture">
+                <pic:pic xmlns:pic="http://schemas.openxmlformats.org/drawingml/2006/picture">
+                  <pic:nvPicPr>
+                    <pic:cNvPr id="1" name=""/>
+                    <pic:cNvPicPr/>
+                  </pic:nvPicPr>
+                  <pic:blipFill>
+                    <a:blip r:embed="rId55"/>
+                    <a:stretch>
+                      <a:fillRect/>
+                    </a:stretch>
+                  </pic:blipFill>
+                  <pic:spPr>
+                    <a:xfrm>
+                      <a:off x="0" y="0"/>
+                      <a:ext cx="5940425" cy="2334260"/>
+                    </a:xfrm>
+                    <a:prstGeom prst="rect">
+                      <a:avLst/>
+                    </a:prstGeom>
+                  </pic:spPr>
+                </pic:pic>
+              </a:graphicData>
+            </a:graphic>
+          </wp:inline>
+        </w:drawing>
+      </w:r>
+    </w:p>
+    <w:p>
+      <w:r>
+        <w:lastRenderedPageBreak/>
+        <w:drawing>
+          <wp:inline distT="0" distB="0" distL="0" distR="0" wp14:anchorId="0F0CC800" wp14:editId="565B3BA8">
+            <wp:extent cx="5940425" cy="5681980"/>
+            <wp:effectExtent l="0" t="0" r="3175" b="0"/>
+            <wp:docPr id="122" name="Рисунок 122"/>
+            <wp:cNvGraphicFramePr>
+              <a:graphicFrameLocks xmlns:a="http://schemas.openxmlformats.org/drawingml/2006/main" noChangeAspect="1"/>
+            </wp:cNvGraphicFramePr>
+            <a:graphic xmlns:a="http://schemas.openxmlformats.org/drawingml/2006/main">
+              <a:graphicData uri="http://schemas.openxmlformats.org/drawingml/2006/picture">
+                <pic:pic xmlns:pic="http://schemas.openxmlformats.org/drawingml/2006/picture">
+                  <pic:nvPicPr>
+                    <pic:cNvPr id="1" name=""/>
+                    <pic:cNvPicPr/>
+                  </pic:nvPicPr>
+                  <pic:blipFill>
+                    <a:blip r:embed="rId56"/>
+                    <a:stretch>
+                      <a:fillRect/>
+                    </a:stretch>
+                  </pic:blipFill>
+                  <pic:spPr>
+                    <a:xfrm>
+                      <a:off x="0" y="0"/>
+                      <a:ext cx="5940425" cy="5681980"/>
+                    </a:xfrm>
+                    <a:prstGeom prst="rect">
+                      <a:avLst/>
+                    </a:prstGeom>
+                  </pic:spPr>
+                </pic:pic>
+              </a:graphicData>
+            </a:graphic>
+          </wp:inline>
+        </w:drawing>
+      </w:r>
+    </w:p>
+    <w:p>
+      <w:r>
+        <w:lastRenderedPageBreak/>
+        <w:drawing>
+          <wp:inline distT="0" distB="0" distL="0" distR="0" wp14:anchorId="23E80508" wp14:editId="09734F9E">
+            <wp:extent cx="5940425" cy="3846830"/>
+            <wp:effectExtent l="0" t="0" r="3175" b="1270"/>
+            <wp:docPr id="123" name="Рисунок 123"/>
+            <wp:cNvGraphicFramePr>
+              <a:graphicFrameLocks xmlns:a="http://schemas.openxmlformats.org/drawingml/2006/main" noChangeAspect="1"/>
+            </wp:cNvGraphicFramePr>
+            <a:graphic xmlns:a="http://schemas.openxmlformats.org/drawingml/2006/main">
+              <a:graphicData uri="http://schemas.openxmlformats.org/drawingml/2006/picture">
+                <pic:pic xmlns:pic="http://schemas.openxmlformats.org/drawingml/2006/picture">
+                  <pic:nvPicPr>
+                    <pic:cNvPr id="1" name=""/>
+                    <pic:cNvPicPr/>
+                  </pic:nvPicPr>
+                  <pic:blipFill>
+                    <a:blip r:embed="rId57"/>
+                    <a:stretch>
+                      <a:fillRect/>
+                    </a:stretch>
+                  </pic:blipFill>
+                  <pic:spPr>
+                    <a:xfrm>
+                      <a:off x="0" y="0"/>
+                      <a:ext cx="5940425" cy="3846830"/>
+                    </a:xfrm>
+                    <a:prstGeom prst="rect">
+                      <a:avLst/>
+                    </a:prstGeom>
+                  </pic:spPr>
+                </pic:pic>
+              </a:graphicData>
+            </a:graphic>
+          </wp:inline>
+        </w:drawing>
+      </w:r>
+    </w:p>
+    <w:p>
+      <w:r>
+        <w:t xml:space="preserve">Как видно из предоставленных выше снимков, </w:t>
+      </w:r>
+      <w:r>
+        <w:t>чем больше размер обрабатываемой плоскости, тем дольше длится работа алгоритма. При этом стоит отметить, что при повышении количества рёбер, разница не так заметна, чем при увеличении размера обрабатываемой плоскости.</w:t>
+      </w:r>
+    </w:p>
     <w:sectPr>
-      <w:footerReference w:type="default" r:id="rId29"/>
+      <w:footerReference w:type="default" r:id="rId58"/>
       <w:pgSz w:w="11906" w:h="16838"/>
       <w:pgMar w:top="1134" w:right="850" w:bottom="1134" w:left="1701" w:header="708" w:footer="708" w:gutter="0"/>
       <w:cols w:space="708"/>
@@ -6717,7 +8370,7 @@
 </file>
 
 <file path=customXml/itemProps1.xml><?xml version="1.0" encoding="utf-8"?>
-<ds:datastoreItem xmlns:ds="http://schemas.openxmlformats.org/officeDocument/2006/customXml" ds:itemID="{B029C945-79CC-4B79-902B-F04462883503}">
+<ds:datastoreItem xmlns:ds="http://schemas.openxmlformats.org/officeDocument/2006/customXml" ds:itemID="{BDB59FB7-6DD0-4C72-9808-65846E4E00E4}">
   <ds:schemaRefs>
     <ds:schemaRef ds:uri="http://schemas.openxmlformats.org/officeDocument/2006/bibliography"/>
   </ds:schemaRefs>

</xml_diff>

<commit_message>
FIX: a small fix in one word
</commit_message>
<xml_diff>
--- a/lab_05/Якуба 5.docx
+++ b/lab_05/Якуба 5.docx
@@ -1021,7 +1021,7 @@
           <w:r>
             <w:fldChar w:fldCharType="separate"/>
           </w:r>
-          <w:hyperlink w:anchor="_Toc38924886" w:history="1">
+          <w:hyperlink w:anchor="_Toc38969430" w:history="1">
             <w:r>
               <w:rPr>
                 <w:rStyle w:val="a5"/>
@@ -1048,7 +1048,7 @@
                 <w:noProof/>
                 <w:webHidden/>
               </w:rPr>
-              <w:instrText xml:space="preserve"> PAGEREF _Toc38924886 \h </w:instrText>
+              <w:instrText xml:space="preserve"> PAGEREF _Toc38969430 \h </w:instrText>
             </w:r>
             <w:r>
               <w:rPr>
@@ -1092,7 +1092,7 @@
               <w:lang w:eastAsia="ru-RU"/>
             </w:rPr>
           </w:pPr>
-          <w:hyperlink w:anchor="_Toc38924887" w:history="1">
+          <w:hyperlink w:anchor="_Toc38969431" w:history="1">
             <w:r>
               <w:rPr>
                 <w:rStyle w:val="a5"/>
@@ -1119,7 +1119,7 @@
                 <w:noProof/>
                 <w:webHidden/>
               </w:rPr>
-              <w:instrText xml:space="preserve"> PAGEREF _Toc38924887 \h </w:instrText>
+              <w:instrText xml:space="preserve"> PAGEREF _Toc38969431 \h </w:instrText>
             </w:r>
             <w:r>
               <w:rPr>
@@ -1163,7 +1163,7 @@
               <w:lang w:eastAsia="ru-RU"/>
             </w:rPr>
           </w:pPr>
-          <w:hyperlink w:anchor="_Toc38924888" w:history="1">
+          <w:hyperlink w:anchor="_Toc38969432" w:history="1">
             <w:r>
               <w:rPr>
                 <w:rStyle w:val="a5"/>
@@ -1190,7 +1190,7 @@
                 <w:noProof/>
                 <w:webHidden/>
               </w:rPr>
-              <w:instrText xml:space="preserve"> PAGEREF _Toc38924888 \h </w:instrText>
+              <w:instrText xml:space="preserve"> PAGEREF _Toc38969432 \h </w:instrText>
             </w:r>
             <w:r>
               <w:rPr>
@@ -1234,7 +1234,7 @@
               <w:lang w:eastAsia="ru-RU"/>
             </w:rPr>
           </w:pPr>
-          <w:hyperlink w:anchor="_Toc38924889" w:history="1">
+          <w:hyperlink w:anchor="_Toc38969433" w:history="1">
             <w:r>
               <w:rPr>
                 <w:rStyle w:val="a5"/>
@@ -1261,7 +1261,7 @@
                 <w:noProof/>
                 <w:webHidden/>
               </w:rPr>
-              <w:instrText xml:space="preserve"> PAGEREF _Toc38924889 \h </w:instrText>
+              <w:instrText xml:space="preserve"> PAGEREF _Toc38969433 \h </w:instrText>
             </w:r>
             <w:r>
               <w:rPr>
@@ -1305,7 +1305,7 @@
               <w:lang w:eastAsia="ru-RU"/>
             </w:rPr>
           </w:pPr>
-          <w:hyperlink w:anchor="_Toc38924890" w:history="1">
+          <w:hyperlink w:anchor="_Toc38969434" w:history="1">
             <w:r>
               <w:rPr>
                 <w:rStyle w:val="a5"/>
@@ -1332,7 +1332,7 @@
                 <w:noProof/>
                 <w:webHidden/>
               </w:rPr>
-              <w:instrText xml:space="preserve"> PAGEREF _Toc38924890 \h </w:instrText>
+              <w:instrText xml:space="preserve"> PAGEREF _Toc38969434 \h </w:instrText>
             </w:r>
             <w:r>
               <w:rPr>
@@ -1376,7 +1376,7 @@
               <w:lang w:eastAsia="ru-RU"/>
             </w:rPr>
           </w:pPr>
-          <w:hyperlink w:anchor="_Toc38924891" w:history="1">
+          <w:hyperlink w:anchor="_Toc38969435" w:history="1">
             <w:r>
               <w:rPr>
                 <w:rStyle w:val="a5"/>
@@ -1403,7 +1403,7 @@
                 <w:noProof/>
                 <w:webHidden/>
               </w:rPr>
-              <w:instrText xml:space="preserve"> PAGEREF _Toc38924891 \h </w:instrText>
+              <w:instrText xml:space="preserve"> PAGEREF _Toc38969435 \h </w:instrText>
             </w:r>
             <w:r>
               <w:rPr>
@@ -1447,7 +1447,7 @@
               <w:lang w:eastAsia="ru-RU"/>
             </w:rPr>
           </w:pPr>
-          <w:hyperlink w:anchor="_Toc38924892" w:history="1">
+          <w:hyperlink w:anchor="_Toc38969436" w:history="1">
             <w:r>
               <w:rPr>
                 <w:rStyle w:val="a5"/>
@@ -1474,7 +1474,7 @@
                 <w:noProof/>
                 <w:webHidden/>
               </w:rPr>
-              <w:instrText xml:space="preserve"> PAGEREF _Toc38924892 \h </w:instrText>
+              <w:instrText xml:space="preserve"> PAGEREF _Toc38969436 \h </w:instrText>
             </w:r>
             <w:r>
               <w:rPr>
@@ -1518,7 +1518,7 @@
               <w:lang w:eastAsia="ru-RU"/>
             </w:rPr>
           </w:pPr>
-          <w:hyperlink w:anchor="_Toc38924893" w:history="1">
+          <w:hyperlink w:anchor="_Toc38969437" w:history="1">
             <w:r>
               <w:rPr>
                 <w:rStyle w:val="a5"/>
@@ -1553,7 +1553,7 @@
                 <w:noProof/>
                 <w:webHidden/>
               </w:rPr>
-              <w:instrText xml:space="preserve"> PAGEREF _Toc38924893 \h </w:instrText>
+              <w:instrText xml:space="preserve"> PAGEREF _Toc38969437 \h </w:instrText>
             </w:r>
             <w:r>
               <w:rPr>
@@ -1597,7 +1597,7 @@
               <w:lang w:eastAsia="ru-RU"/>
             </w:rPr>
           </w:pPr>
-          <w:hyperlink w:anchor="_Toc38924894" w:history="1">
+          <w:hyperlink w:anchor="_Toc38969438" w:history="1">
             <w:r>
               <w:rPr>
                 <w:rStyle w:val="a5"/>
@@ -1639,7 +1639,7 @@
                 <w:noProof/>
                 <w:webHidden/>
               </w:rPr>
-              <w:instrText xml:space="preserve"> PAGEREF _Toc38924894 \h </w:instrText>
+              <w:instrText xml:space="preserve"> PAGEREF _Toc38969438 \h </w:instrText>
             </w:r>
             <w:r>
               <w:rPr>
@@ -1683,7 +1683,7 @@
               <w:lang w:eastAsia="ru-RU"/>
             </w:rPr>
           </w:pPr>
-          <w:hyperlink w:anchor="_Toc38924895" w:history="1">
+          <w:hyperlink w:anchor="_Toc38969439" w:history="1">
             <w:r>
               <w:rPr>
                 <w:rStyle w:val="a5"/>
@@ -1710,7 +1710,7 @@
                 <w:noProof/>
                 <w:webHidden/>
               </w:rPr>
-              <w:instrText xml:space="preserve"> PAGEREF _Toc38924895 \h </w:instrText>
+              <w:instrText xml:space="preserve"> PAGEREF _Toc38969439 \h </w:instrText>
             </w:r>
             <w:r>
               <w:rPr>
@@ -1754,7 +1754,7 @@
               <w:lang w:eastAsia="ru-RU"/>
             </w:rPr>
           </w:pPr>
-          <w:hyperlink w:anchor="_Toc38924896" w:history="1">
+          <w:hyperlink w:anchor="_Toc38969440" w:history="1">
             <w:r>
               <w:rPr>
                 <w:rStyle w:val="a5"/>
@@ -1781,7 +1781,7 @@
                 <w:noProof/>
                 <w:webHidden/>
               </w:rPr>
-              <w:instrText xml:space="preserve"> PAGEREF _Toc38924896 \h </w:instrText>
+              <w:instrText xml:space="preserve"> PAGEREF _Toc38969440 \h </w:instrText>
             </w:r>
             <w:r>
               <w:rPr>
@@ -1856,7 +1856,7 @@
       <w:pPr>
         <w:pStyle w:val="1"/>
       </w:pPr>
-      <w:bookmarkStart w:id="0" w:name="_Toc38924886"/>
+      <w:bookmarkStart w:id="0" w:name="_Toc38969430"/>
       <w:r>
         <w:lastRenderedPageBreak/>
         <w:t>Цель работы</w:t>
@@ -1892,7 +1892,7 @@
       <w:pPr>
         <w:pStyle w:val="1"/>
       </w:pPr>
-      <w:bookmarkStart w:id="1" w:name="_Toc38924887"/>
+      <w:bookmarkStart w:id="1" w:name="_Toc38969431"/>
       <w:r>
         <w:t>Техническое задание</w:t>
       </w:r>
@@ -1951,7 +1951,7 @@
       <w:pPr>
         <w:pStyle w:val="1"/>
       </w:pPr>
-      <w:bookmarkStart w:id="2" w:name="_Toc38924888"/>
+      <w:bookmarkStart w:id="2" w:name="_Toc38969432"/>
       <w:r>
         <w:t>Теоретическая часть</w:t>
       </w:r>
@@ -2030,7 +2030,7 @@
       <w:pPr>
         <w:pStyle w:val="2"/>
       </w:pPr>
-      <w:bookmarkStart w:id="3" w:name="_Toc38924889"/>
+      <w:bookmarkStart w:id="3" w:name="_Toc38969433"/>
       <w:r>
         <w:t>Алгоритм со списком рёбер и флагом</w:t>
       </w:r>
@@ -2053,7 +2053,7 @@
       <w:pPr>
         <w:pStyle w:val="3"/>
       </w:pPr>
-      <w:bookmarkStart w:id="4" w:name="_Toc38924890"/>
+      <w:bookmarkStart w:id="4" w:name="_Toc38969434"/>
       <w:r>
         <w:lastRenderedPageBreak/>
         <w:t>Обрисовка контура</w:t>
@@ -2154,7 +2154,6 @@
           <w:bCs/>
           <w:sz w:val="24"/>
           <w:szCs w:val="24"/>
-          <w:lang w:val="en-US"/>
         </w:rPr>
       </w:pPr>
       <w:r>
@@ -2262,7 +2261,7 @@
       <w:pPr>
         <w:pStyle w:val="3"/>
       </w:pPr>
-      <w:bookmarkStart w:id="5" w:name="_Toc38924891"/>
+      <w:bookmarkStart w:id="5" w:name="_Toc38969435"/>
       <w:r>
         <w:t>Заполнение</w:t>
       </w:r>
@@ -2270,7 +2269,7 @@
     </w:p>
     <w:p>
       <w:r>
-        <w:t>Алгоритм строится на прохождении каждой сканирующей строки с закраской текущего пикселя цветом, который первоначально является цветом фона. При встрече на сканирующей строке метки, цвет меняется на цвет фигуры, если цвет совпадал цветом фона, иначе – на цвет фона, и только после данной проверки, текущий пиксел закрашивается</w:t>
+        <w:t>Алгоритм строится на прохождении каждой сканирующей строки с закраской текущего пикселя цветом, который первоначально является цветом фона. При встрече на сканирующей строке метки, цвет меняется на цвет фигуры, если цвет совпал цветом фона, иначе – на цвет фона, и только после данной проверки текущий пиксел закрашивается</w:t>
       </w:r>
       <w:r>
         <w:t xml:space="preserve"> текущим цветом</w:t>
@@ -2375,6 +2374,7 @@
         </w:rPr>
         <w:t xml:space="preserve"> от </w:t>
       </w:r>
+      <w:proofErr w:type="spellStart"/>
       <w:r>
         <w:rPr>
           <w:rFonts w:cs="Times New Roman"/>
@@ -2402,6 +2402,7 @@
         </w:rPr>
         <w:t>min</w:t>
       </w:r>
+      <w:proofErr w:type="spellEnd"/>
       <w:r>
         <w:rPr>
           <w:rFonts w:cs="Times New Roman"/>
@@ -2419,6 +2420,7 @@
         </w:rPr>
         <w:t xml:space="preserve">до </w:t>
       </w:r>
+      <w:proofErr w:type="spellStart"/>
       <w:r>
         <w:rPr>
           <w:rFonts w:cs="Times New Roman"/>
@@ -2446,6 +2448,7 @@
         </w:rPr>
         <w:t>max</w:t>
       </w:r>
+      <w:proofErr w:type="spellEnd"/>
       <w:r>
         <w:rPr>
           <w:rFonts w:cs="Times New Roman"/>
@@ -2460,7 +2463,15 @@
           <w:sz w:val="24"/>
           <w:szCs w:val="24"/>
         </w:rPr>
-        <w:t>делать:</w:t>
+        <w:t>выполнить следующие действия</w:t>
+      </w:r>
+      <w:r>
+        <w:rPr>
+          <w:rFonts w:cs="Times New Roman"/>
+          <w:sz w:val="24"/>
+          <w:szCs w:val="24"/>
+        </w:rPr>
+        <w:t>:</w:t>
       </w:r>
     </w:p>
     <w:p>
@@ -2551,6 +2562,7 @@
         </w:rPr>
         <w:t xml:space="preserve">от </w:t>
       </w:r>
+      <w:proofErr w:type="spellStart"/>
       <w:r>
         <w:rPr>
           <w:rFonts w:cs="Times New Roman"/>
@@ -2578,6 +2590,7 @@
         </w:rPr>
         <w:t>min</w:t>
       </w:r>
+      <w:proofErr w:type="spellEnd"/>
       <w:r>
         <w:rPr>
           <w:rFonts w:cs="Times New Roman"/>
@@ -2586,6 +2599,7 @@
         </w:rPr>
         <w:t xml:space="preserve"> до </w:t>
       </w:r>
+      <w:proofErr w:type="spellStart"/>
       <w:r>
         <w:rPr>
           <w:rFonts w:cs="Times New Roman"/>
@@ -2613,13 +2627,30 @@
         </w:rPr>
         <w:t>max</w:t>
       </w:r>
+      <w:proofErr w:type="spellEnd"/>
       <w:r>
         <w:rPr>
           <w:rFonts w:cs="Times New Roman"/>
           <w:sz w:val="24"/>
           <w:szCs w:val="24"/>
         </w:rPr>
-        <w:t xml:space="preserve"> делать:</w:t>
+        <w:t xml:space="preserve"> </w:t>
+      </w:r>
+      <w:r>
+        <w:rPr>
+          <w:rFonts w:cs="Times New Roman"/>
+          <w:sz w:val="24"/>
+          <w:szCs w:val="24"/>
+        </w:rPr>
+        <w:t>выполнить следующие действия</w:t>
+      </w:r>
+      <w:r>
+        <w:rPr>
+          <w:rFonts w:cs="Times New Roman"/>
+          <w:sz w:val="24"/>
+          <w:szCs w:val="24"/>
+        </w:rPr>
+        <w:t>:</w:t>
       </w:r>
     </w:p>
     <w:p>
@@ -2982,7 +3013,7 @@
       <w:pPr>
         <w:pStyle w:val="1"/>
       </w:pPr>
-      <w:bookmarkStart w:id="6" w:name="_Toc38924892"/>
+      <w:bookmarkStart w:id="6" w:name="_Toc38969436"/>
       <w:r>
         <w:lastRenderedPageBreak/>
         <w:t>Практическая часть</w:t>
@@ -2993,7 +3024,7 @@
       <w:pPr>
         <w:pStyle w:val="2"/>
       </w:pPr>
-      <w:bookmarkStart w:id="7" w:name="_Toc38924893"/>
+      <w:bookmarkStart w:id="7" w:name="_Toc38969437"/>
       <w:r>
         <w:t>Программная реализация алгоритма</w:t>
       </w:r>
@@ -3043,13 +3074,22 @@
         </w:rPr>
         <w:t>(</w:t>
       </w:r>
+      <w:proofErr w:type="spellStart"/>
       <w:proofErr w:type="gramEnd"/>
       <w:r>
         <w:rPr>
           <w:sz w:val="22"/>
           <w:lang w:val="en-US"/>
         </w:rPr>
-        <w:t>img, edge):</w:t>
+        <w:t>img</w:t>
+      </w:r>
+      <w:proofErr w:type="spellEnd"/>
+      <w:r>
+        <w:rPr>
+          <w:sz w:val="22"/>
+          <w:lang w:val="en-US"/>
+        </w:rPr>
+        <w:t>, edge):</w:t>
       </w:r>
     </w:p>
     <w:p>
@@ -3337,8 +3377,33 @@
           <w:sz w:val="22"/>
           <w:lang w:val="en-US"/>
         </w:rPr>
-        <w:t>(int(curX) + 1, curY</w:t>
-      </w:r>
+        <w:t>(int(</w:t>
+      </w:r>
+      <w:proofErr w:type="spellStart"/>
+      <w:r>
+        <w:rPr>
+          <w:sz w:val="22"/>
+          <w:lang w:val="en-US"/>
+        </w:rPr>
+        <w:t>curX</w:t>
+      </w:r>
+      <w:proofErr w:type="spellEnd"/>
+      <w:r>
+        <w:rPr>
+          <w:sz w:val="22"/>
+          <w:lang w:val="en-US"/>
+        </w:rPr>
+        <w:t xml:space="preserve">) + 1, </w:t>
+      </w:r>
+      <w:proofErr w:type="spellStart"/>
+      <w:r>
+        <w:rPr>
+          <w:sz w:val="22"/>
+          <w:lang w:val="en-US"/>
+        </w:rPr>
+        <w:t>curY</w:t>
+      </w:r>
+      <w:proofErr w:type="spellEnd"/>
       <w:proofErr w:type="gramStart"/>
       <w:r>
         <w:rPr>
@@ -3403,7 +3468,23 @@
           <w:sz w:val="22"/>
           <w:lang w:val="en-US"/>
         </w:rPr>
-        <w:t>, (int(curX) + 1, curY))</w:t>
+        <w:t>, (int(</w:t>
+      </w:r>
+      <w:proofErr w:type="spellStart"/>
+      <w:r>
+        <w:rPr>
+          <w:sz w:val="22"/>
+          <w:lang w:val="en-US"/>
+        </w:rPr>
+        <w:t>curX</w:t>
+      </w:r>
+      <w:proofErr w:type="spellEnd"/>
+      <w:r>
+        <w:rPr>
+          <w:sz w:val="22"/>
+          <w:lang w:val="en-US"/>
+        </w:rPr>
+        <w:t>) + 1, curY))</w:t>
       </w:r>
     </w:p>
     <w:p>
@@ -3469,7 +3550,39 @@
           <w:sz w:val="22"/>
           <w:lang w:val="en-US"/>
         </w:rPr>
-        <w:t>, (int(curX), curY))</w:t>
+        <w:t>, (int(</w:t>
+      </w:r>
+      <w:proofErr w:type="spellStart"/>
+      <w:r>
+        <w:rPr>
+          <w:sz w:val="22"/>
+          <w:lang w:val="en-US"/>
+        </w:rPr>
+        <w:t>curX</w:t>
+      </w:r>
+      <w:proofErr w:type="spellEnd"/>
+      <w:r>
+        <w:rPr>
+          <w:sz w:val="22"/>
+          <w:lang w:val="en-US"/>
+        </w:rPr>
+        <w:t xml:space="preserve">), </w:t>
+      </w:r>
+      <w:proofErr w:type="spellStart"/>
+      <w:r>
+        <w:rPr>
+          <w:sz w:val="22"/>
+          <w:lang w:val="en-US"/>
+        </w:rPr>
+        <w:t>curY</w:t>
+      </w:r>
+      <w:proofErr w:type="spellEnd"/>
+      <w:r>
+        <w:rPr>
+          <w:sz w:val="22"/>
+          <w:lang w:val="en-US"/>
+        </w:rPr>
+        <w:t>))</w:t>
       </w:r>
     </w:p>
     <w:p>
@@ -3485,7 +3598,7 @@
           <w:sz w:val="22"/>
           <w:lang w:val="en-US"/>
         </w:rPr>
-        <w:t xml:space="preserve">        curX += </w:t>
+        <w:t xml:space="preserve">        </w:t>
       </w:r>
       <w:proofErr w:type="spellStart"/>
       <w:r>
@@ -3493,6 +3606,22 @@
           <w:sz w:val="22"/>
           <w:lang w:val="en-US"/>
         </w:rPr>
+        <w:t>curX</w:t>
+      </w:r>
+      <w:proofErr w:type="spellEnd"/>
+      <w:r>
+        <w:rPr>
+          <w:sz w:val="22"/>
+          <w:lang w:val="en-US"/>
+        </w:rPr>
+        <w:t xml:space="preserve"> += </w:t>
+      </w:r>
+      <w:proofErr w:type="spellStart"/>
+      <w:r>
+        <w:rPr>
+          <w:sz w:val="22"/>
+          <w:lang w:val="en-US"/>
+        </w:rPr>
         <w:t>stepX</w:t>
       </w:r>
       <w:proofErr w:type="spellEnd"/>
@@ -3583,7 +3712,23 @@
           <w:sz w:val="22"/>
           <w:lang w:val="en-US"/>
         </w:rPr>
-        <w:t>(edgesArray)):</w:t>
+        <w:t>(</w:t>
+      </w:r>
+      <w:proofErr w:type="spellStart"/>
+      <w:r>
+        <w:rPr>
+          <w:sz w:val="22"/>
+          <w:lang w:val="en-US"/>
+        </w:rPr>
+        <w:t>edgesArray</w:t>
+      </w:r>
+      <w:proofErr w:type="spellEnd"/>
+      <w:r>
+        <w:rPr>
+          <w:sz w:val="22"/>
+          <w:lang w:val="en-US"/>
+        </w:rPr>
+        <w:t>)):</w:t>
       </w:r>
     </w:p>
     <w:p>
@@ -3631,7 +3776,23 @@
           <w:sz w:val="22"/>
           <w:lang w:val="en-US"/>
         </w:rPr>
-        <w:t>(edgesArray[figure]) - 1</w:t>
+        <w:t>(</w:t>
+      </w:r>
+      <w:proofErr w:type="spellStart"/>
+      <w:r>
+        <w:rPr>
+          <w:sz w:val="22"/>
+          <w:lang w:val="en-US"/>
+        </w:rPr>
+        <w:t>edgesArray</w:t>
+      </w:r>
+      <w:proofErr w:type="spellEnd"/>
+      <w:r>
+        <w:rPr>
+          <w:sz w:val="22"/>
+          <w:lang w:val="en-US"/>
+        </w:rPr>
+        <w:t>[figure]) - 1</w:t>
       </w:r>
     </w:p>
     <w:p>
@@ -3714,13 +3875,38 @@
         </w:rPr>
         <w:t>(</w:t>
       </w:r>
+      <w:proofErr w:type="spellStart"/>
       <w:proofErr w:type="gramEnd"/>
       <w:r>
         <w:rPr>
           <w:sz w:val="22"/>
           <w:lang w:val="en-US"/>
         </w:rPr>
-        <w:t>img, edgesArray[figure][</w:t>
+        <w:t>img</w:t>
+      </w:r>
+      <w:proofErr w:type="spellEnd"/>
+      <w:r>
+        <w:rPr>
+          <w:sz w:val="22"/>
+          <w:lang w:val="en-US"/>
+        </w:rPr>
+        <w:t xml:space="preserve">, </w:t>
+      </w:r>
+      <w:proofErr w:type="spellStart"/>
+      <w:r>
+        <w:rPr>
+          <w:sz w:val="22"/>
+          <w:lang w:val="en-US"/>
+        </w:rPr>
+        <w:t>edgesArray</w:t>
+      </w:r>
+      <w:proofErr w:type="spellEnd"/>
+      <w:r>
+        <w:rPr>
+          <w:sz w:val="22"/>
+          <w:lang w:val="en-US"/>
+        </w:rPr>
+        <w:t>[figure][</w:t>
       </w:r>
       <w:proofErr w:type="spellStart"/>
       <w:r>
@@ -3771,13 +3957,38 @@
         </w:rPr>
         <w:t>(</w:t>
       </w:r>
+      <w:proofErr w:type="spellStart"/>
       <w:proofErr w:type="gramEnd"/>
       <w:r>
         <w:rPr>
           <w:sz w:val="22"/>
           <w:lang w:val="en-US"/>
         </w:rPr>
-        <w:t>img, edgesArray[figure][</w:t>
+        <w:t>img</w:t>
+      </w:r>
+      <w:proofErr w:type="spellEnd"/>
+      <w:r>
+        <w:rPr>
+          <w:sz w:val="22"/>
+          <w:lang w:val="en-US"/>
+        </w:rPr>
+        <w:t xml:space="preserve">, </w:t>
+      </w:r>
+      <w:proofErr w:type="spellStart"/>
+      <w:r>
+        <w:rPr>
+          <w:sz w:val="22"/>
+          <w:lang w:val="en-US"/>
+        </w:rPr>
+        <w:t>edgesArray</w:t>
+      </w:r>
+      <w:proofErr w:type="spellEnd"/>
+      <w:r>
+        <w:rPr>
+          <w:sz w:val="22"/>
+          <w:lang w:val="en-US"/>
+        </w:rPr>
+        <w:t>[figure][</w:t>
       </w:r>
       <w:proofErr w:type="spellStart"/>
       <w:r>
@@ -4045,13 +4256,54 @@
         </w:rPr>
         <w:t>(</w:t>
       </w:r>
+      <w:proofErr w:type="spellStart"/>
       <w:proofErr w:type="gramEnd"/>
       <w:r>
         <w:rPr>
           <w:sz w:val="22"/>
           <w:lang w:val="en-US"/>
         </w:rPr>
-        <w:t>curX, curY) == noteColorCheck:</w:t>
+        <w:t>curX</w:t>
+      </w:r>
+      <w:proofErr w:type="spellEnd"/>
+      <w:r>
+        <w:rPr>
+          <w:sz w:val="22"/>
+          <w:lang w:val="en-US"/>
+        </w:rPr>
+        <w:t xml:space="preserve">, </w:t>
+      </w:r>
+      <w:proofErr w:type="spellStart"/>
+      <w:r>
+        <w:rPr>
+          <w:sz w:val="22"/>
+          <w:lang w:val="en-US"/>
+        </w:rPr>
+        <w:t>curY</w:t>
+      </w:r>
+      <w:proofErr w:type="spellEnd"/>
+      <w:r>
+        <w:rPr>
+          <w:sz w:val="22"/>
+          <w:lang w:val="en-US"/>
+        </w:rPr>
+        <w:t xml:space="preserve">) == </w:t>
+      </w:r>
+      <w:proofErr w:type="spellStart"/>
+      <w:r>
+        <w:rPr>
+          <w:sz w:val="22"/>
+          <w:lang w:val="en-US"/>
+        </w:rPr>
+        <w:t>noteColorCheck</w:t>
+      </w:r>
+      <w:proofErr w:type="spellEnd"/>
+      <w:r>
+        <w:rPr>
+          <w:sz w:val="22"/>
+          <w:lang w:val="en-US"/>
+        </w:rPr>
+        <w:t>:</w:t>
       </w:r>
     </w:p>
     <w:p>
@@ -4086,13 +4338,22 @@
         </w:rPr>
         <w:t>(</w:t>
       </w:r>
+      <w:proofErr w:type="spellStart"/>
       <w:proofErr w:type="gramEnd"/>
       <w:r>
         <w:rPr>
           <w:sz w:val="22"/>
           <w:lang w:val="en-US"/>
         </w:rPr>
-        <w:t>curColor, (</w:t>
+        <w:t>curColor</w:t>
+      </w:r>
+      <w:proofErr w:type="spellEnd"/>
+      <w:r>
+        <w:rPr>
+          <w:sz w:val="22"/>
+          <w:lang w:val="en-US"/>
+        </w:rPr>
+        <w:t>, (</w:t>
       </w:r>
       <w:proofErr w:type="spellStart"/>
       <w:r>
@@ -4108,7 +4369,39 @@
           <w:sz w:val="22"/>
           <w:lang w:val="en-US"/>
         </w:rPr>
-        <w:t>, curY, curX, curY + 1))</w:t>
+        <w:t xml:space="preserve">, </w:t>
+      </w:r>
+      <w:proofErr w:type="spellStart"/>
+      <w:r>
+        <w:rPr>
+          <w:sz w:val="22"/>
+          <w:lang w:val="en-US"/>
+        </w:rPr>
+        <w:t>curY</w:t>
+      </w:r>
+      <w:proofErr w:type="spellEnd"/>
+      <w:r>
+        <w:rPr>
+          <w:sz w:val="22"/>
+          <w:lang w:val="en-US"/>
+        </w:rPr>
+        <w:t xml:space="preserve">, </w:t>
+      </w:r>
+      <w:proofErr w:type="spellStart"/>
+      <w:r>
+        <w:rPr>
+          <w:sz w:val="22"/>
+          <w:lang w:val="en-US"/>
+        </w:rPr>
+        <w:t>curX</w:t>
+      </w:r>
+      <w:proofErr w:type="spellEnd"/>
+      <w:r>
+        <w:rPr>
+          <w:sz w:val="22"/>
+          <w:lang w:val="en-US"/>
+        </w:rPr>
+        <w:t>, curY + 1))</w:t>
       </w:r>
     </w:p>
     <w:p>
@@ -4156,8 +4449,17 @@
           <w:sz w:val="22"/>
           <w:lang w:val="en-US"/>
         </w:rPr>
-        <w:t xml:space="preserve"> = curX</w:t>
-      </w:r>
+        <w:t xml:space="preserve"> = </w:t>
+      </w:r>
+      <w:proofErr w:type="spellStart"/>
+      <w:r>
+        <w:rPr>
+          <w:sz w:val="22"/>
+          <w:lang w:val="en-US"/>
+        </w:rPr>
+        <w:t>curX</w:t>
+      </w:r>
+      <w:proofErr w:type="spellEnd"/>
     </w:p>
     <w:p>
       <w:pPr>
@@ -4192,13 +4494,22 @@
         </w:rPr>
         <w:t>(</w:t>
       </w:r>
+      <w:proofErr w:type="spellStart"/>
       <w:proofErr w:type="gramEnd"/>
       <w:r>
         <w:rPr>
           <w:sz w:val="22"/>
           <w:lang w:val="en-US"/>
         </w:rPr>
-        <w:t>curColor, (</w:t>
+        <w:t>curColor</w:t>
+      </w:r>
+      <w:proofErr w:type="spellEnd"/>
+      <w:r>
+        <w:rPr>
+          <w:sz w:val="22"/>
+          <w:lang w:val="en-US"/>
+        </w:rPr>
+        <w:t>, (</w:t>
       </w:r>
       <w:proofErr w:type="spellStart"/>
       <w:r>
@@ -4214,7 +4525,39 @@
           <w:sz w:val="22"/>
           <w:lang w:val="en-US"/>
         </w:rPr>
-        <w:t>, curY, curX, curY + 1))</w:t>
+        <w:t xml:space="preserve">, </w:t>
+      </w:r>
+      <w:proofErr w:type="spellStart"/>
+      <w:r>
+        <w:rPr>
+          <w:sz w:val="22"/>
+          <w:lang w:val="en-US"/>
+        </w:rPr>
+        <w:t>curY</w:t>
+      </w:r>
+      <w:proofErr w:type="spellEnd"/>
+      <w:r>
+        <w:rPr>
+          <w:sz w:val="22"/>
+          <w:lang w:val="en-US"/>
+        </w:rPr>
+        <w:t xml:space="preserve">, </w:t>
+      </w:r>
+      <w:proofErr w:type="spellStart"/>
+      <w:r>
+        <w:rPr>
+          <w:sz w:val="22"/>
+          <w:lang w:val="en-US"/>
+        </w:rPr>
+        <w:t>curX</w:t>
+      </w:r>
+      <w:proofErr w:type="spellEnd"/>
+      <w:r>
+        <w:rPr>
+          <w:sz w:val="22"/>
+          <w:lang w:val="en-US"/>
+        </w:rPr>
+        <w:t>, curY + 1))</w:t>
       </w:r>
     </w:p>
     <w:p>
@@ -4224,7 +4567,7 @@
           <w:lang w:val="en-US"/>
         </w:rPr>
       </w:pPr>
-      <w:bookmarkStart w:id="8" w:name="_Toc38924894"/>
+      <w:bookmarkStart w:id="8" w:name="_Toc38969438"/>
       <w:r>
         <w:lastRenderedPageBreak/>
         <w:t>Пользовательский</w:t>
@@ -4242,6 +4585,9 @@
     </w:p>
     <w:p>
       <w:r>
+        <w:rPr>
+          <w:noProof/>
+        </w:rPr>
         <w:drawing>
           <wp:inline distT="0" distB="0" distL="0" distR="0" wp14:anchorId="200729FB" wp14:editId="41C7B866">
             <wp:extent cx="5940425" cy="3455035"/>
@@ -4328,19 +4674,17 @@
     </w:p>
     <w:p>
       <w:r>
-        <w:t xml:space="preserve">Предусмотрен выбор, каким образом будет </w:t>
-      </w:r>
-      <w:proofErr w:type="spellStart"/>
-      <w:r>
-        <w:t>отрисовываться</w:t>
-      </w:r>
-      <w:proofErr w:type="spellEnd"/>
-      <w:r>
-        <w:t xml:space="preserve"> закраска фигуры</w:t>
-      </w:r>
-    </w:p>
-    <w:p>
-      <w:r>
+        <w:t>Предусмотрен выбор</w:t>
+      </w:r>
+      <w:r>
+        <w:t xml:space="preserve"> режима выполнения работы программы</w:t>
+      </w:r>
+    </w:p>
+    <w:p>
+      <w:r>
+        <w:rPr>
+          <w:noProof/>
+        </w:rPr>
         <w:drawing>
           <wp:inline distT="0" distB="0" distL="0" distR="0" wp14:anchorId="063C5C45" wp14:editId="7D13143D">
             <wp:extent cx="5940425" cy="1052830"/>
@@ -4391,6 +4735,9 @@
     </w:p>
     <w:p>
       <w:r>
+        <w:rPr>
+          <w:noProof/>
+        </w:rPr>
         <w:drawing>
           <wp:inline distT="0" distB="0" distL="0" distR="0" wp14:anchorId="06899012" wp14:editId="1ECFC3BB">
             <wp:extent cx="2812211" cy="2425316"/>
@@ -4428,6 +4775,9 @@
         </w:drawing>
       </w:r>
       <w:r>
+        <w:rPr>
+          <w:noProof/>
+        </w:rPr>
         <w:drawing>
           <wp:inline distT="0" distB="0" distL="0" distR="0" wp14:anchorId="46B8AC01" wp14:editId="09407357">
             <wp:extent cx="3026473" cy="2441276"/>
@@ -4467,6 +4817,9 @@
     </w:p>
     <w:p>
       <w:r>
+        <w:rPr>
+          <w:noProof/>
+        </w:rPr>
         <w:drawing>
           <wp:inline distT="0" distB="0" distL="0" distR="0" wp14:anchorId="3C0F7A2B" wp14:editId="57475A63">
             <wp:extent cx="5940425" cy="3458845"/>
@@ -4506,11 +4859,20 @@
     </w:p>
     <w:p>
       <w:r>
-        <w:t>Ввод вершин производится посредством клика правой кнопкой мыши в точке, соответствующей вершине многоугольника. Отрисовка происходит по нажатию кнопки мыши. Отмена последнего действия – средняя кнопка мыши. Замыкание фигуры – правая кнопка мыши.</w:t>
-      </w:r>
-    </w:p>
-    <w:p>
-      <w:r>
+        <w:t xml:space="preserve">Ввод вершин производится посредством клика </w:t>
+      </w:r>
+      <w:r>
+        <w:t>левой</w:t>
+      </w:r>
+      <w:r>
+        <w:t xml:space="preserve"> кнопкой мыши в точке, соответствующей вершине многоугольника. Отрисовка происходит по нажатию кнопки мыши. Отмена последнего действия – средняя кнопка мыши. Замыкание фигуры – правая кнопка мыши.</w:t>
+      </w:r>
+    </w:p>
+    <w:p>
+      <w:r>
+        <w:rPr>
+          <w:noProof/>
+        </w:rPr>
         <w:lastRenderedPageBreak/>
         <w:drawing>
           <wp:inline distT="0" distB="0" distL="0" distR="0" wp14:anchorId="07657E2C" wp14:editId="19044888">
@@ -4551,6 +4913,9 @@
     </w:p>
     <w:p>
       <w:r>
+        <w:rPr>
+          <w:noProof/>
+        </w:rPr>
         <w:drawing>
           <wp:inline distT="0" distB="0" distL="0" distR="0" wp14:anchorId="657B6C49" wp14:editId="5AD6FF7D">
             <wp:extent cx="5940425" cy="3972560"/>
@@ -4590,6 +4955,9 @@
     </w:p>
     <w:p>
       <w:r>
+        <w:rPr>
+          <w:noProof/>
+        </w:rPr>
         <w:lastRenderedPageBreak/>
         <w:drawing>
           <wp:inline distT="0" distB="0" distL="0" distR="0" wp14:anchorId="7FB3C417" wp14:editId="53FDC537">
@@ -4635,6 +5003,9 @@
     </w:p>
     <w:p>
       <w:r>
+        <w:rPr>
+          <w:noProof/>
+        </w:rPr>
         <w:drawing>
           <wp:inline distT="0" distB="0" distL="0" distR="0" wp14:anchorId="2FB0FC70" wp14:editId="41BF5AAC">
             <wp:extent cx="5940425" cy="3453130"/>
@@ -4674,6 +5045,9 @@
     </w:p>
     <w:p>
       <w:r>
+        <w:rPr>
+          <w:noProof/>
+        </w:rPr>
         <w:drawing>
           <wp:inline distT="0" distB="0" distL="0" distR="0" wp14:anchorId="43C3EEDD" wp14:editId="4EAF6355">
             <wp:extent cx="4248743" cy="1676634"/>
@@ -4713,6 +5087,9 @@
     </w:p>
     <w:p>
       <w:r>
+        <w:rPr>
+          <w:noProof/>
+        </w:rPr>
         <w:lastRenderedPageBreak/>
         <w:drawing>
           <wp:inline distT="0" distB="0" distL="0" distR="0" wp14:anchorId="727E0EB2" wp14:editId="315ABFF3">
@@ -4755,7 +5132,7 @@
       <w:pPr>
         <w:pStyle w:val="2"/>
       </w:pPr>
-      <w:bookmarkStart w:id="9" w:name="_Toc38924895"/>
+      <w:bookmarkStart w:id="9" w:name="_Toc38969439"/>
       <w:r>
         <w:t>Демонстрация работы алгоритма</w:t>
       </w:r>
@@ -4763,6 +5140,9 @@
     </w:p>
     <w:p>
       <w:r>
+        <w:rPr>
+          <w:noProof/>
+        </w:rPr>
         <w:drawing>
           <wp:inline distT="0" distB="0" distL="0" distR="0" wp14:anchorId="3DA8829E" wp14:editId="2C4F9315">
             <wp:extent cx="5940425" cy="3453130"/>
@@ -4802,6 +5182,9 @@
     </w:p>
     <w:p>
       <w:r>
+        <w:rPr>
+          <w:noProof/>
+        </w:rPr>
         <w:lastRenderedPageBreak/>
         <w:drawing>
           <wp:inline distT="0" distB="0" distL="0" distR="0" wp14:anchorId="6C57EDC8" wp14:editId="206EC1DC">
@@ -4843,6 +5226,9 @@
     <w:p/>
     <w:p>
       <w:r>
+        <w:rPr>
+          <w:noProof/>
+        </w:rPr>
         <w:drawing>
           <wp:inline distT="0" distB="0" distL="0" distR="0" wp14:anchorId="51159E46" wp14:editId="27FAAE7B">
             <wp:extent cx="2626995" cy="3027564"/>
@@ -4921,6 +5307,9 @@
         <w:t xml:space="preserve"> </w:t>
       </w:r>
       <w:r>
+        <w:rPr>
+          <w:noProof/>
+        </w:rPr>
         <w:drawing>
           <wp:inline distT="0" distB="0" distL="0" distR="0" wp14:anchorId="2924D561" wp14:editId="65B6E267">
             <wp:extent cx="2627173" cy="3012471"/>
@@ -4979,6 +5368,9 @@
         </w:rPr>
       </w:pPr>
       <w:r>
+        <w:rPr>
+          <w:noProof/>
+        </w:rPr>
         <w:lastRenderedPageBreak/>
         <w:drawing>
           <wp:inline distT="0" distB="0" distL="0" distR="0" wp14:anchorId="392CC239" wp14:editId="75082713">
@@ -5037,6 +5429,9 @@
         <w:t xml:space="preserve"> </w:t>
       </w:r>
       <w:r>
+        <w:rPr>
+          <w:noProof/>
+        </w:rPr>
         <w:drawing>
           <wp:inline distT="0" distB="0" distL="0" distR="0" wp14:anchorId="5CABBBF1" wp14:editId="484093E7">
             <wp:extent cx="2625247" cy="2933934"/>
@@ -5090,6 +5485,9 @@
     </w:p>
     <w:p>
       <w:r>
+        <w:rPr>
+          <w:noProof/>
+        </w:rPr>
         <w:drawing>
           <wp:inline distT="0" distB="0" distL="0" distR="0" wp14:anchorId="3DD0DB9A" wp14:editId="7EF3B615">
             <wp:extent cx="2650548" cy="3406471"/>
@@ -5141,6 +5539,9 @@
         </w:drawing>
       </w:r>
       <w:r>
+        <w:rPr>
+          <w:noProof/>
+        </w:rPr>
         <w:drawing>
           <wp:inline distT="0" distB="0" distL="0" distR="0" wp14:anchorId="267447C6" wp14:editId="6C0D09C5">
             <wp:extent cx="2575038" cy="3366715"/>
@@ -6214,7 +6615,7 @@
       <w:pPr>
         <w:pStyle w:val="1"/>
       </w:pPr>
-      <w:bookmarkStart w:id="10" w:name="_Toc38924896"/>
+      <w:bookmarkStart w:id="10" w:name="_Toc38969440"/>
       <w:r>
         <w:lastRenderedPageBreak/>
         <w:t>Исследование временных характеристик</w:t>
@@ -6223,6 +6624,9 @@
     </w:p>
     <w:p>
       <w:r>
+        <w:rPr>
+          <w:noProof/>
+        </w:rPr>
         <w:drawing>
           <wp:inline distT="0" distB="0" distL="0" distR="0" wp14:anchorId="5CC1EF1A" wp14:editId="2B4F8E16">
             <wp:extent cx="5940425" cy="3507740"/>
@@ -6262,6 +6666,9 @@
     </w:p>
     <w:p>
       <w:r>
+        <w:rPr>
+          <w:noProof/>
+        </w:rPr>
         <w:drawing>
           <wp:inline distT="0" distB="0" distL="0" distR="0" wp14:anchorId="79382113" wp14:editId="7099FAD1">
             <wp:extent cx="5940425" cy="2308225"/>
@@ -6301,6 +6708,9 @@
     </w:p>
     <w:p>
       <w:r>
+        <w:rPr>
+          <w:noProof/>
+        </w:rPr>
         <w:lastRenderedPageBreak/>
         <w:drawing>
           <wp:inline distT="0" distB="0" distL="0" distR="0" wp14:anchorId="7AB25D46" wp14:editId="113AEADC">
@@ -6341,6 +6751,9 @@
     </w:p>
     <w:p>
       <w:r>
+        <w:rPr>
+          <w:noProof/>
+        </w:rPr>
         <w:drawing>
           <wp:inline distT="0" distB="0" distL="0" distR="0" wp14:anchorId="2C5CD29C" wp14:editId="540A07F6">
             <wp:extent cx="5940425" cy="2334260"/>
@@ -6380,6 +6793,9 @@
     </w:p>
     <w:p>
       <w:r>
+        <w:rPr>
+          <w:noProof/>
+        </w:rPr>
         <w:lastRenderedPageBreak/>
         <w:drawing>
           <wp:inline distT="0" distB="0" distL="0" distR="0" wp14:anchorId="0F0CC800" wp14:editId="565B3BA8">
@@ -6420,6 +6836,9 @@
     </w:p>
     <w:p>
       <w:r>
+        <w:rPr>
+          <w:noProof/>
+        </w:rPr>
         <w:lastRenderedPageBreak/>
         <w:drawing>
           <wp:inline distT="0" distB="0" distL="0" distR="0" wp14:anchorId="23E80508" wp14:editId="09734F9E">
@@ -6459,16 +6878,17 @@
       </w:r>
     </w:p>
     <w:p>
-      <w:pPr>
-        <w:rPr>
-          <w:lang w:val="en-US"/>
-        </w:rPr>
-      </w:pPr>
       <w:r>
         <w:t xml:space="preserve">Как видно из предоставленных выше снимков, </w:t>
       </w:r>
       <w:r>
-        <w:t>чем больше размер обрабатываемой плоскости, тем дольше длится работа алгоритма. При этом стоит отметить, что при повышении количества рёбер, разница не так заметна, чем при увеличении размера обрабатываемой плоскости.</w:t>
+        <w:t>чем больше размер обрабатываемой плоскости, тем дольше длится работа алгоритма. При этом стоит отметить, что при повышении количества рёбер, разница не так</w:t>
+      </w:r>
+      <w:r>
+        <w:t>ая большая</w:t>
+      </w:r>
+      <w:r>
+        <w:t>, чем при увеличении размера обрабатываемой плоскости.</w:t>
       </w:r>
     </w:p>
     <w:sectPr>
@@ -8199,7 +8619,7 @@
 </file>
 
 <file path=customXml/itemProps1.xml><?xml version="1.0" encoding="utf-8"?>
-<ds:datastoreItem xmlns:ds="http://schemas.openxmlformats.org/officeDocument/2006/customXml" ds:itemID="{66C4BBD3-7B7F-423D-939B-4E97C513E0C7}">
+<ds:datastoreItem xmlns:ds="http://schemas.openxmlformats.org/officeDocument/2006/customXml" ds:itemID="{C9C01F5A-4458-4527-A122-29CB33C5C797}">
   <ds:schemaRefs>
     <ds:schemaRef ds:uri="http://schemas.openxmlformats.org/officeDocument/2006/bibliography"/>
   </ds:schemaRefs>

</xml_diff>

<commit_message>
FIX: last fixes. Here we go again...
</commit_message>
<xml_diff>
--- a/lab_05/Якуба 5.docx
+++ b/lab_05/Якуба 5.docx
@@ -2046,7 +2046,13 @@
       </w:r>
       <w:proofErr w:type="spellEnd"/>
       <w:r>
-        <w:t>. Первый шаг – обрисовка контура, в результате чего на каждой сканирующей строке образуются пары ограничивающих пикселов. Второй шаг состоит в заполнении пикселов, расположенных между ограничивающими.</w:t>
+        <w:t>. Первый шаг – обрисовка контура, в результате чего на каждой сканирующей строке образуются пары</w:t>
+      </w:r>
+      <w:r>
+        <w:t xml:space="preserve"> (таких пар может быть несколько)</w:t>
+      </w:r>
+      <w:r>
+        <w:t xml:space="preserve"> ограничивающих пикселов. Второй шаг состоит в заполнении пикселов, расположенных между ограничивающими.</w:t>
       </w:r>
     </w:p>
     <w:p>
@@ -2140,10 +2146,25 @@
         <w:t xml:space="preserve">Для каждого ребра, пересекающего сканирующую строку, следует отметить </w:t>
       </w:r>
       <w:r>
+        <w:t xml:space="preserve">некоторым цветом </w:t>
+      </w:r>
+      <w:r>
         <w:t>ближайший</w:t>
       </w:r>
       <w:r>
-        <w:t xml:space="preserve"> правый от точки пересечения пиксел. Цвет метки не должен совпадать с цветом фона или цветом фигуры, которую мы закрашиваем.</w:t>
+        <w:t xml:space="preserve"> правый от точки пересечения пиксел. Цвет </w:t>
+      </w:r>
+      <w:r>
+        <w:t>такой «</w:t>
+      </w:r>
+      <w:r>
+        <w:t>метки</w:t>
+      </w:r>
+      <w:r>
+        <w:t>»</w:t>
+      </w:r>
+      <w:r>
+        <w:t xml:space="preserve"> не должен совпадать с цветом фона или цветом фигуры, которую мы закрашиваем.</w:t>
       </w:r>
     </w:p>
     <w:p>
@@ -2164,7 +2185,7 @@
           <w:sz w:val="24"/>
           <w:szCs w:val="24"/>
         </w:rPr>
-        <w:t>При использовании этого алгоритма следует учитывать, что ребра</w:t>
+        <w:t>Следует</w:t>
       </w:r>
       <w:r>
         <w:rPr>
@@ -2174,7 +2195,7 @@
           <w:sz w:val="24"/>
           <w:szCs w:val="24"/>
         </w:rPr>
-        <w:t xml:space="preserve"> </w:t>
+        <w:t xml:space="preserve"> учитывать, что ребра</w:t>
       </w:r>
       <w:r>
         <w:rPr>
@@ -2184,7 +2205,7 @@
           <w:sz w:val="24"/>
           <w:szCs w:val="24"/>
         </w:rPr>
-        <w:t>многоугольника, образующие очень малый угол, могут сливаться, поэтому при</w:t>
+        <w:t xml:space="preserve"> </w:t>
       </w:r>
       <w:r>
         <w:rPr>
@@ -2194,7 +2215,7 @@
           <w:sz w:val="24"/>
           <w:szCs w:val="24"/>
         </w:rPr>
-        <w:t xml:space="preserve"> </w:t>
+        <w:t>многоугольника, образующие очень малый угол, могут сливаться, поэтому при</w:t>
       </w:r>
       <w:r>
         <w:rPr>
@@ -2204,7 +2225,7 @@
           <w:sz w:val="24"/>
           <w:szCs w:val="24"/>
         </w:rPr>
-        <w:t>обрисовке контура, начиная со второго ребра, надо проверять, не совпадает ли</w:t>
+        <w:t xml:space="preserve"> </w:t>
       </w:r>
       <w:r>
         <w:rPr>
@@ -2214,7 +2235,7 @@
           <w:sz w:val="24"/>
           <w:szCs w:val="24"/>
         </w:rPr>
-        <w:t xml:space="preserve"> </w:t>
+        <w:t>обрисовке контура, начиная со второго ребра, надо проверять, не совпадает ли</w:t>
       </w:r>
       <w:r>
         <w:rPr>
@@ -2224,7 +2245,7 @@
           <w:sz w:val="24"/>
           <w:szCs w:val="24"/>
         </w:rPr>
-        <w:t>точка нового ребра с уже высвеченным пикселом. Если совпадает, то следует</w:t>
+        <w:t xml:space="preserve"> </w:t>
       </w:r>
       <w:r>
         <w:rPr>
@@ -2234,7 +2255,7 @@
           <w:sz w:val="24"/>
           <w:szCs w:val="24"/>
         </w:rPr>
-        <w:t xml:space="preserve"> </w:t>
+        <w:t>точка нового ребра с уже высвеченным пикселом. Если совпадает, то следует</w:t>
       </w:r>
       <w:r>
         <w:rPr>
@@ -2244,7 +2265,7 @@
           <w:sz w:val="24"/>
           <w:szCs w:val="24"/>
         </w:rPr>
-        <w:t>высветить соседний пиксел</w:t>
+        <w:t xml:space="preserve"> </w:t>
       </w:r>
       <w:r>
         <w:rPr>
@@ -2254,6 +2275,16 @@
           <w:sz w:val="24"/>
           <w:szCs w:val="24"/>
         </w:rPr>
+        <w:t>высветить соседний пиксел</w:t>
+      </w:r>
+      <w:r>
+        <w:rPr>
+          <w:rFonts w:cs="Times New Roman"/>
+          <w:b/>
+          <w:bCs/>
+          <w:sz w:val="24"/>
+          <w:szCs w:val="24"/>
+        </w:rPr>
         <w:t>.</w:t>
       </w:r>
     </w:p>
@@ -2269,7 +2300,51 @@
     </w:p>
     <w:p>
       <w:r>
-        <w:t>Алгоритм строится на прохождении каждой сканирующей строки с закраской текущего пикселя цветом, который первоначально является цветом фона. При встрече на сканирующей строке метки, цвет меняется на цвет фигуры, если цвет совпал цветом фона, иначе – на цвет фона, и только после данной проверки текущий пиксел закрашивается</w:t>
+        <w:t>Алгоритм строится на прохождении каждой сканирующей строки с закраской текущего пиксел</w:t>
+      </w:r>
+      <w:r>
+        <w:t>а</w:t>
+      </w:r>
+      <w:r>
+        <w:t xml:space="preserve"> цветом, который первоначально является цветом фона. При встрече на сканирующей строке </w:t>
+      </w:r>
+      <w:r>
+        <w:t>«</w:t>
+      </w:r>
+      <w:proofErr w:type="spellStart"/>
+      <w:r>
+        <w:t>обрисовочной</w:t>
+      </w:r>
+      <w:proofErr w:type="spellEnd"/>
+      <w:r>
+        <w:t xml:space="preserve"> </w:t>
+      </w:r>
+      <w:r>
+        <w:t>метки</w:t>
+      </w:r>
+      <w:r>
+        <w:t xml:space="preserve">», то есть пиксела с изменённым при обрисовке </w:t>
+      </w:r>
+      <w:r>
+        <w:t xml:space="preserve">контура </w:t>
+      </w:r>
+      <w:r>
+        <w:t>цветом</w:t>
+      </w:r>
+      <w:r>
+        <w:t xml:space="preserve">, цвет меняется на цвет фигуры, если </w:t>
+      </w:r>
+      <w:r>
+        <w:t xml:space="preserve">он </w:t>
+      </w:r>
+      <w:r>
+        <w:t xml:space="preserve">до этого </w:t>
+      </w:r>
+      <w:r>
+        <w:t xml:space="preserve">совпадал с </w:t>
+      </w:r>
+      <w:r>
+        <w:t>цветом фона, иначе – на цвет фона, и только после данной проверки пиксел закрашивается</w:t>
       </w:r>
       <w:r>
         <w:t xml:space="preserve"> текущим цветом</w:t>
@@ -2284,21 +2359,25 @@
       </w:r>
       <w:r>
         <w:rPr>
+          <w:i/>
+          <w:iCs/>
+          <w:lang w:val="en-US"/>
+        </w:rPr>
+        <w:t>x</w:t>
+      </w:r>
+      <w:r>
+        <w:t xml:space="preserve"> </w:t>
+      </w:r>
+      <w:r>
+        <w:t xml:space="preserve">и </w:t>
+      </w:r>
+      <w:r>
+        <w:rPr>
+          <w:i/>
+          <w:iCs/>
           <w:lang w:val="en-US"/>
         </w:rPr>
         <w:t>y</w:t>
-      </w:r>
-      <w:r>
-        <w:t xml:space="preserve"> </w:t>
-      </w:r>
-      <w:r>
-        <w:t xml:space="preserve">и </w:t>
-      </w:r>
-      <w:r>
-        <w:rPr>
-          <w:lang w:val="en-US"/>
-        </w:rPr>
-        <w:t>x</w:t>
       </w:r>
       <w:r>
         <w:t xml:space="preserve">, это максимальные и минимальные значения соответствующих координат </w:t>
@@ -4865,7 +4944,19 @@
         <w:t>левой</w:t>
       </w:r>
       <w:r>
-        <w:t xml:space="preserve"> кнопкой мыши в точке, соответствующей вершине многоугольника. Отрисовка происходит по нажатию кнопки мыши. Отмена последнего действия – средняя кнопка мыши. Замыкание фигуры – правая кнопка мыши.</w:t>
+        <w:t xml:space="preserve"> кнопкой мыши в точке, соответствующей вершине многоугольника. Отрисовка</w:t>
+      </w:r>
+      <w:r>
+        <w:rPr>
+          <w:lang w:val="en-US"/>
+        </w:rPr>
+        <w:t xml:space="preserve"> </w:t>
+      </w:r>
+      <w:r>
+        <w:t>текущих рёбер</w:t>
+      </w:r>
+      <w:r>
+        <w:t xml:space="preserve"> происходит по нажатию кнопки мыши. Отмена последнего действия – средняя кнопка мыши. Замыкание фигуры – правая кнопка мыши.</w:t>
       </w:r>
     </w:p>
     <w:p>
@@ -5595,7 +5686,13 @@
     </w:p>
     <w:p>
       <w:r>
-        <w:t>Ниже предоставлены снимки выполнения с задержкой</w:t>
+        <w:t xml:space="preserve">Ниже предоставлены снимки </w:t>
+      </w:r>
+      <w:r>
+        <w:t>работы программы</w:t>
+      </w:r>
+      <w:r>
+        <w:t xml:space="preserve"> с задержкой</w:t>
       </w:r>
     </w:p>
     <w:p>
@@ -8619,7 +8716,7 @@
 </file>
 
 <file path=customXml/itemProps1.xml><?xml version="1.0" encoding="utf-8"?>
-<ds:datastoreItem xmlns:ds="http://schemas.openxmlformats.org/officeDocument/2006/customXml" ds:itemID="{C9C01F5A-4458-4527-A122-29CB33C5C797}">
+<ds:datastoreItem xmlns:ds="http://schemas.openxmlformats.org/officeDocument/2006/customXml" ds:itemID="{CD9027E6-5496-4540-9C13-C8B96F6A8491}">
   <ds:schemaRefs>
     <ds:schemaRef ds:uri="http://schemas.openxmlformats.org/officeDocument/2006/bibliography"/>
   </ds:schemaRefs>

</xml_diff>